<commit_message>
Just wanna keep updating as I add stuff
</commit_message>
<xml_diff>
--- a/Report.docx
+++ b/Report.docx
@@ -5,170 +5,334 @@
     <w:p>
       <w:pPr>
         <w:jc w:val="center"/>
+        <w:rPr>
+          <w:rFonts w:cs="Times New Roman"/>
+        </w:rPr>
       </w:pPr>
       <w:r>
+        <w:rPr>
+          <w:rFonts w:cs="Times New Roman"/>
+        </w:rPr>
         <w:t xml:space="preserve">CMPEN 431 </w:t>
       </w:r>
     </w:p>
     <w:p>
       <w:pPr>
         <w:jc w:val="center"/>
+        <w:rPr>
+          <w:rFonts w:cs="Times New Roman"/>
+        </w:rPr>
+      </w:pPr>
+      <w:r>
+        <w:rPr>
+          <w:rFonts w:cs="Times New Roman"/>
+        </w:rPr>
+        <w:t>Project 1</w:t>
+      </w:r>
+    </w:p>
+    <w:p>
+      <w:pPr>
+        <w:jc w:val="center"/>
+        <w:rPr>
+          <w:rFonts w:cs="Times New Roman"/>
+        </w:rPr>
       </w:pPr>
     </w:p>
     <w:p>
       <w:pPr>
         <w:jc w:val="center"/>
+        <w:rPr>
+          <w:rFonts w:cs="Times New Roman"/>
+        </w:rPr>
       </w:pPr>
       <w:r>
-        <w:t>Project 1</w:t>
+        <w:rPr>
+          <w:rFonts w:cs="Times New Roman"/>
+        </w:rPr>
+        <w:t>Kyle Ostrowski and Sarah Tickner</w:t>
       </w:r>
     </w:p>
     <w:p>
       <w:pPr>
-        <w:jc w:val="center"/>
+        <w:pStyle w:val="Heading1"/>
+      </w:pPr>
+      <w:r>
+        <w:t>Provided Framework</w:t>
+      </w:r>
+    </w:p>
+    <w:p>
+      <w:pPr>
+        <w:ind w:firstLine="720"/>
+        <w:rPr>
+          <w:rFonts w:cs="Times New Roman"/>
+        </w:rPr>
+      </w:pPr>
+      <w:commentRangeStart w:id="0"/>
+      <w:r>
+        <w:rPr>
+          <w:rFonts w:cs="Times New Roman"/>
+        </w:rPr>
+        <w:t>The provided framework and its components enable design space exploration by easily allowing us to change cache sizes and subsequent latencies. Although adjusting every parameter and running tests on it is not possible</w:t>
+      </w:r>
+      <w:r>
+        <w:rPr>
+          <w:rFonts w:cs="Times New Roman"/>
+        </w:rPr>
+        <w:t xml:space="preserve"> because of timing constraints</w:t>
+      </w:r>
+      <w:r>
+        <w:rPr>
+          <w:rFonts w:cs="Times New Roman"/>
+        </w:rPr>
+        <w:t>, the heuristic we used allowed us to look at differe</w:t>
+      </w:r>
+      <w:r>
+        <w:rPr>
+          <w:rFonts w:cs="Times New Roman"/>
+        </w:rPr>
+        <w:t xml:space="preserve">nt parameters to find a good design by testing them in a consistent way. </w:t>
+      </w:r>
+      <w:commentRangeEnd w:id="0"/>
+      <w:r>
+        <w:rPr>
+          <w:rStyle w:val="CommentReference"/>
+        </w:rPr>
+        <w:commentReference w:id="0"/>
+      </w:r>
+    </w:p>
+    <w:p>
+      <w:pPr>
+        <w:rPr>
+          <w:rFonts w:cs="Times New Roman"/>
+        </w:rPr>
       </w:pPr>
     </w:p>
     <w:p>
       <w:pPr>
-        <w:jc w:val="center"/>
+        <w:pStyle w:val="Heading1"/>
       </w:pPr>
       <w:r>
-        <w:t>Kyle Ostrowski and Sarah Tickner</w:t>
-      </w:r>
-    </w:p>
-    <w:p/>
-    <w:p>
-      <w:pPr>
-        <w:ind w:firstLine="720"/>
-      </w:pPr>
-      <w:r>
-        <w:t xml:space="preserve">The provided framework and its components enable design space exploration by easily allowing us to change cache sizes and subsequent latencies. Although adjusting every parameter and running tests on it is not possible, the heuristic we used allowed us to look at the different </w:t>
+        <w:t>Chosen Design Point</w:t>
       </w:r>
     </w:p>
     <w:p>
       <w:pPr>
-        <w:ind w:firstLine="720"/>
+        <w:rPr>
+          <w:rFonts w:cs="Times New Roman"/>
+        </w:rPr>
+      </w:pPr>
+      <w:r>
+        <w:rPr>
+          <w:rFonts w:cs="Times New Roman"/>
+        </w:rPr>
+        <w:tab/>
+        <w:t xml:space="preserve">Our Penn State IDs </w:t>
+      </w:r>
+      <w:r>
+        <w:rPr>
+          <w:rFonts w:cs="Times New Roman"/>
+        </w:rPr>
+        <w:t>are 907056774 and 931701543 which added together and mod by 24 is 21 so the order in which we adjusted the different configurations was Floating Point Unit, Cache, Core, and finally Branch Predictor. Using this order of exploration, t</w:t>
+      </w:r>
+      <w:r>
+        <w:rPr>
+          <w:rFonts w:cs="Times New Roman"/>
+        </w:rPr>
+        <w:t>he design space chosen by our DSE for performance was</w:t>
+      </w:r>
+      <w:r>
+        <w:rPr>
+          <w:rFonts w:cs="Times New Roman"/>
+        </w:rPr>
+        <w:t xml:space="preserve"> configuration</w:t>
+      </w:r>
+      <w:r>
+        <w:rPr>
+          <w:rFonts w:cs="Times New Roman"/>
+        </w:rPr>
+        <w:t xml:space="preserve"> </w:t>
+      </w:r>
+      <w:r>
+        <w:rPr>
+          <w:rFonts w:cs="Times New Roman"/>
+        </w:rPr>
+        <w:t xml:space="preserve">0 0 2 2 0 6 0 2 3 1 0 0 4 2 3 1 5 4 </w:t>
+      </w:r>
+      <w:r>
+        <w:rPr>
+          <w:rFonts w:cs="Times New Roman"/>
+        </w:rPr>
+        <w:t xml:space="preserve">with the </w:t>
+      </w:r>
+      <w:r>
+        <w:rPr>
+          <w:rFonts w:cs="Times New Roman"/>
+        </w:rPr>
+        <w:t>best</w:t>
+      </w:r>
+      <w:r>
+        <w:rPr>
+          <w:rFonts w:cs="Times New Roman"/>
+        </w:rPr>
+        <w:t xml:space="preserve"> </w:t>
+      </w:r>
+      <w:r>
+        <w:rPr>
+          <w:rFonts w:cs="Times New Roman"/>
+        </w:rPr>
+        <w:t xml:space="preserve">EDP=3.91484e-08 </w:t>
+      </w:r>
+      <w:r>
+        <w:rPr>
+          <w:rFonts w:cs="Times New Roman"/>
+        </w:rPr>
+        <w:t xml:space="preserve">and the </w:t>
+      </w:r>
+      <w:r>
+        <w:rPr>
+          <w:rFonts w:cs="Times New Roman"/>
+        </w:rPr>
+        <w:t>best</w:t>
+      </w:r>
+      <w:r>
+        <w:rPr>
+          <w:rFonts w:cs="Times New Roman"/>
+        </w:rPr>
+        <w:t xml:space="preserve"> t</w:t>
+      </w:r>
+      <w:r>
+        <w:rPr>
+          <w:rFonts w:cs="Times New Roman"/>
+        </w:rPr>
+        <w:t>ime=0.000194057</w:t>
+      </w:r>
+      <w:r>
+        <w:rPr>
+          <w:rFonts w:cs="Times New Roman"/>
+        </w:rPr>
+        <w:t xml:space="preserve">. </w:t>
+      </w:r>
+      <w:r>
+        <w:rPr>
+          <w:rFonts w:cs="Times New Roman"/>
+        </w:rPr>
+        <w:t>The design space chosen by our DSE for energy was</w:t>
+      </w:r>
+      <w:r>
+        <w:rPr>
+          <w:rFonts w:cs="Times New Roman"/>
+        </w:rPr>
+        <w:t xml:space="preserve"> configuration </w:t>
+      </w:r>
+      <w:r>
+        <w:rPr>
+          <w:rFonts w:cs="Times New Roman"/>
+        </w:rPr>
+        <w:t xml:space="preserve">0 0 2 2 0 5 0 1 3 1 0 0 3 3 2 1 4 3 </w:t>
+      </w:r>
+      <w:r>
+        <w:rPr>
+          <w:rFonts w:cs="Times New Roman"/>
+        </w:rPr>
+        <w:t xml:space="preserve">with the </w:t>
+      </w:r>
+      <w:r>
+        <w:rPr>
+          <w:rFonts w:cs="Times New Roman"/>
+        </w:rPr>
+        <w:t>best</w:t>
+      </w:r>
+      <w:r>
+        <w:rPr>
+          <w:rFonts w:cs="Times New Roman"/>
+        </w:rPr>
+        <w:t xml:space="preserve"> </w:t>
+      </w:r>
+      <w:r>
+        <w:rPr>
+          <w:rFonts w:cs="Times New Roman"/>
+        </w:rPr>
+        <w:t>EDP=3.84011e-08</w:t>
+      </w:r>
+      <w:r>
+        <w:rPr>
+          <w:rFonts w:cs="Times New Roman"/>
+        </w:rPr>
+        <w:t>. and the</w:t>
+      </w:r>
+      <w:r>
+        <w:rPr>
+          <w:rFonts w:cs="Times New Roman"/>
+        </w:rPr>
+        <w:t xml:space="preserve"> </w:t>
+      </w:r>
+      <w:r>
+        <w:rPr>
+          <w:rFonts w:cs="Times New Roman"/>
+        </w:rPr>
+        <w:t>best</w:t>
+      </w:r>
+      <w:r>
+        <w:rPr>
+          <w:rFonts w:cs="Times New Roman"/>
+        </w:rPr>
+        <w:t xml:space="preserve"> </w:t>
+      </w:r>
+      <w:r>
+        <w:rPr>
+          <w:rFonts w:cs="Times New Roman"/>
+        </w:rPr>
+        <w:t>Time=0.</w:t>
+      </w:r>
+      <w:commentRangeStart w:id="1"/>
+      <w:r>
+        <w:rPr>
+          <w:rFonts w:cs="Times New Roman"/>
+        </w:rPr>
+        <w:t>000197122</w:t>
+      </w:r>
+      <w:r>
+        <w:rPr>
+          <w:rFonts w:cs="Times New Roman"/>
+        </w:rPr>
+        <w:t xml:space="preserve">. </w:t>
+      </w:r>
+      <w:commentRangeEnd w:id="1"/>
+      <w:r>
+        <w:rPr>
+          <w:rStyle w:val="CommentReference"/>
+          <w:rFonts w:cs="Times New Roman"/>
+          <w:sz w:val="24"/>
+          <w:szCs w:val="24"/>
+        </w:rPr>
+        <w:commentReference w:id="1"/>
+      </w:r>
+    </w:p>
+    <w:p>
+      <w:pPr>
+        <w:rPr>
+          <w:rFonts w:cs="Times New Roman"/>
+        </w:rPr>
       </w:pPr>
     </w:p>
     <w:p>
       <w:pPr>
-        <w:ind w:firstLine="720"/>
+        <w:pStyle w:val="Heading1"/>
       </w:pPr>
+      <w:r>
+        <w:lastRenderedPageBreak/>
+        <w:t>Plots</w:t>
+      </w:r>
     </w:p>
     <w:p>
       <w:pPr>
-        <w:ind w:firstLine="720"/>
+        <w:rPr>
+          <w:rFonts w:cs="Times New Roman"/>
+        </w:rPr>
       </w:pPr>
       <w:r>
-        <w:t>The design space chosen by our DSE for performance was</w:t>
-      </w:r>
-      <w:r>
-        <w:t xml:space="preserve"> configuration</w:t>
-      </w:r>
-      <w:r>
-        <w:t xml:space="preserve"> </w:t>
-      </w:r>
-      <w:r>
-        <w:t xml:space="preserve">0 0 2 2 0 6 0 2 3 1 0 0 4 2 3 1 5 4 </w:t>
-      </w:r>
-      <w:r>
-        <w:t xml:space="preserve">with the </w:t>
-      </w:r>
-      <w:r>
-        <w:t>best</w:t>
-      </w:r>
-      <w:r>
-        <w:t xml:space="preserve"> </w:t>
-      </w:r>
-      <w:r>
-        <w:t xml:space="preserve">EDP=3.91484e-08 </w:t>
-      </w:r>
-      <w:r>
-        <w:t xml:space="preserve">and the </w:t>
-      </w:r>
-      <w:r>
-        <w:t>best</w:t>
-      </w:r>
-      <w:r>
-        <w:t xml:space="preserve"> t</w:t>
-      </w:r>
-      <w:r>
-        <w:t>ime=0.000194057</w:t>
-      </w:r>
-      <w:r>
-        <w:t xml:space="preserve">. </w:t>
-      </w:r>
-    </w:p>
-    <w:p>
-      <w:pPr>
-        <w:ind w:firstLine="720"/>
-      </w:pPr>
-      <w:r>
-        <w:t>The design space chosen by our DSE for energy was</w:t>
-      </w:r>
-      <w:r>
-        <w:t xml:space="preserve"> configuration </w:t>
-      </w:r>
-      <w:r>
-        <w:t xml:space="preserve">0 0 2 2 0 5 0 1 3 1 0 0 3 3 2 1 4 3 </w:t>
-      </w:r>
-      <w:r>
-        <w:t xml:space="preserve">with the </w:t>
-      </w:r>
-      <w:r>
-        <w:t>best</w:t>
-      </w:r>
-      <w:r>
-        <w:t xml:space="preserve"> </w:t>
-      </w:r>
-      <w:r>
-        <w:t>EDP=3.84011e-08</w:t>
-      </w:r>
-      <w:r>
-        <w:t>. and the</w:t>
-      </w:r>
-      <w:r>
-        <w:t xml:space="preserve"> </w:t>
-      </w:r>
-      <w:r>
-        <w:t>best</w:t>
-      </w:r>
-      <w:r>
-        <w:t xml:space="preserve"> </w:t>
-      </w:r>
-      <w:r>
-        <w:t>Time=0.</w:t>
-      </w:r>
-      <w:commentRangeStart w:id="0"/>
-      <w:r>
-        <w:t>000197122</w:t>
-      </w:r>
-      <w:r>
-        <w:t xml:space="preserve">. </w:t>
-      </w:r>
-      <w:commentRangeEnd w:id="0"/>
-      <w:r>
-        <w:rPr>
-          <w:rStyle w:val="CommentReference"/>
-        </w:rPr>
-        <w:commentReference w:id="0"/>
-      </w:r>
-    </w:p>
-    <w:p/>
-    <w:p>
-      <w:pPr>
-        <w:ind w:firstLine="720"/>
-      </w:pPr>
-      <w:r>
-        <w:t xml:space="preserve">Plots </w:t>
-      </w:r>
-    </w:p>
-    <w:p>
-      <w:pPr>
-        <w:jc w:val="center"/>
-      </w:pPr>
-      <w:r>
-        <w:rPr>
+        <w:rPr>
+          <w:rFonts w:cs="Times New Roman"/>
           <w:noProof/>
         </w:rPr>
         <w:drawing>
@@ -195,45 +359,74 @@
     <w:p>
       <w:pPr>
         <w:ind w:firstLine="720"/>
+        <w:rPr>
+          <w:rFonts w:cs="Times New Roman"/>
+        </w:rPr>
       </w:pPr>
       <w:r>
+        <w:rPr>
+          <w:rFonts w:cs="Times New Roman"/>
+        </w:rPr>
         <w:t xml:space="preserve">Plot A took the data output by the execution time and energy efficiency logs </w:t>
       </w:r>
-      <w:commentRangeStart w:id="1"/>
-      <w:r>
+      <w:commentRangeStart w:id="2"/>
+      <w:r>
+        <w:rPr>
+          <w:rFonts w:cs="Times New Roman"/>
+        </w:rPr>
         <w:t xml:space="preserve">and </w:t>
       </w:r>
-      <w:commentRangeEnd w:id="1"/>
+      <w:commentRangeEnd w:id="2"/>
       <w:r>
         <w:rPr>
           <w:rStyle w:val="CommentReference"/>
-        </w:rPr>
-        <w:commentReference w:id="1"/>
-      </w:r>
-      <w:r>
+          <w:rFonts w:cs="Times New Roman"/>
+          <w:sz w:val="24"/>
+          <w:szCs w:val="24"/>
+        </w:rPr>
+        <w:commentReference w:id="2"/>
+      </w:r>
+      <w:r>
+        <w:rPr>
+          <w:rFonts w:cs="Times New Roman"/>
+        </w:rPr>
         <w:t xml:space="preserve">plotted the Normalized Geometric Mean Execution Time (NGET) for each design space that was explored. The execution time data is shown in orange while the energy efficiency data is shown in blue. The energy efficiency consistently shows lower execution </w:t>
       </w:r>
-      <w:commentRangeStart w:id="2"/>
-      <w:r>
+      <w:commentRangeStart w:id="3"/>
+      <w:r>
+        <w:rPr>
+          <w:rFonts w:cs="Times New Roman"/>
+        </w:rPr>
         <w:t>time</w:t>
       </w:r>
-      <w:commentRangeEnd w:id="2"/>
+      <w:commentRangeEnd w:id="3"/>
       <w:r>
         <w:rPr>
           <w:rStyle w:val="CommentReference"/>
-        </w:rPr>
-        <w:commentReference w:id="2"/>
-      </w:r>
-      <w:r>
+          <w:rFonts w:cs="Times New Roman"/>
+          <w:sz w:val="24"/>
+          <w:szCs w:val="24"/>
+        </w:rPr>
+        <w:commentReference w:id="3"/>
+      </w:r>
+      <w:r>
+        <w:rPr>
+          <w:rFonts w:cs="Times New Roman"/>
+        </w:rPr>
         <w:t xml:space="preserve">. </w:t>
       </w:r>
     </w:p>
     <w:p>
-      <w:r>
-        <w:rPr>
+      <w:pPr>
+        <w:rPr>
+          <w:rFonts w:cs="Times New Roman"/>
+        </w:rPr>
+      </w:pPr>
+      <w:r>
+        <w:rPr>
+          <w:rFonts w:cs="Times New Roman"/>
           <w:noProof/>
         </w:rPr>
-        <w:lastRenderedPageBreak/>
         <w:drawing>
           <wp:inline distT="0" distB="0" distL="0" distR="0" wp14:anchorId="034BA18E" wp14:editId="787239F7">
             <wp:extent cx="5943600" cy="2717165"/>
@@ -255,19 +448,44 @@
         </w:drawing>
       </w:r>
     </w:p>
-    <w:p/>
+    <w:p>
+      <w:pPr>
+        <w:rPr>
+          <w:rFonts w:cs="Times New Roman"/>
+        </w:rPr>
+      </w:pPr>
+    </w:p>
     <w:p>
       <w:pPr>
         <w:ind w:firstLine="720"/>
+        <w:rPr>
+          <w:rFonts w:cs="Times New Roman"/>
+        </w:rPr>
       </w:pPr>
       <w:r>
+        <w:rPr>
+          <w:rFonts w:cs="Times New Roman"/>
+        </w:rPr>
+        <w:lastRenderedPageBreak/>
         <w:t xml:space="preserve">Plot B shows the normalized geometric mean of the Energy-Delay product for each design space that was explored. Again this graph pulled data from both the execution time and energy efficiency logs. Again the energy efficiency data has a consistently lower EDP. </w:t>
       </w:r>
     </w:p>
-    <w:p/>
     <w:p>
-      <w:r>
-        <w:rPr>
+      <w:pPr>
+        <w:rPr>
+          <w:rFonts w:cs="Times New Roman"/>
+        </w:rPr>
+      </w:pPr>
+    </w:p>
+    <w:p>
+      <w:pPr>
+        <w:rPr>
+          <w:rFonts w:cs="Times New Roman"/>
+        </w:rPr>
+      </w:pPr>
+      <w:r>
+        <w:rPr>
+          <w:rFonts w:cs="Times New Roman"/>
           <w:noProof/>
         </w:rPr>
         <w:drawing>
@@ -292,34 +510,59 @@
       </w:r>
     </w:p>
     <w:p>
-      <w:r>
+      <w:pPr>
+        <w:rPr>
+          <w:rFonts w:cs="Times New Roman"/>
+        </w:rPr>
+      </w:pPr>
+      <w:r>
+        <w:rPr>
+          <w:rFonts w:cs="Times New Roman"/>
+        </w:rPr>
         <w:tab/>
         <w:t xml:space="preserve">Plot C shows the normalized execution time compared to the </w:t>
       </w:r>
-      <w:commentRangeStart w:id="3"/>
-      <w:r>
+      <w:commentRangeStart w:id="4"/>
+      <w:r>
+        <w:rPr>
+          <w:rFonts w:cs="Times New Roman"/>
+        </w:rPr>
         <w:t>benchmark</w:t>
       </w:r>
-      <w:commentRangeEnd w:id="3"/>
+      <w:commentRangeEnd w:id="4"/>
       <w:r>
         <w:rPr>
           <w:rStyle w:val="CommentReference"/>
-        </w:rPr>
-        <w:commentReference w:id="3"/>
-      </w:r>
-      <w:r>
+          <w:rFonts w:cs="Times New Roman"/>
+          <w:sz w:val="24"/>
+          <w:szCs w:val="24"/>
+        </w:rPr>
+        <w:commentReference w:id="4"/>
+      </w:r>
+      <w:r>
+        <w:rPr>
+          <w:rFonts w:cs="Times New Roman"/>
+        </w:rPr>
         <w:t xml:space="preserve"> for the final chosen design to optimize the performance</w:t>
       </w:r>
       <w:r>
+        <w:rPr>
+          <w:rFonts w:cs="Times New Roman"/>
+        </w:rPr>
         <w:t xml:space="preserve">. </w:t>
       </w:r>
     </w:p>
     <w:p>
-      <w:r>
-        <w:rPr>
+      <w:pPr>
+        <w:rPr>
+          <w:rFonts w:cs="Times New Roman"/>
+        </w:rPr>
+      </w:pPr>
+      <w:r>
+        <w:rPr>
+          <w:rFonts w:cs="Times New Roman"/>
           <w:noProof/>
         </w:rPr>
-        <w:lastRenderedPageBreak/>
         <w:drawing>
           <wp:inline distT="0" distB="0" distL="0" distR="0" wp14:anchorId="0DB4BF2E" wp14:editId="6A170FF1">
             <wp:extent cx="4604047" cy="2719106"/>
@@ -342,29 +585,57 @@
       </w:r>
     </w:p>
     <w:p>
-      <w:r>
+      <w:pPr>
+        <w:rPr>
+          <w:rFonts w:cs="Times New Roman"/>
+        </w:rPr>
+      </w:pPr>
+      <w:r>
+        <w:rPr>
+          <w:rFonts w:cs="Times New Roman"/>
+        </w:rPr>
         <w:tab/>
         <w:t xml:space="preserve">Plot D shows the normalized EDP to the benchmark for the final design </w:t>
       </w:r>
       <w:r>
+        <w:rPr>
+          <w:rFonts w:cs="Times New Roman"/>
+        </w:rPr>
         <w:t xml:space="preserve">to optimize </w:t>
       </w:r>
-      <w:commentRangeStart w:id="4"/>
-      <w:r>
+      <w:commentRangeStart w:id="5"/>
+      <w:r>
+        <w:rPr>
+          <w:rFonts w:cs="Times New Roman"/>
+        </w:rPr>
         <w:t>EDP</w:t>
       </w:r>
-      <w:commentRangeEnd w:id="4"/>
+      <w:commentRangeEnd w:id="5"/>
       <w:r>
         <w:rPr>
           <w:rStyle w:val="CommentReference"/>
-        </w:rPr>
-        <w:commentReference w:id="4"/>
-      </w:r>
-      <w:r>
+          <w:rFonts w:cs="Times New Roman"/>
+          <w:sz w:val="24"/>
+          <w:szCs w:val="24"/>
+        </w:rPr>
+        <w:commentReference w:id="5"/>
+      </w:r>
+      <w:r>
+        <w:rPr>
+          <w:rFonts w:cs="Times New Roman"/>
+        </w:rPr>
         <w:t xml:space="preserve">. </w:t>
       </w:r>
     </w:p>
-    <w:p/>
+    <w:p>
+      <w:pPr>
+        <w:pStyle w:val="Heading1"/>
+      </w:pPr>
+      <w:r>
+        <w:lastRenderedPageBreak/>
+        <w:t xml:space="preserve">Table </w:t>
+      </w:r>
+    </w:p>
     <w:tbl>
       <w:tblPr>
         <w:tblStyle w:val="TableGrid"/>
@@ -382,7 +653,15 @@
             <w:tcW w:w="3116" w:type="dxa"/>
           </w:tcPr>
           <w:p>
-            <w:r>
+            <w:pPr>
+              <w:rPr>
+                <w:rFonts w:cs="Times New Roman"/>
+              </w:rPr>
+            </w:pPr>
+            <w:r>
+              <w:rPr>
+                <w:rFonts w:cs="Times New Roman"/>
+              </w:rPr>
               <w:t>Parameter</w:t>
             </w:r>
           </w:p>
@@ -392,7 +671,15 @@
             <w:tcW w:w="3117" w:type="dxa"/>
           </w:tcPr>
           <w:p>
-            <w:r>
+            <w:pPr>
+              <w:rPr>
+                <w:rFonts w:cs="Times New Roman"/>
+              </w:rPr>
+            </w:pPr>
+            <w:r>
+              <w:rPr>
+                <w:rFonts w:cs="Times New Roman"/>
+              </w:rPr>
               <w:t>Performance</w:t>
             </w:r>
           </w:p>
@@ -402,7 +689,15 @@
             <w:tcW w:w="3117" w:type="dxa"/>
           </w:tcPr>
           <w:p>
-            <w:r>
+            <w:pPr>
+              <w:rPr>
+                <w:rFonts w:cs="Times New Roman"/>
+              </w:rPr>
+            </w:pPr>
+            <w:r>
+              <w:rPr>
+                <w:rFonts w:cs="Times New Roman"/>
+              </w:rPr>
               <w:t>EDP</w:t>
             </w:r>
           </w:p>
@@ -414,7 +709,15 @@
             <w:tcW w:w="3116" w:type="dxa"/>
           </w:tcPr>
           <w:p>
-            <w:r>
+            <w:pPr>
+              <w:rPr>
+                <w:rFonts w:cs="Times New Roman"/>
+              </w:rPr>
+            </w:pPr>
+            <w:r>
+              <w:rPr>
+                <w:rFonts w:cs="Times New Roman"/>
+              </w:rPr>
               <w:t xml:space="preserve">Width </w:t>
             </w:r>
           </w:p>
@@ -424,15 +727,34 @@
             <w:tcW w:w="3117" w:type="dxa"/>
           </w:tcPr>
           <w:p>
-            <w:r>
+            <w:pPr>
+              <w:rPr>
+                <w:rFonts w:cs="Times New Roman"/>
+              </w:rPr>
+            </w:pPr>
+            <w:r>
+              <w:rPr>
+                <w:rFonts w:cs="Times New Roman"/>
+              </w:rPr>
               <w:t xml:space="preserve">Value = </w:t>
             </w:r>
             <w:r>
+              <w:rPr>
+                <w:rFonts w:cs="Times New Roman"/>
+              </w:rPr>
               <w:t>0</w:t>
             </w:r>
           </w:p>
           <w:p>
-            <w:r>
+            <w:pPr>
+              <w:rPr>
+                <w:rFonts w:cs="Times New Roman"/>
+              </w:rPr>
+            </w:pPr>
+            <w:r>
+              <w:rPr>
+                <w:rFonts w:cs="Times New Roman"/>
+              </w:rPr>
               <w:t xml:space="preserve">Why = </w:t>
             </w:r>
           </w:p>
@@ -442,15 +764,34 @@
             <w:tcW w:w="3117" w:type="dxa"/>
           </w:tcPr>
           <w:p>
-            <w:r>
+            <w:pPr>
+              <w:rPr>
+                <w:rFonts w:cs="Times New Roman"/>
+              </w:rPr>
+            </w:pPr>
+            <w:r>
+              <w:rPr>
+                <w:rFonts w:cs="Times New Roman"/>
+              </w:rPr>
               <w:t xml:space="preserve">Value = </w:t>
             </w:r>
             <w:r>
+              <w:rPr>
+                <w:rFonts w:cs="Times New Roman"/>
+              </w:rPr>
               <w:t>0</w:t>
             </w:r>
           </w:p>
           <w:p>
-            <w:r>
+            <w:pPr>
+              <w:rPr>
+                <w:rFonts w:cs="Times New Roman"/>
+              </w:rPr>
+            </w:pPr>
+            <w:r>
+              <w:rPr>
+                <w:rFonts w:cs="Times New Roman"/>
+              </w:rPr>
               <w:t xml:space="preserve">Why = </w:t>
             </w:r>
           </w:p>
@@ -462,7 +803,15 @@
             <w:tcW w:w="3116" w:type="dxa"/>
           </w:tcPr>
           <w:p>
-            <w:r>
+            <w:pPr>
+              <w:rPr>
+                <w:rFonts w:cs="Times New Roman"/>
+              </w:rPr>
+            </w:pPr>
+            <w:r>
+              <w:rPr>
+                <w:rFonts w:cs="Times New Roman"/>
+              </w:rPr>
               <w:t>Scheduling</w:t>
             </w:r>
           </w:p>
@@ -472,15 +821,34 @@
             <w:tcW w:w="3117" w:type="dxa"/>
           </w:tcPr>
           <w:p>
-            <w:r>
+            <w:pPr>
+              <w:rPr>
+                <w:rFonts w:cs="Times New Roman"/>
+              </w:rPr>
+            </w:pPr>
+            <w:r>
+              <w:rPr>
+                <w:rFonts w:cs="Times New Roman"/>
+              </w:rPr>
               <w:t xml:space="preserve">Value = </w:t>
             </w:r>
             <w:r>
+              <w:rPr>
+                <w:rFonts w:cs="Times New Roman"/>
+              </w:rPr>
               <w:t>0</w:t>
             </w:r>
           </w:p>
           <w:p>
-            <w:r>
+            <w:pPr>
+              <w:rPr>
+                <w:rFonts w:cs="Times New Roman"/>
+              </w:rPr>
+            </w:pPr>
+            <w:r>
+              <w:rPr>
+                <w:rFonts w:cs="Times New Roman"/>
+              </w:rPr>
               <w:t xml:space="preserve">Why = </w:t>
             </w:r>
           </w:p>
@@ -490,15 +858,34 @@
             <w:tcW w:w="3117" w:type="dxa"/>
           </w:tcPr>
           <w:p>
-            <w:r>
+            <w:pPr>
+              <w:rPr>
+                <w:rFonts w:cs="Times New Roman"/>
+              </w:rPr>
+            </w:pPr>
+            <w:r>
+              <w:rPr>
+                <w:rFonts w:cs="Times New Roman"/>
+              </w:rPr>
               <w:t xml:space="preserve">Value = </w:t>
             </w:r>
             <w:r>
+              <w:rPr>
+                <w:rFonts w:cs="Times New Roman"/>
+              </w:rPr>
               <w:t>0</w:t>
             </w:r>
           </w:p>
           <w:p>
-            <w:r>
+            <w:pPr>
+              <w:rPr>
+                <w:rFonts w:cs="Times New Roman"/>
+              </w:rPr>
+            </w:pPr>
+            <w:r>
+              <w:rPr>
+                <w:rFonts w:cs="Times New Roman"/>
+              </w:rPr>
               <w:t xml:space="preserve">Why = </w:t>
             </w:r>
           </w:p>
@@ -510,7 +897,15 @@
             <w:tcW w:w="3116" w:type="dxa"/>
           </w:tcPr>
           <w:p>
-            <w:r>
+            <w:pPr>
+              <w:rPr>
+                <w:rFonts w:cs="Times New Roman"/>
+              </w:rPr>
+            </w:pPr>
+            <w:r>
+              <w:rPr>
+                <w:rFonts w:cs="Times New Roman"/>
+              </w:rPr>
               <w:t xml:space="preserve">L1block </w:t>
             </w:r>
           </w:p>
@@ -520,15 +915,34 @@
             <w:tcW w:w="3117" w:type="dxa"/>
           </w:tcPr>
           <w:p>
-            <w:r>
+            <w:pPr>
+              <w:rPr>
+                <w:rFonts w:cs="Times New Roman"/>
+              </w:rPr>
+            </w:pPr>
+            <w:r>
+              <w:rPr>
+                <w:rFonts w:cs="Times New Roman"/>
+              </w:rPr>
               <w:t xml:space="preserve">Value = </w:t>
             </w:r>
             <w:r>
+              <w:rPr>
+                <w:rFonts w:cs="Times New Roman"/>
+              </w:rPr>
               <w:t>2</w:t>
             </w:r>
           </w:p>
           <w:p>
-            <w:r>
+            <w:pPr>
+              <w:rPr>
+                <w:rFonts w:cs="Times New Roman"/>
+              </w:rPr>
+            </w:pPr>
+            <w:r>
+              <w:rPr>
+                <w:rFonts w:cs="Times New Roman"/>
+              </w:rPr>
               <w:t xml:space="preserve">Why = </w:t>
             </w:r>
           </w:p>
@@ -538,15 +952,34 @@
             <w:tcW w:w="3117" w:type="dxa"/>
           </w:tcPr>
           <w:p>
-            <w:r>
+            <w:pPr>
+              <w:rPr>
+                <w:rFonts w:cs="Times New Roman"/>
+              </w:rPr>
+            </w:pPr>
+            <w:r>
+              <w:rPr>
+                <w:rFonts w:cs="Times New Roman"/>
+              </w:rPr>
               <w:t xml:space="preserve">Value = </w:t>
             </w:r>
             <w:r>
+              <w:rPr>
+                <w:rFonts w:cs="Times New Roman"/>
+              </w:rPr>
               <w:t>2</w:t>
             </w:r>
           </w:p>
           <w:p>
-            <w:r>
+            <w:pPr>
+              <w:rPr>
+                <w:rFonts w:cs="Times New Roman"/>
+              </w:rPr>
+            </w:pPr>
+            <w:r>
+              <w:rPr>
+                <w:rFonts w:cs="Times New Roman"/>
+              </w:rPr>
               <w:t xml:space="preserve">Why = </w:t>
             </w:r>
           </w:p>
@@ -558,7 +991,15 @@
             <w:tcW w:w="3116" w:type="dxa"/>
           </w:tcPr>
           <w:p>
-            <w:r>
+            <w:pPr>
+              <w:rPr>
+                <w:rFonts w:cs="Times New Roman"/>
+              </w:rPr>
+            </w:pPr>
+            <w:r>
+              <w:rPr>
+                <w:rFonts w:cs="Times New Roman"/>
+              </w:rPr>
               <w:t>Dl1sets</w:t>
             </w:r>
           </w:p>
@@ -568,15 +1009,34 @@
             <w:tcW w:w="3117" w:type="dxa"/>
           </w:tcPr>
           <w:p>
-            <w:r>
+            <w:pPr>
+              <w:rPr>
+                <w:rFonts w:cs="Times New Roman"/>
+              </w:rPr>
+            </w:pPr>
+            <w:r>
+              <w:rPr>
+                <w:rFonts w:cs="Times New Roman"/>
+              </w:rPr>
               <w:t xml:space="preserve">Value = </w:t>
             </w:r>
             <w:r>
+              <w:rPr>
+                <w:rFonts w:cs="Times New Roman"/>
+              </w:rPr>
               <w:t>2</w:t>
             </w:r>
           </w:p>
           <w:p>
-            <w:r>
+            <w:pPr>
+              <w:rPr>
+                <w:rFonts w:cs="Times New Roman"/>
+              </w:rPr>
+            </w:pPr>
+            <w:r>
+              <w:rPr>
+                <w:rFonts w:cs="Times New Roman"/>
+              </w:rPr>
               <w:t xml:space="preserve">Why = </w:t>
             </w:r>
           </w:p>
@@ -586,15 +1046,34 @@
             <w:tcW w:w="3117" w:type="dxa"/>
           </w:tcPr>
           <w:p>
-            <w:r>
+            <w:pPr>
+              <w:rPr>
+                <w:rFonts w:cs="Times New Roman"/>
+              </w:rPr>
+            </w:pPr>
+            <w:r>
+              <w:rPr>
+                <w:rFonts w:cs="Times New Roman"/>
+              </w:rPr>
               <w:t xml:space="preserve">Value = </w:t>
             </w:r>
             <w:r>
+              <w:rPr>
+                <w:rFonts w:cs="Times New Roman"/>
+              </w:rPr>
               <w:t>2</w:t>
             </w:r>
           </w:p>
           <w:p>
-            <w:r>
+            <w:pPr>
+              <w:rPr>
+                <w:rFonts w:cs="Times New Roman"/>
+              </w:rPr>
+            </w:pPr>
+            <w:r>
+              <w:rPr>
+                <w:rFonts w:cs="Times New Roman"/>
+              </w:rPr>
               <w:t xml:space="preserve">Why = </w:t>
             </w:r>
           </w:p>
@@ -606,7 +1085,15 @@
             <w:tcW w:w="3116" w:type="dxa"/>
           </w:tcPr>
           <w:p>
-            <w:r>
+            <w:pPr>
+              <w:rPr>
+                <w:rFonts w:cs="Times New Roman"/>
+              </w:rPr>
+            </w:pPr>
+            <w:r>
+              <w:rPr>
+                <w:rFonts w:cs="Times New Roman"/>
+              </w:rPr>
               <w:t>Dl1assoc</w:t>
             </w:r>
           </w:p>
@@ -616,15 +1103,34 @@
             <w:tcW w:w="3117" w:type="dxa"/>
           </w:tcPr>
           <w:p>
-            <w:r>
+            <w:pPr>
+              <w:rPr>
+                <w:rFonts w:cs="Times New Roman"/>
+              </w:rPr>
+            </w:pPr>
+            <w:r>
+              <w:rPr>
+                <w:rFonts w:cs="Times New Roman"/>
+              </w:rPr>
               <w:t xml:space="preserve">Value = </w:t>
             </w:r>
             <w:r>
+              <w:rPr>
+                <w:rFonts w:cs="Times New Roman"/>
+              </w:rPr>
               <w:t>0</w:t>
             </w:r>
           </w:p>
           <w:p>
-            <w:r>
+            <w:pPr>
+              <w:rPr>
+                <w:rFonts w:cs="Times New Roman"/>
+              </w:rPr>
+            </w:pPr>
+            <w:r>
+              <w:rPr>
+                <w:rFonts w:cs="Times New Roman"/>
+              </w:rPr>
               <w:t xml:space="preserve">Why = </w:t>
             </w:r>
           </w:p>
@@ -634,15 +1140,34 @@
             <w:tcW w:w="3117" w:type="dxa"/>
           </w:tcPr>
           <w:p>
-            <w:r>
+            <w:pPr>
+              <w:rPr>
+                <w:rFonts w:cs="Times New Roman"/>
+              </w:rPr>
+            </w:pPr>
+            <w:r>
+              <w:rPr>
+                <w:rFonts w:cs="Times New Roman"/>
+              </w:rPr>
               <w:t xml:space="preserve">Value = </w:t>
             </w:r>
             <w:r>
+              <w:rPr>
+                <w:rFonts w:cs="Times New Roman"/>
+              </w:rPr>
               <w:t>0</w:t>
             </w:r>
           </w:p>
           <w:p>
-            <w:r>
+            <w:pPr>
+              <w:rPr>
+                <w:rFonts w:cs="Times New Roman"/>
+              </w:rPr>
+            </w:pPr>
+            <w:r>
+              <w:rPr>
+                <w:rFonts w:cs="Times New Roman"/>
+              </w:rPr>
               <w:t xml:space="preserve">Why = </w:t>
             </w:r>
           </w:p>
@@ -654,7 +1179,15 @@
             <w:tcW w:w="3116" w:type="dxa"/>
           </w:tcPr>
           <w:p>
-            <w:r>
+            <w:pPr>
+              <w:rPr>
+                <w:rFonts w:cs="Times New Roman"/>
+              </w:rPr>
+            </w:pPr>
+            <w:r>
+              <w:rPr>
+                <w:rFonts w:cs="Times New Roman"/>
+              </w:rPr>
               <w:t>Il1sets</w:t>
             </w:r>
           </w:p>
@@ -664,15 +1197,34 @@
             <w:tcW w:w="3117" w:type="dxa"/>
           </w:tcPr>
           <w:p>
-            <w:r>
+            <w:pPr>
+              <w:rPr>
+                <w:rFonts w:cs="Times New Roman"/>
+              </w:rPr>
+            </w:pPr>
+            <w:r>
+              <w:rPr>
+                <w:rFonts w:cs="Times New Roman"/>
+              </w:rPr>
               <w:t xml:space="preserve">Value = </w:t>
             </w:r>
             <w:r>
+              <w:rPr>
+                <w:rFonts w:cs="Times New Roman"/>
+              </w:rPr>
               <w:t>6</w:t>
             </w:r>
           </w:p>
           <w:p>
-            <w:r>
+            <w:pPr>
+              <w:rPr>
+                <w:rFonts w:cs="Times New Roman"/>
+              </w:rPr>
+            </w:pPr>
+            <w:r>
+              <w:rPr>
+                <w:rFonts w:cs="Times New Roman"/>
+              </w:rPr>
               <w:t xml:space="preserve">Why = </w:t>
             </w:r>
           </w:p>
@@ -682,15 +1234,34 @@
             <w:tcW w:w="3117" w:type="dxa"/>
           </w:tcPr>
           <w:p>
-            <w:r>
+            <w:pPr>
+              <w:rPr>
+                <w:rFonts w:cs="Times New Roman"/>
+              </w:rPr>
+            </w:pPr>
+            <w:r>
+              <w:rPr>
+                <w:rFonts w:cs="Times New Roman"/>
+              </w:rPr>
               <w:t xml:space="preserve">Value = </w:t>
             </w:r>
             <w:r>
+              <w:rPr>
+                <w:rFonts w:cs="Times New Roman"/>
+              </w:rPr>
               <w:t>5</w:t>
             </w:r>
           </w:p>
           <w:p>
-            <w:r>
+            <w:pPr>
+              <w:rPr>
+                <w:rFonts w:cs="Times New Roman"/>
+              </w:rPr>
+            </w:pPr>
+            <w:r>
+              <w:rPr>
+                <w:rFonts w:cs="Times New Roman"/>
+              </w:rPr>
               <w:t xml:space="preserve">Why = </w:t>
             </w:r>
           </w:p>
@@ -702,7 +1273,15 @@
             <w:tcW w:w="3116" w:type="dxa"/>
           </w:tcPr>
           <w:p>
-            <w:r>
+            <w:pPr>
+              <w:rPr>
+                <w:rFonts w:cs="Times New Roman"/>
+              </w:rPr>
+            </w:pPr>
+            <w:r>
+              <w:rPr>
+                <w:rFonts w:cs="Times New Roman"/>
+              </w:rPr>
               <w:t>Il1assoc</w:t>
             </w:r>
           </w:p>
@@ -712,15 +1291,34 @@
             <w:tcW w:w="3117" w:type="dxa"/>
           </w:tcPr>
           <w:p>
-            <w:r>
+            <w:pPr>
+              <w:rPr>
+                <w:rFonts w:cs="Times New Roman"/>
+              </w:rPr>
+            </w:pPr>
+            <w:r>
+              <w:rPr>
+                <w:rFonts w:cs="Times New Roman"/>
+              </w:rPr>
               <w:t xml:space="preserve">Value = </w:t>
             </w:r>
             <w:r>
+              <w:rPr>
+                <w:rFonts w:cs="Times New Roman"/>
+              </w:rPr>
               <w:t>0</w:t>
             </w:r>
           </w:p>
           <w:p>
-            <w:r>
+            <w:pPr>
+              <w:rPr>
+                <w:rFonts w:cs="Times New Roman"/>
+              </w:rPr>
+            </w:pPr>
+            <w:r>
+              <w:rPr>
+                <w:rFonts w:cs="Times New Roman"/>
+              </w:rPr>
               <w:t xml:space="preserve">Why = </w:t>
             </w:r>
           </w:p>
@@ -730,15 +1328,34 @@
             <w:tcW w:w="3117" w:type="dxa"/>
           </w:tcPr>
           <w:p>
-            <w:r>
+            <w:pPr>
+              <w:rPr>
+                <w:rFonts w:cs="Times New Roman"/>
+              </w:rPr>
+            </w:pPr>
+            <w:r>
+              <w:rPr>
+                <w:rFonts w:cs="Times New Roman"/>
+              </w:rPr>
               <w:t xml:space="preserve">Value = </w:t>
             </w:r>
             <w:r>
+              <w:rPr>
+                <w:rFonts w:cs="Times New Roman"/>
+              </w:rPr>
               <w:t>0</w:t>
             </w:r>
           </w:p>
           <w:p>
-            <w:r>
+            <w:pPr>
+              <w:rPr>
+                <w:rFonts w:cs="Times New Roman"/>
+              </w:rPr>
+            </w:pPr>
+            <w:r>
+              <w:rPr>
+                <w:rFonts w:cs="Times New Roman"/>
+              </w:rPr>
               <w:t xml:space="preserve">Why = </w:t>
             </w:r>
           </w:p>
@@ -750,7 +1367,15 @@
             <w:tcW w:w="3116" w:type="dxa"/>
           </w:tcPr>
           <w:p>
-            <w:r>
+            <w:pPr>
+              <w:rPr>
+                <w:rFonts w:cs="Times New Roman"/>
+              </w:rPr>
+            </w:pPr>
+            <w:r>
+              <w:rPr>
+                <w:rFonts w:cs="Times New Roman"/>
+              </w:rPr>
               <w:t>Ul2sets</w:t>
             </w:r>
           </w:p>
@@ -760,15 +1385,34 @@
             <w:tcW w:w="3117" w:type="dxa"/>
           </w:tcPr>
           <w:p>
-            <w:r>
+            <w:pPr>
+              <w:rPr>
+                <w:rFonts w:cs="Times New Roman"/>
+              </w:rPr>
+            </w:pPr>
+            <w:r>
+              <w:rPr>
+                <w:rFonts w:cs="Times New Roman"/>
+              </w:rPr>
               <w:t xml:space="preserve">Value = </w:t>
             </w:r>
             <w:r>
+              <w:rPr>
+                <w:rFonts w:cs="Times New Roman"/>
+              </w:rPr>
               <w:t>2</w:t>
             </w:r>
           </w:p>
           <w:p>
-            <w:r>
+            <w:pPr>
+              <w:rPr>
+                <w:rFonts w:cs="Times New Roman"/>
+              </w:rPr>
+            </w:pPr>
+            <w:r>
+              <w:rPr>
+                <w:rFonts w:cs="Times New Roman"/>
+              </w:rPr>
               <w:t xml:space="preserve">Why = </w:t>
             </w:r>
           </w:p>
@@ -778,15 +1422,34 @@
             <w:tcW w:w="3117" w:type="dxa"/>
           </w:tcPr>
           <w:p>
-            <w:r>
+            <w:pPr>
+              <w:rPr>
+                <w:rFonts w:cs="Times New Roman"/>
+              </w:rPr>
+            </w:pPr>
+            <w:r>
+              <w:rPr>
+                <w:rFonts w:cs="Times New Roman"/>
+              </w:rPr>
               <w:t xml:space="preserve">Value = </w:t>
             </w:r>
             <w:r>
+              <w:rPr>
+                <w:rFonts w:cs="Times New Roman"/>
+              </w:rPr>
               <w:t>1</w:t>
             </w:r>
           </w:p>
           <w:p>
-            <w:r>
+            <w:pPr>
+              <w:rPr>
+                <w:rFonts w:cs="Times New Roman"/>
+              </w:rPr>
+            </w:pPr>
+            <w:r>
+              <w:rPr>
+                <w:rFonts w:cs="Times New Roman"/>
+              </w:rPr>
               <w:t xml:space="preserve">Why = </w:t>
             </w:r>
           </w:p>
@@ -798,7 +1461,15 @@
             <w:tcW w:w="3116" w:type="dxa"/>
           </w:tcPr>
           <w:p>
-            <w:r>
+            <w:pPr>
+              <w:rPr>
+                <w:rFonts w:cs="Times New Roman"/>
+              </w:rPr>
+            </w:pPr>
+            <w:r>
+              <w:rPr>
+                <w:rFonts w:cs="Times New Roman"/>
+              </w:rPr>
               <w:t>Ul2block</w:t>
             </w:r>
           </w:p>
@@ -808,15 +1479,34 @@
             <w:tcW w:w="3117" w:type="dxa"/>
           </w:tcPr>
           <w:p>
-            <w:r>
+            <w:pPr>
+              <w:rPr>
+                <w:rFonts w:cs="Times New Roman"/>
+              </w:rPr>
+            </w:pPr>
+            <w:r>
+              <w:rPr>
+                <w:rFonts w:cs="Times New Roman"/>
+              </w:rPr>
               <w:t xml:space="preserve">Value = </w:t>
             </w:r>
             <w:r>
+              <w:rPr>
+                <w:rFonts w:cs="Times New Roman"/>
+              </w:rPr>
               <w:t>3</w:t>
             </w:r>
           </w:p>
           <w:p>
-            <w:r>
+            <w:pPr>
+              <w:rPr>
+                <w:rFonts w:cs="Times New Roman"/>
+              </w:rPr>
+            </w:pPr>
+            <w:r>
+              <w:rPr>
+                <w:rFonts w:cs="Times New Roman"/>
+              </w:rPr>
               <w:t xml:space="preserve">Why = </w:t>
             </w:r>
           </w:p>
@@ -826,15 +1516,34 @@
             <w:tcW w:w="3117" w:type="dxa"/>
           </w:tcPr>
           <w:p>
-            <w:r>
+            <w:pPr>
+              <w:rPr>
+                <w:rFonts w:cs="Times New Roman"/>
+              </w:rPr>
+            </w:pPr>
+            <w:r>
+              <w:rPr>
+                <w:rFonts w:cs="Times New Roman"/>
+              </w:rPr>
               <w:t xml:space="preserve">Value = </w:t>
             </w:r>
             <w:r>
+              <w:rPr>
+                <w:rFonts w:cs="Times New Roman"/>
+              </w:rPr>
               <w:t>3</w:t>
             </w:r>
           </w:p>
           <w:p>
-            <w:r>
+            <w:pPr>
+              <w:rPr>
+                <w:rFonts w:cs="Times New Roman"/>
+              </w:rPr>
+            </w:pPr>
+            <w:r>
+              <w:rPr>
+                <w:rFonts w:cs="Times New Roman"/>
+              </w:rPr>
               <w:t xml:space="preserve">Why = </w:t>
             </w:r>
           </w:p>
@@ -846,7 +1555,15 @@
             <w:tcW w:w="3116" w:type="dxa"/>
           </w:tcPr>
           <w:p>
-            <w:r>
+            <w:pPr>
+              <w:rPr>
+                <w:rFonts w:cs="Times New Roman"/>
+              </w:rPr>
+            </w:pPr>
+            <w:r>
+              <w:rPr>
+                <w:rFonts w:cs="Times New Roman"/>
+              </w:rPr>
               <w:t>Ul2assoc</w:t>
             </w:r>
           </w:p>
@@ -856,15 +1573,34 @@
             <w:tcW w:w="3117" w:type="dxa"/>
           </w:tcPr>
           <w:p>
-            <w:r>
+            <w:pPr>
+              <w:rPr>
+                <w:rFonts w:cs="Times New Roman"/>
+              </w:rPr>
+            </w:pPr>
+            <w:r>
+              <w:rPr>
+                <w:rFonts w:cs="Times New Roman"/>
+              </w:rPr>
               <w:t xml:space="preserve">Value = </w:t>
             </w:r>
             <w:r>
+              <w:rPr>
+                <w:rFonts w:cs="Times New Roman"/>
+              </w:rPr>
               <w:t>1</w:t>
             </w:r>
           </w:p>
           <w:p>
-            <w:r>
+            <w:pPr>
+              <w:rPr>
+                <w:rFonts w:cs="Times New Roman"/>
+              </w:rPr>
+            </w:pPr>
+            <w:r>
+              <w:rPr>
+                <w:rFonts w:cs="Times New Roman"/>
+              </w:rPr>
               <w:t xml:space="preserve">Why = </w:t>
             </w:r>
           </w:p>
@@ -874,15 +1610,34 @@
             <w:tcW w:w="3117" w:type="dxa"/>
           </w:tcPr>
           <w:p>
-            <w:r>
+            <w:pPr>
+              <w:rPr>
+                <w:rFonts w:cs="Times New Roman"/>
+              </w:rPr>
+            </w:pPr>
+            <w:r>
+              <w:rPr>
+                <w:rFonts w:cs="Times New Roman"/>
+              </w:rPr>
               <w:t xml:space="preserve">Value = </w:t>
             </w:r>
             <w:r>
+              <w:rPr>
+                <w:rFonts w:cs="Times New Roman"/>
+              </w:rPr>
               <w:t>1</w:t>
             </w:r>
           </w:p>
           <w:p>
-            <w:r>
+            <w:pPr>
+              <w:rPr>
+                <w:rFonts w:cs="Times New Roman"/>
+              </w:rPr>
+            </w:pPr>
+            <w:r>
+              <w:rPr>
+                <w:rFonts w:cs="Times New Roman"/>
+              </w:rPr>
               <w:t xml:space="preserve">Why = </w:t>
             </w:r>
           </w:p>
@@ -894,8 +1649,16 @@
             <w:tcW w:w="3116" w:type="dxa"/>
           </w:tcPr>
           <w:p>
+            <w:pPr>
+              <w:rPr>
+                <w:rFonts w:cs="Times New Roman"/>
+              </w:rPr>
+            </w:pPr>
             <w:proofErr w:type="spellStart"/>
             <w:r>
+              <w:rPr>
+                <w:rFonts w:cs="Times New Roman"/>
+              </w:rPr>
               <w:t>Replacepolicy</w:t>
             </w:r>
             <w:proofErr w:type="spellEnd"/>
@@ -906,15 +1669,35 @@
             <w:tcW w:w="3117" w:type="dxa"/>
           </w:tcPr>
           <w:p>
-            <w:r>
+            <w:pPr>
+              <w:rPr>
+                <w:rFonts w:cs="Times New Roman"/>
+              </w:rPr>
+            </w:pPr>
+            <w:r>
+              <w:rPr>
+                <w:rFonts w:cs="Times New Roman"/>
+              </w:rPr>
               <w:t xml:space="preserve">Value = </w:t>
             </w:r>
             <w:r>
+              <w:rPr>
+                <w:rFonts w:cs="Times New Roman"/>
+              </w:rPr>
               <w:t>0</w:t>
             </w:r>
           </w:p>
           <w:p>
-            <w:r>
+            <w:pPr>
+              <w:rPr>
+                <w:rFonts w:cs="Times New Roman"/>
+              </w:rPr>
+            </w:pPr>
+            <w:r>
+              <w:rPr>
+                <w:rFonts w:cs="Times New Roman"/>
+              </w:rPr>
+              <w:lastRenderedPageBreak/>
               <w:t xml:space="preserve">Why = </w:t>
             </w:r>
           </w:p>
@@ -924,15 +1707,36 @@
             <w:tcW w:w="3117" w:type="dxa"/>
           </w:tcPr>
           <w:p>
-            <w:r>
+            <w:pPr>
+              <w:rPr>
+                <w:rFonts w:cs="Times New Roman"/>
+              </w:rPr>
+            </w:pPr>
+            <w:r>
+              <w:rPr>
+                <w:rFonts w:cs="Times New Roman"/>
+              </w:rPr>
+              <w:lastRenderedPageBreak/>
               <w:t xml:space="preserve">Value = </w:t>
             </w:r>
             <w:r>
+              <w:rPr>
+                <w:rFonts w:cs="Times New Roman"/>
+              </w:rPr>
               <w:t>0</w:t>
             </w:r>
           </w:p>
           <w:p>
-            <w:r>
+            <w:pPr>
+              <w:rPr>
+                <w:rFonts w:cs="Times New Roman"/>
+              </w:rPr>
+            </w:pPr>
+            <w:r>
+              <w:rPr>
+                <w:rFonts w:cs="Times New Roman"/>
+              </w:rPr>
+              <w:lastRenderedPageBreak/>
               <w:t xml:space="preserve">Why = </w:t>
             </w:r>
           </w:p>
@@ -944,8 +1748,17 @@
             <w:tcW w:w="3116" w:type="dxa"/>
           </w:tcPr>
           <w:p>
+            <w:pPr>
+              <w:rPr>
+                <w:rFonts w:cs="Times New Roman"/>
+              </w:rPr>
+            </w:pPr>
             <w:proofErr w:type="spellStart"/>
             <w:r>
+              <w:rPr>
+                <w:rFonts w:cs="Times New Roman"/>
+              </w:rPr>
+              <w:lastRenderedPageBreak/>
               <w:t>Fpwidth</w:t>
             </w:r>
             <w:proofErr w:type="spellEnd"/>
@@ -956,15 +1769,34 @@
             <w:tcW w:w="3117" w:type="dxa"/>
           </w:tcPr>
           <w:p>
-            <w:r>
+            <w:pPr>
+              <w:rPr>
+                <w:rFonts w:cs="Times New Roman"/>
+              </w:rPr>
+            </w:pPr>
+            <w:r>
+              <w:rPr>
+                <w:rFonts w:cs="Times New Roman"/>
+              </w:rPr>
               <w:t xml:space="preserve">Value = </w:t>
             </w:r>
             <w:r>
+              <w:rPr>
+                <w:rFonts w:cs="Times New Roman"/>
+              </w:rPr>
               <w:t>0</w:t>
             </w:r>
           </w:p>
           <w:p>
-            <w:r>
+            <w:pPr>
+              <w:rPr>
+                <w:rFonts w:cs="Times New Roman"/>
+              </w:rPr>
+            </w:pPr>
+            <w:r>
+              <w:rPr>
+                <w:rFonts w:cs="Times New Roman"/>
+              </w:rPr>
               <w:t xml:space="preserve">Why = </w:t>
             </w:r>
           </w:p>
@@ -974,15 +1806,34 @@
             <w:tcW w:w="3117" w:type="dxa"/>
           </w:tcPr>
           <w:p>
-            <w:r>
+            <w:pPr>
+              <w:rPr>
+                <w:rFonts w:cs="Times New Roman"/>
+              </w:rPr>
+            </w:pPr>
+            <w:r>
+              <w:rPr>
+                <w:rFonts w:cs="Times New Roman"/>
+              </w:rPr>
               <w:t xml:space="preserve">Value = </w:t>
             </w:r>
             <w:r>
+              <w:rPr>
+                <w:rFonts w:cs="Times New Roman"/>
+              </w:rPr>
               <w:t>0</w:t>
             </w:r>
           </w:p>
           <w:p>
-            <w:r>
+            <w:pPr>
+              <w:rPr>
+                <w:rFonts w:cs="Times New Roman"/>
+              </w:rPr>
+            </w:pPr>
+            <w:r>
+              <w:rPr>
+                <w:rFonts w:cs="Times New Roman"/>
+              </w:rPr>
               <w:t xml:space="preserve">Why = </w:t>
             </w:r>
           </w:p>
@@ -994,8 +1845,16 @@
             <w:tcW w:w="3116" w:type="dxa"/>
           </w:tcPr>
           <w:p>
+            <w:pPr>
+              <w:rPr>
+                <w:rFonts w:cs="Times New Roman"/>
+              </w:rPr>
+            </w:pPr>
             <w:proofErr w:type="spellStart"/>
             <w:r>
+              <w:rPr>
+                <w:rFonts w:cs="Times New Roman"/>
+              </w:rPr>
               <w:t>branchsettings</w:t>
             </w:r>
             <w:proofErr w:type="spellEnd"/>
@@ -1006,20 +1865,42 @@
             <w:tcW w:w="3117" w:type="dxa"/>
           </w:tcPr>
           <w:p>
-            <w:r>
+            <w:pPr>
+              <w:rPr>
+                <w:rFonts w:cs="Times New Roman"/>
+              </w:rPr>
+            </w:pPr>
+            <w:r>
+              <w:rPr>
+                <w:rFonts w:cs="Times New Roman"/>
+              </w:rPr>
               <w:t xml:space="preserve">Value = </w:t>
             </w:r>
             <w:r>
+              <w:rPr>
+                <w:rFonts w:cs="Times New Roman"/>
+              </w:rPr>
               <w:t>4</w:t>
             </w:r>
           </w:p>
           <w:p>
+            <w:pPr>
+              <w:rPr>
+                <w:rFonts w:cs="Times New Roman"/>
+              </w:rPr>
+            </w:pPr>
             <w:proofErr w:type="spellStart"/>
             <w:r>
+              <w:rPr>
+                <w:rFonts w:cs="Times New Roman"/>
+              </w:rPr>
               <w:t xml:space="preserve">Why </w:t>
             </w:r>
             <w:proofErr w:type="spellEnd"/>
             <w:r>
+              <w:rPr>
+                <w:rFonts w:cs="Times New Roman"/>
+              </w:rPr>
               <w:t xml:space="preserve">= </w:t>
             </w:r>
           </w:p>
@@ -1029,15 +1910,34 @@
             <w:tcW w:w="3117" w:type="dxa"/>
           </w:tcPr>
           <w:p>
-            <w:r>
+            <w:pPr>
+              <w:rPr>
+                <w:rFonts w:cs="Times New Roman"/>
+              </w:rPr>
+            </w:pPr>
+            <w:r>
+              <w:rPr>
+                <w:rFonts w:cs="Times New Roman"/>
+              </w:rPr>
               <w:t xml:space="preserve">Value = </w:t>
             </w:r>
             <w:r>
+              <w:rPr>
+                <w:rFonts w:cs="Times New Roman"/>
+              </w:rPr>
               <w:t>3</w:t>
             </w:r>
           </w:p>
           <w:p>
-            <w:r>
+            <w:pPr>
+              <w:rPr>
+                <w:rFonts w:cs="Times New Roman"/>
+              </w:rPr>
+            </w:pPr>
+            <w:r>
+              <w:rPr>
+                <w:rFonts w:cs="Times New Roman"/>
+              </w:rPr>
               <w:t xml:space="preserve">Why = </w:t>
             </w:r>
           </w:p>
@@ -1049,11 +1949,21 @@
             <w:tcW w:w="3116" w:type="dxa"/>
           </w:tcPr>
           <w:p>
-            <w:r>
-              <w:lastRenderedPageBreak/>
+            <w:pPr>
+              <w:rPr>
+                <w:rFonts w:cs="Times New Roman"/>
+              </w:rPr>
+            </w:pPr>
+            <w:r>
+              <w:rPr>
+                <w:rFonts w:cs="Times New Roman"/>
+              </w:rPr>
               <w:t>Ras</w:t>
             </w:r>
             <w:r>
+              <w:rPr>
+                <w:rFonts w:cs="Times New Roman"/>
+              </w:rPr>
               <w:t xml:space="preserve"> (return address stack)</w:t>
             </w:r>
           </w:p>
@@ -1063,21 +1973,46 @@
             <w:tcW w:w="3117" w:type="dxa"/>
           </w:tcPr>
           <w:p>
-            <w:r>
+            <w:pPr>
+              <w:rPr>
+                <w:rFonts w:cs="Times New Roman"/>
+              </w:rPr>
+            </w:pPr>
+            <w:r>
+              <w:rPr>
+                <w:rFonts w:cs="Times New Roman"/>
+              </w:rPr>
               <w:t>Va</w:t>
             </w:r>
             <w:r>
+              <w:rPr>
+                <w:rFonts w:cs="Times New Roman"/>
+              </w:rPr>
               <w:t>l</w:t>
             </w:r>
             <w:r>
+              <w:rPr>
+                <w:rFonts w:cs="Times New Roman"/>
+              </w:rPr>
               <w:t xml:space="preserve">ue = </w:t>
             </w:r>
             <w:r>
+              <w:rPr>
+                <w:rFonts w:cs="Times New Roman"/>
+              </w:rPr>
               <w:t>2</w:t>
             </w:r>
           </w:p>
           <w:p>
-            <w:r>
+            <w:pPr>
+              <w:rPr>
+                <w:rFonts w:cs="Times New Roman"/>
+              </w:rPr>
+            </w:pPr>
+            <w:r>
+              <w:rPr>
+                <w:rFonts w:cs="Times New Roman"/>
+              </w:rPr>
               <w:t xml:space="preserve">Why = </w:t>
             </w:r>
           </w:p>
@@ -1087,15 +2022,34 @@
             <w:tcW w:w="3117" w:type="dxa"/>
           </w:tcPr>
           <w:p>
-            <w:r>
+            <w:pPr>
+              <w:rPr>
+                <w:rFonts w:cs="Times New Roman"/>
+              </w:rPr>
+            </w:pPr>
+            <w:r>
+              <w:rPr>
+                <w:rFonts w:cs="Times New Roman"/>
+              </w:rPr>
               <w:t xml:space="preserve">Value = </w:t>
             </w:r>
             <w:r>
+              <w:rPr>
+                <w:rFonts w:cs="Times New Roman"/>
+              </w:rPr>
               <w:t>3</w:t>
             </w:r>
           </w:p>
           <w:p>
-            <w:r>
+            <w:pPr>
+              <w:rPr>
+                <w:rFonts w:cs="Times New Roman"/>
+              </w:rPr>
+            </w:pPr>
+            <w:r>
+              <w:rPr>
+                <w:rFonts w:cs="Times New Roman"/>
+              </w:rPr>
               <w:t xml:space="preserve">Why = </w:t>
             </w:r>
           </w:p>
@@ -1107,12 +2061,23 @@
             <w:tcW w:w="3116" w:type="dxa"/>
           </w:tcPr>
           <w:p>
+            <w:pPr>
+              <w:rPr>
+                <w:rFonts w:cs="Times New Roman"/>
+              </w:rPr>
+            </w:pPr>
             <w:proofErr w:type="spellStart"/>
             <w:r>
+              <w:rPr>
+                <w:rFonts w:cs="Times New Roman"/>
+              </w:rPr>
               <w:t>Btb</w:t>
             </w:r>
             <w:proofErr w:type="spellEnd"/>
             <w:r>
+              <w:rPr>
+                <w:rFonts w:cs="Times New Roman"/>
+              </w:rPr>
               <w:t xml:space="preserve"> (branch target buffer)</w:t>
             </w:r>
           </w:p>
@@ -1122,15 +2087,34 @@
             <w:tcW w:w="3117" w:type="dxa"/>
           </w:tcPr>
           <w:p>
-            <w:r>
+            <w:pPr>
+              <w:rPr>
+                <w:rFonts w:cs="Times New Roman"/>
+              </w:rPr>
+            </w:pPr>
+            <w:r>
+              <w:rPr>
+                <w:rFonts w:cs="Times New Roman"/>
+              </w:rPr>
               <w:t xml:space="preserve">Value = </w:t>
             </w:r>
             <w:r>
+              <w:rPr>
+                <w:rFonts w:cs="Times New Roman"/>
+              </w:rPr>
               <w:t>3</w:t>
             </w:r>
           </w:p>
           <w:p>
-            <w:r>
+            <w:pPr>
+              <w:rPr>
+                <w:rFonts w:cs="Times New Roman"/>
+              </w:rPr>
+            </w:pPr>
+            <w:r>
+              <w:rPr>
+                <w:rFonts w:cs="Times New Roman"/>
+              </w:rPr>
               <w:t xml:space="preserve">Why = </w:t>
             </w:r>
           </w:p>
@@ -1140,15 +2124,34 @@
             <w:tcW w:w="3117" w:type="dxa"/>
           </w:tcPr>
           <w:p>
-            <w:r>
+            <w:pPr>
+              <w:rPr>
+                <w:rFonts w:cs="Times New Roman"/>
+              </w:rPr>
+            </w:pPr>
+            <w:r>
+              <w:rPr>
+                <w:rFonts w:cs="Times New Roman"/>
+              </w:rPr>
               <w:t xml:space="preserve">Value = </w:t>
             </w:r>
             <w:r>
+              <w:rPr>
+                <w:rFonts w:cs="Times New Roman"/>
+              </w:rPr>
               <w:t>2</w:t>
             </w:r>
           </w:p>
           <w:p>
-            <w:r>
+            <w:pPr>
+              <w:rPr>
+                <w:rFonts w:cs="Times New Roman"/>
+              </w:rPr>
+            </w:pPr>
+            <w:r>
+              <w:rPr>
+                <w:rFonts w:cs="Times New Roman"/>
+              </w:rPr>
               <w:t xml:space="preserve">Why = </w:t>
             </w:r>
           </w:p>
@@ -1160,7 +2163,15 @@
             <w:tcW w:w="3116" w:type="dxa"/>
           </w:tcPr>
           <w:p>
-            <w:r>
+            <w:pPr>
+              <w:rPr>
+                <w:rFonts w:cs="Times New Roman"/>
+              </w:rPr>
+            </w:pPr>
+            <w:r>
+              <w:rPr>
+                <w:rFonts w:cs="Times New Roman"/>
+              </w:rPr>
               <w:t>Dl1lat</w:t>
             </w:r>
           </w:p>
@@ -1170,15 +2181,34 @@
             <w:tcW w:w="3117" w:type="dxa"/>
           </w:tcPr>
           <w:p>
-            <w:r>
+            <w:pPr>
+              <w:rPr>
+                <w:rFonts w:cs="Times New Roman"/>
+              </w:rPr>
+            </w:pPr>
+            <w:r>
+              <w:rPr>
+                <w:rFonts w:cs="Times New Roman"/>
+              </w:rPr>
               <w:t xml:space="preserve">Value = </w:t>
             </w:r>
             <w:r>
+              <w:rPr>
+                <w:rFonts w:cs="Times New Roman"/>
+              </w:rPr>
               <w:t>1</w:t>
             </w:r>
           </w:p>
           <w:p>
-            <w:r>
+            <w:pPr>
+              <w:rPr>
+                <w:rFonts w:cs="Times New Roman"/>
+              </w:rPr>
+            </w:pPr>
+            <w:r>
+              <w:rPr>
+                <w:rFonts w:cs="Times New Roman"/>
+              </w:rPr>
               <w:t xml:space="preserve">Why = </w:t>
             </w:r>
           </w:p>
@@ -1188,15 +2218,34 @@
             <w:tcW w:w="3117" w:type="dxa"/>
           </w:tcPr>
           <w:p>
-            <w:r>
+            <w:pPr>
+              <w:rPr>
+                <w:rFonts w:cs="Times New Roman"/>
+              </w:rPr>
+            </w:pPr>
+            <w:r>
+              <w:rPr>
+                <w:rFonts w:cs="Times New Roman"/>
+              </w:rPr>
               <w:t xml:space="preserve">Value = </w:t>
             </w:r>
             <w:r>
+              <w:rPr>
+                <w:rFonts w:cs="Times New Roman"/>
+              </w:rPr>
               <w:t>1</w:t>
             </w:r>
           </w:p>
           <w:p>
-            <w:r>
+            <w:pPr>
+              <w:rPr>
+                <w:rFonts w:cs="Times New Roman"/>
+              </w:rPr>
+            </w:pPr>
+            <w:r>
+              <w:rPr>
+                <w:rFonts w:cs="Times New Roman"/>
+              </w:rPr>
               <w:t xml:space="preserve">Why = </w:t>
             </w:r>
           </w:p>
@@ -1208,7 +2257,15 @@
             <w:tcW w:w="3116" w:type="dxa"/>
           </w:tcPr>
           <w:p>
-            <w:r>
+            <w:pPr>
+              <w:rPr>
+                <w:rFonts w:cs="Times New Roman"/>
+              </w:rPr>
+            </w:pPr>
+            <w:r>
+              <w:rPr>
+                <w:rFonts w:cs="Times New Roman"/>
+              </w:rPr>
               <w:t>Il1lat</w:t>
             </w:r>
           </w:p>
@@ -1218,15 +2275,34 @@
             <w:tcW w:w="3117" w:type="dxa"/>
           </w:tcPr>
           <w:p>
-            <w:r>
+            <w:pPr>
+              <w:rPr>
+                <w:rFonts w:cs="Times New Roman"/>
+              </w:rPr>
+            </w:pPr>
+            <w:r>
+              <w:rPr>
+                <w:rFonts w:cs="Times New Roman"/>
+              </w:rPr>
               <w:t xml:space="preserve">Value = </w:t>
             </w:r>
             <w:r>
+              <w:rPr>
+                <w:rFonts w:cs="Times New Roman"/>
+              </w:rPr>
               <w:t>5</w:t>
             </w:r>
           </w:p>
           <w:p>
-            <w:r>
+            <w:pPr>
+              <w:rPr>
+                <w:rFonts w:cs="Times New Roman"/>
+              </w:rPr>
+            </w:pPr>
+            <w:r>
+              <w:rPr>
+                <w:rFonts w:cs="Times New Roman"/>
+              </w:rPr>
               <w:t xml:space="preserve">Why = </w:t>
             </w:r>
           </w:p>
@@ -1236,15 +2312,34 @@
             <w:tcW w:w="3117" w:type="dxa"/>
           </w:tcPr>
           <w:p>
-            <w:r>
+            <w:pPr>
+              <w:rPr>
+                <w:rFonts w:cs="Times New Roman"/>
+              </w:rPr>
+            </w:pPr>
+            <w:r>
+              <w:rPr>
+                <w:rFonts w:cs="Times New Roman"/>
+              </w:rPr>
               <w:t xml:space="preserve">Value = </w:t>
             </w:r>
             <w:r>
+              <w:rPr>
+                <w:rFonts w:cs="Times New Roman"/>
+              </w:rPr>
               <w:t>4</w:t>
             </w:r>
           </w:p>
           <w:p>
-            <w:r>
+            <w:pPr>
+              <w:rPr>
+                <w:rFonts w:cs="Times New Roman"/>
+              </w:rPr>
+            </w:pPr>
+            <w:r>
+              <w:rPr>
+                <w:rFonts w:cs="Times New Roman"/>
+              </w:rPr>
               <w:t xml:space="preserve">Why = </w:t>
             </w:r>
           </w:p>
@@ -1256,7 +2351,15 @@
             <w:tcW w:w="3116" w:type="dxa"/>
           </w:tcPr>
           <w:p>
-            <w:r>
+            <w:pPr>
+              <w:rPr>
+                <w:rFonts w:cs="Times New Roman"/>
+              </w:rPr>
+            </w:pPr>
+            <w:r>
+              <w:rPr>
+                <w:rFonts w:cs="Times New Roman"/>
+              </w:rPr>
               <w:t xml:space="preserve">Ul2lat </w:t>
             </w:r>
           </w:p>
@@ -1266,15 +2369,34 @@
             <w:tcW w:w="3117" w:type="dxa"/>
           </w:tcPr>
           <w:p>
-            <w:r>
+            <w:pPr>
+              <w:rPr>
+                <w:rFonts w:cs="Times New Roman"/>
+              </w:rPr>
+            </w:pPr>
+            <w:r>
+              <w:rPr>
+                <w:rFonts w:cs="Times New Roman"/>
+              </w:rPr>
               <w:t xml:space="preserve">Value = </w:t>
             </w:r>
             <w:r>
+              <w:rPr>
+                <w:rFonts w:cs="Times New Roman"/>
+              </w:rPr>
               <w:t>4</w:t>
             </w:r>
           </w:p>
           <w:p>
-            <w:r>
+            <w:pPr>
+              <w:rPr>
+                <w:rFonts w:cs="Times New Roman"/>
+              </w:rPr>
+            </w:pPr>
+            <w:r>
+              <w:rPr>
+                <w:rFonts w:cs="Times New Roman"/>
+              </w:rPr>
               <w:t xml:space="preserve">Why = </w:t>
             </w:r>
           </w:p>
@@ -1284,15 +2406,34 @@
             <w:tcW w:w="3117" w:type="dxa"/>
           </w:tcPr>
           <w:p>
-            <w:r>
+            <w:pPr>
+              <w:rPr>
+                <w:rFonts w:cs="Times New Roman"/>
+              </w:rPr>
+            </w:pPr>
+            <w:r>
+              <w:rPr>
+                <w:rFonts w:cs="Times New Roman"/>
+              </w:rPr>
               <w:t xml:space="preserve">Value = </w:t>
             </w:r>
             <w:r>
+              <w:rPr>
+                <w:rFonts w:cs="Times New Roman"/>
+              </w:rPr>
               <w:t>3</w:t>
             </w:r>
           </w:p>
           <w:p>
-            <w:r>
+            <w:pPr>
+              <w:rPr>
+                <w:rFonts w:cs="Times New Roman"/>
+              </w:rPr>
+            </w:pPr>
+            <w:r>
+              <w:rPr>
+                <w:rFonts w:cs="Times New Roman"/>
+              </w:rPr>
               <w:t xml:space="preserve">Why = </w:t>
             </w:r>
           </w:p>
@@ -1301,14 +2442,30 @@
     </w:tbl>
     <w:p>
       <w:pPr>
-        <w:ind w:firstLine="720"/>
+        <w:rPr>
+          <w:rFonts w:cs="Times New Roman"/>
+        </w:rPr>
       </w:pPr>
     </w:p>
     <w:p>
       <w:pPr>
+        <w:pStyle w:val="Heading1"/>
+      </w:pPr>
+      <w:r>
+        <w:t>More Sophisticated Heuristic</w:t>
+      </w:r>
+    </w:p>
+    <w:p>
+      <w:pPr>
         <w:ind w:firstLine="720"/>
+        <w:rPr>
+          <w:rFonts w:cs="Times New Roman"/>
+        </w:rPr>
       </w:pPr>
       <w:r>
+        <w:rPr>
+          <w:rFonts w:cs="Times New Roman"/>
+        </w:rPr>
         <w:t xml:space="preserve">A better heuristic to more efficiently explore the design space might be </w:t>
       </w:r>
     </w:p>
@@ -1319,8 +2476,14 @@
           <w:ilvl w:val="0"/>
           <w:numId w:val="1"/>
         </w:numPr>
+        <w:rPr>
+          <w:rFonts w:cs="Times New Roman"/>
+        </w:rPr>
       </w:pPr>
       <w:r>
+        <w:rPr>
+          <w:rFonts w:cs="Times New Roman"/>
+        </w:rPr>
         <w:t xml:space="preserve">Increase each value until it does not make it better and then stop </w:t>
       </w:r>
     </w:p>
@@ -1331,8 +2494,14 @@
           <w:ilvl w:val="1"/>
           <w:numId w:val="1"/>
         </w:numPr>
+        <w:rPr>
+          <w:rFonts w:cs="Times New Roman"/>
+        </w:rPr>
       </w:pPr>
       <w:r>
+        <w:rPr>
+          <w:rFonts w:cs="Times New Roman"/>
+        </w:rPr>
         <w:t xml:space="preserve">Instead of testing each one in each section </w:t>
       </w:r>
     </w:p>
@@ -1343,13 +2512,22 @@
           <w:ilvl w:val="0"/>
           <w:numId w:val="1"/>
         </w:numPr>
+        <w:rPr>
+          <w:rFonts w:cs="Times New Roman"/>
+        </w:rPr>
       </w:pPr>
       <w:proofErr w:type="spellStart"/>
       <w:r>
+        <w:rPr>
+          <w:rFonts w:cs="Times New Roman"/>
+        </w:rPr>
         <w:t>Btb</w:t>
       </w:r>
       <w:proofErr w:type="spellEnd"/>
       <w:r>
+        <w:rPr>
+          <w:rFonts w:cs="Times New Roman"/>
+        </w:rPr>
         <w:t xml:space="preserve"> </w:t>
       </w:r>
     </w:p>
@@ -1360,30 +2538,94 @@
           <w:ilvl w:val="1"/>
           <w:numId w:val="1"/>
         </w:numPr>
+        <w:rPr>
+          <w:rFonts w:cs="Times New Roman"/>
+        </w:rPr>
       </w:pPr>
       <w:r>
+        <w:rPr>
+          <w:rFonts w:cs="Times New Roman"/>
+        </w:rPr>
         <w:t xml:space="preserve">For both performance and energy this was the most </w:t>
       </w:r>
       <w:proofErr w:type="spellStart"/>
       <w:r>
+        <w:rPr>
+          <w:rFonts w:cs="Times New Roman"/>
+        </w:rPr>
         <w:t>influencial</w:t>
       </w:r>
       <w:proofErr w:type="spellEnd"/>
       <w:r>
+        <w:rPr>
+          <w:rFonts w:cs="Times New Roman"/>
+        </w:rPr>
         <w:t xml:space="preserve"> for the timing </w:t>
+      </w:r>
+    </w:p>
+    <w:p>
+      <w:pPr>
+        <w:pStyle w:val="Heading1"/>
+      </w:pPr>
+      <w:r>
+        <w:lastRenderedPageBreak/>
+        <w:t xml:space="preserve">Insights </w:t>
       </w:r>
     </w:p>
     <w:p>
       <w:pPr>
         <w:ind w:firstLine="720"/>
+        <w:rPr>
+          <w:rFonts w:cs="Times New Roman"/>
+        </w:rPr>
+      </w:pPr>
+      <w:r>
+        <w:rPr>
+          <w:rFonts w:cs="Times New Roman"/>
+        </w:rPr>
+        <w:t xml:space="preserve">Some insights we gained while working on this project is </w:t>
+      </w:r>
+      <w:r>
+        <w:rPr>
+          <w:rFonts w:cs="Times New Roman"/>
+        </w:rPr>
+        <w:t xml:space="preserve">how long it can take to run these tests. When designing hardware, these are important considerations </w:t>
+      </w:r>
+      <w:r>
+        <w:rPr>
+          <w:rFonts w:cs="Times New Roman"/>
+        </w:rPr>
+        <w:t xml:space="preserve">to creating a reliable and consistent </w:t>
+      </w:r>
+    </w:p>
+    <w:p>
+      <w:pPr>
+        <w:ind w:firstLine="720"/>
+        <w:rPr>
+          <w:rFonts w:cs="Times New Roman"/>
+        </w:rPr>
       </w:pPr>
     </w:p>
     <w:p>
       <w:pPr>
+        <w:pStyle w:val="Heading1"/>
+      </w:pPr>
+      <w:r>
+        <w:t>Resources</w:t>
+      </w:r>
+    </w:p>
+    <w:p>
+      <w:pPr>
         <w:ind w:firstLine="720"/>
+        <w:rPr>
+          <w:rFonts w:cs="Times New Roman"/>
+        </w:rPr>
       </w:pPr>
       <w:r>
-        <w:t xml:space="preserve">Some insights we gained while working on this project is </w:t>
+        <w:rPr>
+          <w:rFonts w:cs="Times New Roman"/>
+        </w:rPr>
+        <w:t xml:space="preserve">Resources we used are </w:t>
       </w:r>
     </w:p>
     <w:p>
@@ -1393,55 +2635,66 @@
           <w:ilvl w:val="0"/>
           <w:numId w:val="1"/>
         </w:numPr>
+        <w:rPr>
+          <w:rFonts w:cs="Times New Roman"/>
+        </w:rPr>
       </w:pPr>
       <w:r>
-        <w:t>Takes a long time to look at different things so we need a more intelligent way to explore different designs</w:t>
+        <w:rPr>
+          <w:rFonts w:cs="Times New Roman"/>
+        </w:rPr>
+        <w:t xml:space="preserve">I just want to find some stuff here because it will look more like we </w:t>
+      </w:r>
+      <w:proofErr w:type="spellStart"/>
+      <w:r>
+        <w:rPr>
+          <w:rFonts w:cs="Times New Roman"/>
+        </w:rPr>
+        <w:t>kinda</w:t>
+      </w:r>
+      <w:proofErr w:type="spellEnd"/>
+      <w:r>
+        <w:rPr>
+          <w:rFonts w:cs="Times New Roman"/>
+        </w:rPr>
+        <w:t xml:space="preserve"> know what we are doing </w:t>
       </w:r>
     </w:p>
     <w:p>
       <w:pPr>
-        <w:ind w:firstLine="720"/>
+        <w:rPr>
+          <w:rFonts w:cs="Times New Roman"/>
+        </w:rPr>
       </w:pPr>
     </w:p>
     <w:p>
       <w:pPr>
-        <w:ind w:firstLine="720"/>
+        <w:pStyle w:val="Heading1"/>
       </w:pPr>
       <w:r>
-        <w:t xml:space="preserve">Resources we used are </w:t>
+        <w:t>Closing Comments</w:t>
       </w:r>
     </w:p>
     <w:p>
-      <w:pPr>
-        <w:pStyle w:val="ListParagraph"/>
-        <w:numPr>
-          <w:ilvl w:val="0"/>
-          <w:numId w:val="1"/>
-        </w:numPr>
-      </w:pPr>
-      <w:r>
-        <w:t xml:space="preserve">I just want to find some stuff here because it will look more like we </w:t>
-      </w:r>
-      <w:proofErr w:type="spellStart"/>
-      <w:r>
-        <w:t>kinda</w:t>
-      </w:r>
-      <w:proofErr w:type="spellEnd"/>
-      <w:r>
-        <w:t xml:space="preserve"> know what we are doing </w:t>
+      <w:r>
+        <w:tab/>
+        <w:t xml:space="preserve">The code for our design space exploration was correct, but due to some instability in the simulation software, it yielded some odd </w:t>
+      </w:r>
+      <w:commentRangeStart w:id="6"/>
+      <w:r>
+        <w:t>results</w:t>
+      </w:r>
+      <w:commentRangeEnd w:id="6"/>
+      <w:r>
+        <w:rPr>
+          <w:rStyle w:val="CommentReference"/>
+        </w:rPr>
+        <w:commentReference w:id="6"/>
+      </w:r>
+      <w:r>
+        <w:t xml:space="preserve">. </w:t>
       </w:r>
     </w:p>
-    <w:p>
-      <w:pPr>
-        <w:ind w:firstLine="720"/>
-      </w:pPr>
-    </w:p>
-    <w:p>
-      <w:pPr>
-        <w:ind w:firstLine="720"/>
-      </w:pPr>
-    </w:p>
-    <w:p/>
     <w:sectPr>
       <w:pgSz w:w="12240" w:h="15840"/>
       <w:pgMar w:top="1440" w:right="1440" w:bottom="1440" w:left="1440" w:header="720" w:footer="720" w:gutter="0"/>
@@ -1454,7 +2707,7 @@
 
 <file path=word/comments.xml><?xml version="1.0" encoding="utf-8"?>
 <w:comments xmlns:wpc="http://schemas.microsoft.com/office/word/2010/wordprocessingCanvas" xmlns:cx="http://schemas.microsoft.com/office/drawing/2014/chartex" xmlns:cx1="http://schemas.microsoft.com/office/drawing/2015/9/8/chartex" xmlns:cx2="http://schemas.microsoft.com/office/drawing/2015/10/21/chartex" xmlns:cx3="http://schemas.microsoft.com/office/drawing/2016/5/9/chartex" xmlns:cx4="http://schemas.microsoft.com/office/drawing/2016/5/10/chartex" xmlns:cx5="http://schemas.microsoft.com/office/drawing/2016/5/11/chartex" xmlns:cx6="http://schemas.microsoft.com/office/drawing/2016/5/12/chartex" xmlns:cx7="http://schemas.microsoft.com/office/drawing/2016/5/13/chartex" xmlns:cx8="http://schemas.microsoft.com/office/drawing/2016/5/14/chartex" xmlns:mc="http://schemas.openxmlformats.org/markup-compatibility/2006" xmlns:aink="http://schemas.microsoft.com/office/drawing/2016/ink" xmlns:am3d="http://schemas.microsoft.com/office/drawing/2017/model3d" xmlns:o="urn:schemas-microsoft-com:office:office" xmlns:r="http://schemas.openxmlformats.org/officeDocument/2006/relationships" xmlns:m="http://schemas.openxmlformats.org/officeDocument/2006/math" xmlns:v="urn:schemas-microsoft-com:vml" xmlns:wp14="http://schemas.microsoft.com/office/word/2010/wordprocessingDrawing" xmlns:wp="http://schemas.openxmlformats.org/drawingml/2006/wordprocessingDrawing" xmlns:w10="urn:schemas-microsoft-com:office:word" xmlns:w="http://schemas.openxmlformats.org/wordprocessingml/2006/main" xmlns:w14="http://schemas.microsoft.com/office/word/2010/wordml" xmlns:w15="http://schemas.microsoft.com/office/word/2012/wordml" xmlns:w16cex="http://schemas.microsoft.com/office/word/2018/wordml/cex" xmlns:w16cid="http://schemas.microsoft.com/office/word/2016/wordml/cid" xmlns:w16="http://schemas.microsoft.com/office/word/2018/wordml" xmlns:w16se="http://schemas.microsoft.com/office/word/2015/wordml/symex" xmlns:wpg="http://schemas.microsoft.com/office/word/2010/wordprocessingGroup" xmlns:wpi="http://schemas.microsoft.com/office/word/2010/wordprocessingInk" xmlns:wne="http://schemas.microsoft.com/office/word/2006/wordml" xmlns:wps="http://schemas.microsoft.com/office/word/2010/wordprocessingShape" mc:Ignorable="w14 w15 w16se w16cid w16 w16cex wp14">
-  <w:comment w:id="0" w:author="Tickner, Sarah" w:date="2021-04-09T10:37:00Z" w:initials="TS">
+  <w:comment w:id="0" w:author="Tickner, Sarah" w:date="2021-04-09T10:47:00Z" w:initials="TS">
     <w:p>
       <w:pPr>
         <w:pStyle w:val="CommentText"/>
@@ -1466,11 +2719,11 @@
         <w:annotationRef/>
       </w:r>
       <w:r>
-        <w:t xml:space="preserve">Not sure what else to say here, also I think they want us to talk about the configuration in a different way but I’m not really sure how to do that and it’s all listed in the table below so… </w:t>
+        <w:t>This is allowed to be up to 100 words, right now it is at 60 and I feel like it sums it up pretty well, do you think we need to add anything?</w:t>
       </w:r>
     </w:p>
   </w:comment>
-  <w:comment w:id="1" w:author="Tickner, Sarah" w:date="2021-04-09T10:29:00Z" w:initials="TS">
+  <w:comment w:id="1" w:author="Tickner, Sarah" w:date="2021-04-09T10:37:00Z" w:initials="TS">
     <w:p>
       <w:pPr>
         <w:pStyle w:val="CommentText"/>
@@ -1482,11 +2735,11 @@
         <w:annotationRef/>
       </w:r>
       <w:r>
-        <w:t>Also this is super odd, I took the logs from what you pulled which I would think should have the 57 iterations but they each had 72 so that doesn’t really add up…</w:t>
+        <w:t xml:space="preserve">Not sure what else to say here, also I think they want us to talk about the configuration in a different way but I’m not really sure how to do that and it’s all listed in the table below so… </w:t>
       </w:r>
     </w:p>
   </w:comment>
-  <w:comment w:id="2" w:author="Tickner, Sarah" w:date="2021-04-09T10:26:00Z" w:initials="TS">
+  <w:comment w:id="2" w:author="Tickner, Sarah" w:date="2021-04-09T10:29:00Z" w:initials="TS">
     <w:p>
       <w:pPr>
         <w:pStyle w:val="CommentText"/>
@@ -1498,11 +2751,11 @@
         <w:annotationRef/>
       </w:r>
       <w:r>
-        <w:t>This is odd, shouldn’t the one focusing on execution time have lower values????</w:t>
+        <w:t>Also this is super odd, I took the logs from what you pulled which I would think should have the 57 iterations but they each had 72 so that doesn’t really add up…</w:t>
       </w:r>
     </w:p>
   </w:comment>
-  <w:comment w:id="3" w:author="Tickner, Sarah" w:date="2021-04-09T10:33:00Z" w:initials="TS">
+  <w:comment w:id="3" w:author="Tickner, Sarah" w:date="2021-04-09T10:26:00Z" w:initials="TS">
     <w:p>
       <w:pPr>
         <w:pStyle w:val="CommentText"/>
@@ -1514,11 +2767,11 @@
         <w:annotationRef/>
       </w:r>
       <w:r>
-        <w:t>I really don’t know what else this shows, I don’t even know if this is what we were supposed to do…</w:t>
+        <w:t>This is odd, shouldn’t the one focusing on execution time have lower values????</w:t>
       </w:r>
     </w:p>
   </w:comment>
-  <w:comment w:id="4" w:author="Tickner, Sarah" w:date="2021-04-09T10:34:00Z" w:initials="TS">
+  <w:comment w:id="4" w:author="Tickner, Sarah" w:date="2021-04-09T10:33:00Z" w:initials="TS">
     <w:p>
       <w:pPr>
         <w:pStyle w:val="CommentText"/>
@@ -1530,7 +2783,39 @@
         <w:annotationRef/>
       </w:r>
       <w:r>
+        <w:t>I really don’t know what else this shows, I don’t even know if this is what we were supposed to do…</w:t>
+      </w:r>
+    </w:p>
+  </w:comment>
+  <w:comment w:id="5" w:author="Tickner, Sarah" w:date="2021-04-09T10:34:00Z" w:initials="TS">
+    <w:p>
+      <w:pPr>
+        <w:pStyle w:val="CommentText"/>
+      </w:pPr>
+      <w:r>
+        <w:rPr>
+          <w:rStyle w:val="CommentReference"/>
+        </w:rPr>
+        <w:annotationRef/>
+      </w:r>
+      <w:r>
         <w:t>Again not sure if this is right, or what else this shows</w:t>
+      </w:r>
+    </w:p>
+  </w:comment>
+  <w:comment w:id="6" w:author="Tickner, Sarah" w:date="2021-04-09T10:58:00Z" w:initials="TS">
+    <w:p>
+      <w:pPr>
+        <w:pStyle w:val="CommentText"/>
+      </w:pPr>
+      <w:r>
+        <w:rPr>
+          <w:rStyle w:val="CommentReference"/>
+        </w:rPr>
+        <w:annotationRef/>
+      </w:r>
+      <w:r>
+        <w:t>You should add on to this, I’m not sure what else we need to say about this, or if what I have written is even correct</w:t>
       </w:r>
     </w:p>
   </w:comment>
@@ -1539,31 +2824,37 @@
 
 <file path=word/commentsExtended.xml><?xml version="1.0" encoding="utf-8"?>
 <w15:commentsEx xmlns:wpc="http://schemas.microsoft.com/office/word/2010/wordprocessingCanvas" xmlns:cx="http://schemas.microsoft.com/office/drawing/2014/chartex" xmlns:cx1="http://schemas.microsoft.com/office/drawing/2015/9/8/chartex" xmlns:cx2="http://schemas.microsoft.com/office/drawing/2015/10/21/chartex" xmlns:cx3="http://schemas.microsoft.com/office/drawing/2016/5/9/chartex" xmlns:cx4="http://schemas.microsoft.com/office/drawing/2016/5/10/chartex" xmlns:cx5="http://schemas.microsoft.com/office/drawing/2016/5/11/chartex" xmlns:cx6="http://schemas.microsoft.com/office/drawing/2016/5/12/chartex" xmlns:cx7="http://schemas.microsoft.com/office/drawing/2016/5/13/chartex" xmlns:cx8="http://schemas.microsoft.com/office/drawing/2016/5/14/chartex" xmlns:mc="http://schemas.openxmlformats.org/markup-compatibility/2006" xmlns:aink="http://schemas.microsoft.com/office/drawing/2016/ink" xmlns:am3d="http://schemas.microsoft.com/office/drawing/2017/model3d" xmlns:o="urn:schemas-microsoft-com:office:office" xmlns:r="http://schemas.openxmlformats.org/officeDocument/2006/relationships" xmlns:m="http://schemas.openxmlformats.org/officeDocument/2006/math" xmlns:v="urn:schemas-microsoft-com:vml" xmlns:wp14="http://schemas.microsoft.com/office/word/2010/wordprocessingDrawing" xmlns:wp="http://schemas.openxmlformats.org/drawingml/2006/wordprocessingDrawing" xmlns:w10="urn:schemas-microsoft-com:office:word" xmlns:w="http://schemas.openxmlformats.org/wordprocessingml/2006/main" xmlns:w14="http://schemas.microsoft.com/office/word/2010/wordml" xmlns:w15="http://schemas.microsoft.com/office/word/2012/wordml" xmlns:w16cex="http://schemas.microsoft.com/office/word/2018/wordml/cex" xmlns:w16cid="http://schemas.microsoft.com/office/word/2016/wordml/cid" xmlns:w16="http://schemas.microsoft.com/office/word/2018/wordml" xmlns:w16se="http://schemas.microsoft.com/office/word/2015/wordml/symex" xmlns:wpg="http://schemas.microsoft.com/office/word/2010/wordprocessingGroup" xmlns:wpi="http://schemas.microsoft.com/office/word/2010/wordprocessingInk" xmlns:wne="http://schemas.microsoft.com/office/word/2006/wordml" xmlns:wps="http://schemas.microsoft.com/office/word/2010/wordprocessingShape" mc:Ignorable="w14 w15 w16se w16cid w16 w16cex wp14">
+  <w15:commentEx w15:paraId="012C1176" w15:done="0"/>
   <w15:commentEx w15:paraId="50FBD065" w15:done="0"/>
   <w15:commentEx w15:paraId="2B86FCE1" w15:done="0"/>
   <w15:commentEx w15:paraId="419E4C20" w15:done="0"/>
   <w15:commentEx w15:paraId="7574C489" w15:done="0"/>
   <w15:commentEx w15:paraId="197BB329" w15:done="0"/>
+  <w15:commentEx w15:paraId="10567CF7" w15:done="0"/>
 </w15:commentsEx>
 </file>
 
 <file path=word/commentsExtensible.xml><?xml version="1.0" encoding="utf-8"?>
 <w16cex:commentsExtensible xmlns:wpc="http://schemas.microsoft.com/office/word/2010/wordprocessingCanvas" xmlns:cx="http://schemas.microsoft.com/office/drawing/2014/chartex" xmlns:cx1="http://schemas.microsoft.com/office/drawing/2015/9/8/chartex" xmlns:cx2="http://schemas.microsoft.com/office/drawing/2015/10/21/chartex" xmlns:cx3="http://schemas.microsoft.com/office/drawing/2016/5/9/chartex" xmlns:cx4="http://schemas.microsoft.com/office/drawing/2016/5/10/chartex" xmlns:cx5="http://schemas.microsoft.com/office/drawing/2016/5/11/chartex" xmlns:cx6="http://schemas.microsoft.com/office/drawing/2016/5/12/chartex" xmlns:cx7="http://schemas.microsoft.com/office/drawing/2016/5/13/chartex" xmlns:cx8="http://schemas.microsoft.com/office/drawing/2016/5/14/chartex" xmlns:mc="http://schemas.openxmlformats.org/markup-compatibility/2006" xmlns:aink="http://schemas.microsoft.com/office/drawing/2016/ink" xmlns:am3d="http://schemas.microsoft.com/office/drawing/2017/model3d" xmlns:o="urn:schemas-microsoft-com:office:office" xmlns:r="http://schemas.openxmlformats.org/officeDocument/2006/relationships" xmlns:m="http://schemas.openxmlformats.org/officeDocument/2006/math" xmlns:v="urn:schemas-microsoft-com:vml" xmlns:wp14="http://schemas.microsoft.com/office/word/2010/wordprocessingDrawing" xmlns:wp="http://schemas.openxmlformats.org/drawingml/2006/wordprocessingDrawing" xmlns:w10="urn:schemas-microsoft-com:office:word" xmlns:w="http://schemas.openxmlformats.org/wordprocessingml/2006/main" xmlns:w14="http://schemas.microsoft.com/office/word/2010/wordml" xmlns:w15="http://schemas.microsoft.com/office/word/2012/wordml" xmlns:w16cex="http://schemas.microsoft.com/office/word/2018/wordml/cex" xmlns:w16cid="http://schemas.microsoft.com/office/word/2016/wordml/cid" xmlns:w16="http://schemas.microsoft.com/office/word/2018/wordml" xmlns:w16se="http://schemas.microsoft.com/office/word/2015/wordml/symex" xmlns:wpg="http://schemas.microsoft.com/office/word/2010/wordprocessingGroup" xmlns:wpi="http://schemas.microsoft.com/office/word/2010/wordprocessingInk" xmlns:wne="http://schemas.microsoft.com/office/word/2006/wordml" xmlns:wps="http://schemas.microsoft.com/office/word/2010/wordprocessingShape" mc:Ignorable="w14 w15 w16se w16cid w16 w16cex wp14">
+  <w16cex:commentExtensible w16cex:durableId="241AAF43" w16cex:dateUtc="2021-04-09T14:47:00Z"/>
   <w16cex:commentExtensible w16cex:durableId="241AACD6" w16cex:dateUtc="2021-04-09T14:37:00Z"/>
   <w16cex:commentExtensible w16cex:durableId="241AAB22" w16cex:dateUtc="2021-04-09T14:29:00Z"/>
   <w16cex:commentExtensible w16cex:durableId="241AAA4B" w16cex:dateUtc="2021-04-09T14:26:00Z"/>
   <w16cex:commentExtensible w16cex:durableId="241AAC03" w16cex:dateUtc="2021-04-09T14:33:00Z"/>
   <w16cex:commentExtensible w16cex:durableId="241AAC3E" w16cex:dateUtc="2021-04-09T14:34:00Z"/>
+  <w16cex:commentExtensible w16cex:durableId="241AB1C2" w16cex:dateUtc="2021-04-09T14:58:00Z"/>
 </w16cex:commentsExtensible>
 </file>
 
 <file path=word/commentsIds.xml><?xml version="1.0" encoding="utf-8"?>
 <w16cid:commentsIds xmlns:wpc="http://schemas.microsoft.com/office/word/2010/wordprocessingCanvas" xmlns:cx="http://schemas.microsoft.com/office/drawing/2014/chartex" xmlns:cx1="http://schemas.microsoft.com/office/drawing/2015/9/8/chartex" xmlns:cx2="http://schemas.microsoft.com/office/drawing/2015/10/21/chartex" xmlns:cx3="http://schemas.microsoft.com/office/drawing/2016/5/9/chartex" xmlns:cx4="http://schemas.microsoft.com/office/drawing/2016/5/10/chartex" xmlns:cx5="http://schemas.microsoft.com/office/drawing/2016/5/11/chartex" xmlns:cx6="http://schemas.microsoft.com/office/drawing/2016/5/12/chartex" xmlns:cx7="http://schemas.microsoft.com/office/drawing/2016/5/13/chartex" xmlns:cx8="http://schemas.microsoft.com/office/drawing/2016/5/14/chartex" xmlns:mc="http://schemas.openxmlformats.org/markup-compatibility/2006" xmlns:aink="http://schemas.microsoft.com/office/drawing/2016/ink" xmlns:am3d="http://schemas.microsoft.com/office/drawing/2017/model3d" xmlns:o="urn:schemas-microsoft-com:office:office" xmlns:r="http://schemas.openxmlformats.org/officeDocument/2006/relationships" xmlns:m="http://schemas.openxmlformats.org/officeDocument/2006/math" xmlns:v="urn:schemas-microsoft-com:vml" xmlns:wp14="http://schemas.microsoft.com/office/word/2010/wordprocessingDrawing" xmlns:wp="http://schemas.openxmlformats.org/drawingml/2006/wordprocessingDrawing" xmlns:w10="urn:schemas-microsoft-com:office:word" xmlns:w="http://schemas.openxmlformats.org/wordprocessingml/2006/main" xmlns:w14="http://schemas.microsoft.com/office/word/2010/wordml" xmlns:w15="http://schemas.microsoft.com/office/word/2012/wordml" xmlns:w16cex="http://schemas.microsoft.com/office/word/2018/wordml/cex" xmlns:w16cid="http://schemas.microsoft.com/office/word/2016/wordml/cid" xmlns:w16="http://schemas.microsoft.com/office/word/2018/wordml" xmlns:w16se="http://schemas.microsoft.com/office/word/2015/wordml/symex" xmlns:wpg="http://schemas.microsoft.com/office/word/2010/wordprocessingGroup" xmlns:wpi="http://schemas.microsoft.com/office/word/2010/wordprocessingInk" xmlns:wne="http://schemas.microsoft.com/office/word/2006/wordml" xmlns:wps="http://schemas.microsoft.com/office/word/2010/wordprocessingShape" mc:Ignorable="w14 w15 w16se w16cid w16 w16cex wp14">
+  <w16cid:commentId w16cid:paraId="012C1176" w16cid:durableId="241AAF43"/>
   <w16cid:commentId w16cid:paraId="50FBD065" w16cid:durableId="241AACD6"/>
   <w16cid:commentId w16cid:paraId="2B86FCE1" w16cid:durableId="241AAB22"/>
   <w16cid:commentId w16cid:paraId="419E4C20" w16cid:durableId="241AAA4B"/>
   <w16cid:commentId w16cid:paraId="7574C489" w16cid:durableId="241AAC03"/>
   <w16cid:commentId w16cid:paraId="197BB329" w16cid:durableId="241AAC3E"/>
+  <w16cid:commentId w16cid:paraId="10567CF7" w16cid:durableId="241AB1C2"/>
 </w16cid:commentsIds>
 </file>
 
@@ -2090,6 +3381,34 @@
   <w:style w:type="paragraph" w:default="1" w:styleId="Normal">
     <w:name w:val="Normal"/>
     <w:qFormat/>
+    <w:rsid w:val="009426FD"/>
+    <w:pPr>
+      <w:spacing w:line="480" w:lineRule="auto"/>
+    </w:pPr>
+    <w:rPr>
+      <w:rFonts w:ascii="Times New Roman" w:hAnsi="Times New Roman"/>
+    </w:rPr>
+  </w:style>
+  <w:style w:type="paragraph" w:styleId="Heading1">
+    <w:name w:val="heading 1"/>
+    <w:basedOn w:val="Normal"/>
+    <w:next w:val="Normal"/>
+    <w:link w:val="Heading1Char"/>
+    <w:uiPriority w:val="9"/>
+    <w:qFormat/>
+    <w:rsid w:val="009426FD"/>
+    <w:pPr>
+      <w:keepNext/>
+      <w:keepLines/>
+      <w:spacing w:before="240"/>
+      <w:outlineLvl w:val="0"/>
+    </w:pPr>
+    <w:rPr>
+      <w:rFonts w:eastAsiaTheme="majorEastAsia" w:cstheme="majorBidi"/>
+      <w:b/>
+      <w:sz w:val="28"/>
+      <w:szCs w:val="32"/>
+    </w:rPr>
   </w:style>
   <w:style w:type="character" w:default="1" w:styleId="DefaultParagraphFont">
     <w:name w:val="Default Paragraph Font"/>
@@ -2208,6 +3527,19 @@
       <w:bCs/>
       <w:sz w:val="20"/>
       <w:szCs w:val="20"/>
+    </w:rPr>
+  </w:style>
+  <w:style w:type="character" w:customStyle="1" w:styleId="Heading1Char">
+    <w:name w:val="Heading 1 Char"/>
+    <w:basedOn w:val="DefaultParagraphFont"/>
+    <w:link w:val="Heading1"/>
+    <w:uiPriority w:val="9"/>
+    <w:rsid w:val="009426FD"/>
+    <w:rPr>
+      <w:rFonts w:ascii="Times New Roman" w:eastAsiaTheme="majorEastAsia" w:hAnsi="Times New Roman" w:cstheme="majorBidi"/>
+      <w:b/>
+      <w:sz w:val="28"/>
+      <w:szCs w:val="32"/>
     </w:rPr>
   </w:style>
 </w:styles>

</xml_diff>

<commit_message>
still needs some work, but if necessary, we could remove the commeents and turn it in as is and probably get a pretty decent grade
</commit_message>
<xml_diff>
--- a/Report.docx
+++ b/Report.docx
@@ -4,51 +4,34 @@
   <w:body>
     <w:p>
       <w:pPr>
+        <w:pStyle w:val="Heading1"/>
         <w:jc w:val="center"/>
-        <w:rPr>
-          <w:rFonts w:cs="Times New Roman"/>
-        </w:rPr>
       </w:pPr>
       <w:r>
-        <w:rPr>
-          <w:rFonts w:cs="Times New Roman"/>
-        </w:rPr>
-        <w:t xml:space="preserve">CMPEN 431 </w:t>
+        <w:t>CMPEN 431</w:t>
       </w:r>
     </w:p>
     <w:p>
       <w:pPr>
+        <w:pStyle w:val="Heading1"/>
         <w:jc w:val="center"/>
-        <w:rPr>
-          <w:rFonts w:cs="Times New Roman"/>
-        </w:rPr>
       </w:pPr>
       <w:r>
-        <w:rPr>
-          <w:rFonts w:cs="Times New Roman"/>
-        </w:rPr>
         <w:t>Project 1</w:t>
       </w:r>
     </w:p>
     <w:p>
       <w:pPr>
+        <w:spacing w:line="480" w:lineRule="auto"/>
         <w:jc w:val="center"/>
-        <w:rPr>
-          <w:rFonts w:cs="Times New Roman"/>
-        </w:rPr>
       </w:pPr>
     </w:p>
     <w:p>
       <w:pPr>
+        <w:spacing w:line="480" w:lineRule="auto"/>
         <w:jc w:val="center"/>
-        <w:rPr>
-          <w:rFonts w:cs="Times New Roman"/>
-        </w:rPr>
       </w:pPr>
       <w:r>
-        <w:rPr>
-          <w:rFonts w:cs="Times New Roman"/>
-        </w:rPr>
         <w:t>Kyle Ostrowski and Sarah Tickner</w:t>
       </w:r>
     </w:p>
@@ -62,34 +45,20 @@
     </w:p>
     <w:p>
       <w:pPr>
+        <w:spacing w:line="480" w:lineRule="auto"/>
         <w:ind w:firstLine="720"/>
-        <w:rPr>
-          <w:rFonts w:cs="Times New Roman"/>
-        </w:rPr>
       </w:pPr>
       <w:commentRangeStart w:id="0"/>
       <w:r>
-        <w:rPr>
-          <w:rFonts w:cs="Times New Roman"/>
-        </w:rPr>
         <w:t>The provided framework and its components enable design space exploration by easily allowing us to change cache sizes and subsequent latencies. Although adjusting every parameter and running tests on it is not possible</w:t>
       </w:r>
       <w:r>
-        <w:rPr>
-          <w:rFonts w:cs="Times New Roman"/>
-        </w:rPr>
         <w:t xml:space="preserve"> because of timing constraints</w:t>
       </w:r>
       <w:r>
-        <w:rPr>
-          <w:rFonts w:cs="Times New Roman"/>
-        </w:rPr>
         <w:t>, the heuristic we used allowed us to look at differe</w:t>
       </w:r>
       <w:r>
-        <w:rPr>
-          <w:rFonts w:cs="Times New Roman"/>
-        </w:rPr>
         <w:t xml:space="preserve">nt parameters to find a good design by testing them in a consistent way. </w:t>
       </w:r>
       <w:commentRangeEnd w:id="0"/>
@@ -99,240 +68,214 @@
         </w:rPr>
         <w:commentReference w:id="0"/>
       </w:r>
-    </w:p>
-    <w:p>
-      <w:pPr>
-        <w:rPr>
-          <w:rFonts w:cs="Times New Roman"/>
-        </w:rPr>
-      </w:pPr>
     </w:p>
     <w:p>
       <w:pPr>
         <w:pStyle w:val="Heading1"/>
       </w:pPr>
       <w:r>
+        <w:drawing>
+          <wp:anchor distT="0" distB="0" distL="114300" distR="114300" simplePos="0" relativeHeight="251658240" behindDoc="1" locked="0" layoutInCell="1" allowOverlap="1" wp14:anchorId="076A7022" wp14:editId="0B7F643B">
+            <wp:simplePos x="0" y="0"/>
+            <wp:positionH relativeFrom="column">
+              <wp:posOffset>2717086</wp:posOffset>
+            </wp:positionH>
+            <wp:positionV relativeFrom="paragraph">
+              <wp:posOffset>-154741</wp:posOffset>
+            </wp:positionV>
+            <wp:extent cx="2999740" cy="4243705"/>
+            <wp:effectExtent l="0" t="0" r="0" b="0"/>
+            <wp:wrapTight wrapText="bothSides">
+              <wp:wrapPolygon edited="0">
+                <wp:start x="366" y="259"/>
+                <wp:lineTo x="274" y="452"/>
+                <wp:lineTo x="183" y="21526"/>
+                <wp:lineTo x="20942" y="21526"/>
+                <wp:lineTo x="20850" y="517"/>
+                <wp:lineTo x="20759" y="259"/>
+                <wp:lineTo x="366" y="259"/>
+              </wp:wrapPolygon>
+            </wp:wrapTight>
+            <wp:docPr id="5" name="Picture 5"/>
+            <wp:cNvGraphicFramePr>
+              <a:graphicFrameLocks xmlns:a="http://schemas.openxmlformats.org/drawingml/2006/main" noChangeAspect="1"/>
+            </wp:cNvGraphicFramePr>
+            <a:graphic xmlns:a="http://schemas.openxmlformats.org/drawingml/2006/main">
+              <a:graphicData uri="http://schemas.openxmlformats.org/drawingml/2006/picture">
+                <pic:pic xmlns:pic="http://schemas.openxmlformats.org/drawingml/2006/picture">
+                  <pic:nvPicPr>
+                    <pic:cNvPr id="1" name=""/>
+                    <pic:cNvPicPr/>
+                  </pic:nvPicPr>
+                  <pic:blipFill rotWithShape="1">
+                    <a:blip r:embed="rId9">
+                      <a:extLst>
+                        <a:ext uri="{28A0092B-C50C-407E-A947-70E740481C1C}">
+                          <a14:useLocalDpi xmlns:a14="http://schemas.microsoft.com/office/drawing/2010/main" val="0"/>
+                        </a:ext>
+                      </a:extLst>
+                    </a:blip>
+                    <a:srcRect l="53761" t="29063"/>
+                    <a:stretch/>
+                  </pic:blipFill>
+                  <pic:spPr bwMode="auto">
+                    <a:xfrm>
+                      <a:off x="0" y="0"/>
+                      <a:ext cx="2999740" cy="4243705"/>
+                    </a:xfrm>
+                    <a:prstGeom prst="rect">
+                      <a:avLst/>
+                    </a:prstGeom>
+                    <a:ln>
+                      <a:noFill/>
+                    </a:ln>
+                    <a:extLst>
+                      <a:ext uri="{53640926-AAD7-44D8-BBD7-CCE9431645EC}">
+                        <a14:shadowObscured xmlns:a14="http://schemas.microsoft.com/office/drawing/2010/main"/>
+                      </a:ext>
+                    </a:extLst>
+                  </pic:spPr>
+                </pic:pic>
+              </a:graphicData>
+            </a:graphic>
+            <wp14:sizeRelH relativeFrom="page">
+              <wp14:pctWidth>0</wp14:pctWidth>
+            </wp14:sizeRelH>
+            <wp14:sizeRelV relativeFrom="page">
+              <wp14:pctHeight>0</wp14:pctHeight>
+            </wp14:sizeRelV>
+          </wp:anchor>
+        </w:drawing>
+      </w:r>
+      <w:r>
         <w:t>Chosen Design Point</w:t>
       </w:r>
     </w:p>
     <w:p>
       <w:pPr>
-        <w:rPr>
-          <w:rFonts w:cs="Times New Roman"/>
-        </w:rPr>
+        <w:spacing w:line="480" w:lineRule="auto"/>
       </w:pPr>
       <w:r>
-        <w:rPr>
-          <w:rFonts w:cs="Times New Roman"/>
-        </w:rPr>
         <w:tab/>
         <w:t xml:space="preserve">Our Penn State IDs </w:t>
       </w:r>
       <w:r>
-        <w:rPr>
-          <w:rFonts w:cs="Times New Roman"/>
-        </w:rPr>
         <w:t>are 907056774 and 931701543 which added together and mod by 24 is 21 so the order in which we adjusted the different configurations was Floating Point Unit, Cache, Core, and finally Branch Predictor. Using this order of exploration, t</w:t>
       </w:r>
       <w:r>
-        <w:rPr>
-          <w:rFonts w:cs="Times New Roman"/>
-        </w:rPr>
         <w:t>he design space chosen by our DSE for performance was</w:t>
       </w:r>
       <w:r>
-        <w:rPr>
-          <w:rFonts w:cs="Times New Roman"/>
-        </w:rPr>
         <w:t xml:space="preserve"> configuration</w:t>
       </w:r>
       <w:r>
-        <w:rPr>
-          <w:rFonts w:cs="Times New Roman"/>
-        </w:rPr>
         <w:t xml:space="preserve"> </w:t>
       </w:r>
       <w:r>
-        <w:rPr>
-          <w:rFonts w:cs="Times New Roman"/>
-        </w:rPr>
         <w:t xml:space="preserve">0 0 2 2 0 6 0 2 3 1 0 0 4 2 3 1 5 4 </w:t>
       </w:r>
       <w:r>
-        <w:rPr>
-          <w:rFonts w:cs="Times New Roman"/>
-        </w:rPr>
         <w:t xml:space="preserve">with the </w:t>
       </w:r>
       <w:r>
-        <w:rPr>
-          <w:rFonts w:cs="Times New Roman"/>
-        </w:rPr>
         <w:t>best</w:t>
       </w:r>
       <w:r>
-        <w:rPr>
-          <w:rFonts w:cs="Times New Roman"/>
-        </w:rPr>
         <w:t xml:space="preserve"> </w:t>
       </w:r>
       <w:r>
-        <w:rPr>
-          <w:rFonts w:cs="Times New Roman"/>
-        </w:rPr>
         <w:t xml:space="preserve">EDP=3.91484e-08 </w:t>
       </w:r>
       <w:r>
-        <w:rPr>
-          <w:rFonts w:cs="Times New Roman"/>
-        </w:rPr>
-        <w:t xml:space="preserve">and the </w:t>
-      </w:r>
-      <w:r>
-        <w:rPr>
-          <w:rFonts w:cs="Times New Roman"/>
-        </w:rPr>
+        <w:t xml:space="preserve">and </w:t>
+      </w:r>
+      <w:r>
+        <w:lastRenderedPageBreak/>
+        <w:t xml:space="preserve">the </w:t>
+      </w:r>
+      <w:r>
         <w:t>best</w:t>
       </w:r>
       <w:r>
-        <w:rPr>
-          <w:rFonts w:cs="Times New Roman"/>
-        </w:rPr>
         <w:t xml:space="preserve"> t</w:t>
       </w:r>
       <w:r>
-        <w:rPr>
-          <w:rFonts w:cs="Times New Roman"/>
-        </w:rPr>
         <w:t>ime=0.000194057</w:t>
       </w:r>
       <w:r>
-        <w:rPr>
-          <w:rFonts w:cs="Times New Roman"/>
-        </w:rPr>
         <w:t xml:space="preserve">. </w:t>
       </w:r>
       <w:r>
-        <w:rPr>
-          <w:rFonts w:cs="Times New Roman"/>
-        </w:rPr>
         <w:t>The design space chosen by our DSE for energy was</w:t>
       </w:r>
       <w:r>
-        <w:rPr>
-          <w:rFonts w:cs="Times New Roman"/>
-        </w:rPr>
         <w:t xml:space="preserve"> configuration </w:t>
       </w:r>
       <w:r>
-        <w:rPr>
-          <w:rFonts w:cs="Times New Roman"/>
-        </w:rPr>
         <w:t xml:space="preserve">0 0 2 2 0 5 0 1 3 1 0 0 3 3 2 1 4 3 </w:t>
       </w:r>
       <w:r>
-        <w:rPr>
-          <w:rFonts w:cs="Times New Roman"/>
-        </w:rPr>
         <w:t xml:space="preserve">with the </w:t>
       </w:r>
       <w:r>
-        <w:rPr>
-          <w:rFonts w:cs="Times New Roman"/>
-        </w:rPr>
         <w:t>best</w:t>
       </w:r>
       <w:r>
-        <w:rPr>
-          <w:rFonts w:cs="Times New Roman"/>
-        </w:rPr>
         <w:t xml:space="preserve"> </w:t>
       </w:r>
       <w:r>
-        <w:rPr>
-          <w:rFonts w:cs="Times New Roman"/>
-        </w:rPr>
         <w:t>EDP=3.84011e-08</w:t>
       </w:r>
       <w:r>
-        <w:rPr>
-          <w:rFonts w:cs="Times New Roman"/>
-        </w:rPr>
         <w:t>. and the</w:t>
       </w:r>
       <w:r>
-        <w:rPr>
-          <w:rFonts w:cs="Times New Roman"/>
-        </w:rPr>
         <w:t xml:space="preserve"> </w:t>
       </w:r>
       <w:r>
-        <w:rPr>
-          <w:rFonts w:cs="Times New Roman"/>
-        </w:rPr>
         <w:t>best</w:t>
       </w:r>
       <w:r>
-        <w:rPr>
-          <w:rFonts w:cs="Times New Roman"/>
-        </w:rPr>
         <w:t xml:space="preserve"> </w:t>
       </w:r>
       <w:r>
-        <w:rPr>
-          <w:rFonts w:cs="Times New Roman"/>
-        </w:rPr>
         <w:t>Time=0.</w:t>
       </w:r>
       <w:commentRangeStart w:id="1"/>
       <w:r>
-        <w:rPr>
-          <w:rFonts w:cs="Times New Roman"/>
-        </w:rPr>
         <w:t>000197122</w:t>
       </w:r>
       <w:r>
-        <w:rPr>
-          <w:rFonts w:cs="Times New Roman"/>
-        </w:rPr>
         <w:t xml:space="preserve">. </w:t>
       </w:r>
       <w:commentRangeEnd w:id="1"/>
       <w:r>
         <w:rPr>
           <w:rStyle w:val="CommentReference"/>
-          <w:rFonts w:cs="Times New Roman"/>
           <w:sz w:val="24"/>
           <w:szCs w:val="24"/>
         </w:rPr>
         <w:commentReference w:id="1"/>
       </w:r>
+      <w:r>
+        <w:t xml:space="preserve">The chosen configurations are shown in the table. </w:t>
+      </w:r>
     </w:p>
-    <w:p>
-      <w:pPr>
-        <w:rPr>
-          <w:rFonts w:cs="Times New Roman"/>
-        </w:rPr>
-      </w:pPr>
-    </w:p>
+    <w:p/>
     <w:p>
       <w:pPr>
         <w:pStyle w:val="Heading1"/>
       </w:pPr>
       <w:r>
-        <w:lastRenderedPageBreak/>
         <w:t>Plots</w:t>
       </w:r>
     </w:p>
     <w:p>
       <w:pPr>
+        <w:spacing w:line="480" w:lineRule="auto"/>
+      </w:pPr>
+      <w:r>
         <w:rPr>
-          <w:rFonts w:cs="Times New Roman"/>
-        </w:rPr>
-      </w:pPr>
-      <w:r>
-        <w:rPr>
-          <w:rFonts w:cs="Times New Roman"/>
           <w:noProof/>
         </w:rPr>
         <w:drawing>
@@ -349,7 +292,7 @@
             <wp:cNvGraphicFramePr/>
             <a:graphic xmlns:a="http://schemas.openxmlformats.org/drawingml/2006/main">
               <a:graphicData uri="http://schemas.openxmlformats.org/drawingml/2006/chart">
-                <c:chart xmlns:c="http://schemas.openxmlformats.org/drawingml/2006/chart" xmlns:r="http://schemas.openxmlformats.org/officeDocument/2006/relationships" r:id="rId9"/>
+                <c:chart xmlns:c="http://schemas.openxmlformats.org/drawingml/2006/chart" xmlns:r="http://schemas.openxmlformats.org/officeDocument/2006/relationships" r:id="rId10"/>
               </a:graphicData>
             </a:graphic>
           </wp:inline>
@@ -358,75 +301,54 @@
     </w:p>
     <w:p>
       <w:pPr>
+        <w:spacing w:line="480" w:lineRule="auto"/>
         <w:ind w:firstLine="720"/>
-        <w:rPr>
-          <w:rFonts w:cs="Times New Roman"/>
-        </w:rPr>
       </w:pPr>
       <w:r>
-        <w:rPr>
-          <w:rFonts w:cs="Times New Roman"/>
-        </w:rPr>
         <w:t xml:space="preserve">Plot A took the data output by the execution time and energy efficiency logs </w:t>
       </w:r>
       <w:commentRangeStart w:id="2"/>
       <w:r>
-        <w:rPr>
-          <w:rFonts w:cs="Times New Roman"/>
-        </w:rPr>
         <w:t xml:space="preserve">and </w:t>
       </w:r>
       <w:commentRangeEnd w:id="2"/>
       <w:r>
         <w:rPr>
           <w:rStyle w:val="CommentReference"/>
-          <w:rFonts w:cs="Times New Roman"/>
           <w:sz w:val="24"/>
           <w:szCs w:val="24"/>
         </w:rPr>
         <w:commentReference w:id="2"/>
       </w:r>
       <w:r>
-        <w:rPr>
-          <w:rFonts w:cs="Times New Roman"/>
-        </w:rPr>
         <w:t xml:space="preserve">plotted the Normalized Geometric Mean Execution Time (NGET) for each design space that was explored. The execution time data is shown in orange while the energy efficiency data is shown in blue. The energy efficiency consistently shows lower execution </w:t>
       </w:r>
       <w:commentRangeStart w:id="3"/>
       <w:r>
-        <w:rPr>
-          <w:rFonts w:cs="Times New Roman"/>
-        </w:rPr>
         <w:t>time</w:t>
       </w:r>
       <w:commentRangeEnd w:id="3"/>
       <w:r>
         <w:rPr>
           <w:rStyle w:val="CommentReference"/>
-          <w:rFonts w:cs="Times New Roman"/>
           <w:sz w:val="24"/>
           <w:szCs w:val="24"/>
         </w:rPr>
         <w:commentReference w:id="3"/>
       </w:r>
       <w:r>
-        <w:rPr>
-          <w:rFonts w:cs="Times New Roman"/>
-        </w:rPr>
-        <w:t xml:space="preserve">. </w:t>
+        <w:t xml:space="preserve"> however, the overall pattern of the data is similar for both. </w:t>
       </w:r>
     </w:p>
     <w:p>
       <w:pPr>
+        <w:spacing w:line="480" w:lineRule="auto"/>
+      </w:pPr>
+      <w:r>
         <w:rPr>
-          <w:rFonts w:cs="Times New Roman"/>
-        </w:rPr>
-      </w:pPr>
-      <w:r>
-        <w:rPr>
-          <w:rFonts w:cs="Times New Roman"/>
           <w:noProof/>
         </w:rPr>
+        <w:lastRenderedPageBreak/>
         <w:drawing>
           <wp:inline distT="0" distB="0" distL="0" distR="0" wp14:anchorId="034BA18E" wp14:editId="787239F7">
             <wp:extent cx="5943600" cy="2717165"/>
@@ -441,7 +363,7 @@
             <wp:cNvGraphicFramePr/>
             <a:graphic xmlns:a="http://schemas.openxmlformats.org/drawingml/2006/main">
               <a:graphicData uri="http://schemas.openxmlformats.org/drawingml/2006/chart">
-                <c:chart xmlns:c="http://schemas.openxmlformats.org/drawingml/2006/chart" xmlns:r="http://schemas.openxmlformats.org/officeDocument/2006/relationships" r:id="rId10"/>
+                <c:chart xmlns:c="http://schemas.openxmlformats.org/drawingml/2006/chart" xmlns:r="http://schemas.openxmlformats.org/officeDocument/2006/relationships" r:id="rId11"/>
               </a:graphicData>
             </a:graphic>
           </wp:inline>
@@ -450,42 +372,25 @@
     </w:p>
     <w:p>
       <w:pPr>
-        <w:rPr>
-          <w:rFonts w:cs="Times New Roman"/>
-        </w:rPr>
+        <w:spacing w:line="480" w:lineRule="auto"/>
+        <w:ind w:firstLine="720"/>
+      </w:pPr>
+      <w:r>
+        <w:t xml:space="preserve">Plot B shows the normalized geometric mean of the Energy-Delay product for each design space that was explored. Again this graph pulled data from both the execution time and energy efficiency logs. Again the energy efficiency data has a consistently lower EDP. </w:t>
+      </w:r>
+    </w:p>
+    <w:p>
+      <w:pPr>
+        <w:spacing w:line="480" w:lineRule="auto"/>
+        <w:ind w:firstLine="720"/>
       </w:pPr>
     </w:p>
     <w:p>
       <w:pPr>
-        <w:ind w:firstLine="720"/>
+        <w:spacing w:line="480" w:lineRule="auto"/>
+      </w:pPr>
+      <w:r>
         <w:rPr>
-          <w:rFonts w:cs="Times New Roman"/>
-        </w:rPr>
-      </w:pPr>
-      <w:r>
-        <w:rPr>
-          <w:rFonts w:cs="Times New Roman"/>
-        </w:rPr>
-        <w:lastRenderedPageBreak/>
-        <w:t xml:space="preserve">Plot B shows the normalized geometric mean of the Energy-Delay product for each design space that was explored. Again this graph pulled data from both the execution time and energy efficiency logs. Again the energy efficiency data has a consistently lower EDP. </w:t>
-      </w:r>
-    </w:p>
-    <w:p>
-      <w:pPr>
-        <w:rPr>
-          <w:rFonts w:cs="Times New Roman"/>
-        </w:rPr>
-      </w:pPr>
-    </w:p>
-    <w:p>
-      <w:pPr>
-        <w:rPr>
-          <w:rFonts w:cs="Times New Roman"/>
-        </w:rPr>
-      </w:pPr>
-      <w:r>
-        <w:rPr>
-          <w:rFonts w:cs="Times New Roman"/>
           <w:noProof/>
         </w:rPr>
         <w:drawing>
@@ -502,7 +407,7 @@
             <wp:cNvGraphicFramePr/>
             <a:graphic xmlns:a="http://schemas.openxmlformats.org/drawingml/2006/main">
               <a:graphicData uri="http://schemas.openxmlformats.org/drawingml/2006/chart">
-                <c:chart xmlns:c="http://schemas.openxmlformats.org/drawingml/2006/chart" xmlns:r="http://schemas.openxmlformats.org/officeDocument/2006/relationships" r:id="rId11"/>
+                <c:chart xmlns:c="http://schemas.openxmlformats.org/drawingml/2006/chart" xmlns:r="http://schemas.openxmlformats.org/officeDocument/2006/relationships" r:id="rId12"/>
               </a:graphicData>
             </a:graphic>
           </wp:inline>
@@ -511,58 +416,41 @@
     </w:p>
     <w:p>
       <w:pPr>
-        <w:rPr>
-          <w:rFonts w:cs="Times New Roman"/>
-        </w:rPr>
+        <w:spacing w:line="480" w:lineRule="auto"/>
       </w:pPr>
       <w:r>
-        <w:rPr>
-          <w:rFonts w:cs="Times New Roman"/>
-        </w:rPr>
         <w:tab/>
         <w:t xml:space="preserve">Plot C shows the normalized execution time compared to the </w:t>
       </w:r>
       <w:commentRangeStart w:id="4"/>
       <w:r>
-        <w:rPr>
-          <w:rFonts w:cs="Times New Roman"/>
-        </w:rPr>
         <w:t>benchmark</w:t>
       </w:r>
       <w:commentRangeEnd w:id="4"/>
       <w:r>
         <w:rPr>
           <w:rStyle w:val="CommentReference"/>
-          <w:rFonts w:cs="Times New Roman"/>
           <w:sz w:val="24"/>
           <w:szCs w:val="24"/>
         </w:rPr>
         <w:commentReference w:id="4"/>
       </w:r>
       <w:r>
-        <w:rPr>
-          <w:rFonts w:cs="Times New Roman"/>
-        </w:rPr>
         <w:t xml:space="preserve"> for the final chosen design to optimize the performance</w:t>
       </w:r>
       <w:r>
-        <w:rPr>
-          <w:rFonts w:cs="Times New Roman"/>
-        </w:rPr>
         <w:t xml:space="preserve">. </w:t>
       </w:r>
     </w:p>
     <w:p>
       <w:pPr>
+        <w:spacing w:line="480" w:lineRule="auto"/>
+      </w:pPr>
+      <w:r>
         <w:rPr>
-          <w:rFonts w:cs="Times New Roman"/>
-        </w:rPr>
-      </w:pPr>
-      <w:r>
-        <w:rPr>
-          <w:rFonts w:cs="Times New Roman"/>
           <w:noProof/>
         </w:rPr>
+        <w:lastRenderedPageBreak/>
         <w:drawing>
           <wp:inline distT="0" distB="0" distL="0" distR="0" wp14:anchorId="0DB4BF2E" wp14:editId="6A170FF1">
             <wp:extent cx="4604047" cy="2719106"/>
@@ -577,7 +465,7 @@
             <wp:cNvGraphicFramePr/>
             <a:graphic xmlns:a="http://schemas.openxmlformats.org/drawingml/2006/main">
               <a:graphicData uri="http://schemas.openxmlformats.org/drawingml/2006/chart">
-                <c:chart xmlns:c="http://schemas.openxmlformats.org/drawingml/2006/chart" xmlns:r="http://schemas.openxmlformats.org/officeDocument/2006/relationships" r:id="rId12"/>
+                <c:chart xmlns:c="http://schemas.openxmlformats.org/drawingml/2006/chart" xmlns:r="http://schemas.openxmlformats.org/officeDocument/2006/relationships" r:id="rId13"/>
               </a:graphicData>
             </a:graphic>
           </wp:inline>
@@ -586,44 +474,29 @@
     </w:p>
     <w:p>
       <w:pPr>
-        <w:rPr>
-          <w:rFonts w:cs="Times New Roman"/>
-        </w:rPr>
+        <w:spacing w:line="480" w:lineRule="auto"/>
       </w:pPr>
       <w:r>
-        <w:rPr>
-          <w:rFonts w:cs="Times New Roman"/>
-        </w:rPr>
         <w:tab/>
         <w:t xml:space="preserve">Plot D shows the normalized EDP to the benchmark for the final design </w:t>
       </w:r>
       <w:r>
-        <w:rPr>
-          <w:rFonts w:cs="Times New Roman"/>
-        </w:rPr>
         <w:t xml:space="preserve">to optimize </w:t>
       </w:r>
       <w:commentRangeStart w:id="5"/>
       <w:r>
-        <w:rPr>
-          <w:rFonts w:cs="Times New Roman"/>
-        </w:rPr>
         <w:t>EDP</w:t>
       </w:r>
       <w:commentRangeEnd w:id="5"/>
       <w:r>
         <w:rPr>
           <w:rStyle w:val="CommentReference"/>
-          <w:rFonts w:cs="Times New Roman"/>
           <w:sz w:val="24"/>
           <w:szCs w:val="24"/>
         </w:rPr>
         <w:commentReference w:id="5"/>
       </w:r>
       <w:r>
-        <w:rPr>
-          <w:rFonts w:cs="Times New Roman"/>
-        </w:rPr>
         <w:t xml:space="preserve">. </w:t>
       </w:r>
     </w:p>
@@ -631,9 +504,18 @@
       <w:pPr>
         <w:pStyle w:val="Heading1"/>
       </w:pPr>
-      <w:r>
-        <w:lastRenderedPageBreak/>
+      <w:commentRangeStart w:id="6"/>
+      <w:r>
         <w:t xml:space="preserve">Table </w:t>
+      </w:r>
+      <w:commentRangeEnd w:id="6"/>
+      <w:r>
+        <w:rPr>
+          <w:rStyle w:val="CommentReference"/>
+          <w:rFonts w:eastAsiaTheme="minorHAnsi" w:cstheme="minorBidi"/>
+          <w:b w:val="0"/>
+        </w:rPr>
+        <w:commentReference w:id="6"/>
       </w:r>
     </w:p>
     <w:tbl>
@@ -643,61 +525,37 @@
         <w:tblLook w:val="04A0" w:firstRow="1" w:lastRow="0" w:firstColumn="1" w:lastColumn="0" w:noHBand="0" w:noVBand="1"/>
       </w:tblPr>
       <w:tblGrid>
-        <w:gridCol w:w="3116"/>
-        <w:gridCol w:w="3117"/>
-        <w:gridCol w:w="3117"/>
+        <w:gridCol w:w="1795"/>
+        <w:gridCol w:w="3780"/>
+        <w:gridCol w:w="3775"/>
       </w:tblGrid>
       <w:tr>
         <w:tc>
           <w:tcPr>
-            <w:tcW w:w="3116" w:type="dxa"/>
+            <w:tcW w:w="1795" w:type="dxa"/>
           </w:tcPr>
           <w:p>
-            <w:pPr>
-              <w:rPr>
-                <w:rFonts w:cs="Times New Roman"/>
-              </w:rPr>
-            </w:pPr>
-            <w:r>
-              <w:rPr>
-                <w:rFonts w:cs="Times New Roman"/>
-              </w:rPr>
+            <w:r>
               <w:t>Parameter</w:t>
             </w:r>
           </w:p>
         </w:tc>
         <w:tc>
           <w:tcPr>
-            <w:tcW w:w="3117" w:type="dxa"/>
+            <w:tcW w:w="3780" w:type="dxa"/>
           </w:tcPr>
           <w:p>
-            <w:pPr>
-              <w:rPr>
-                <w:rFonts w:cs="Times New Roman"/>
-              </w:rPr>
-            </w:pPr>
-            <w:r>
-              <w:rPr>
-                <w:rFonts w:cs="Times New Roman"/>
-              </w:rPr>
+            <w:r>
               <w:t>Performance</w:t>
             </w:r>
           </w:p>
         </w:tc>
         <w:tc>
           <w:tcPr>
-            <w:tcW w:w="3117" w:type="dxa"/>
+            <w:tcW w:w="3775" w:type="dxa"/>
           </w:tcPr>
           <w:p>
-            <w:pPr>
-              <w:rPr>
-                <w:rFonts w:cs="Times New Roman"/>
-              </w:rPr>
-            </w:pPr>
-            <w:r>
-              <w:rPr>
-                <w:rFonts w:cs="Times New Roman"/>
-              </w:rPr>
+            <w:r>
               <w:t>EDP</w:t>
             </w:r>
           </w:p>
@@ -706,93 +564,73 @@
       <w:tr>
         <w:tc>
           <w:tcPr>
-            <w:tcW w:w="3116" w:type="dxa"/>
+            <w:tcW w:w="1795" w:type="dxa"/>
           </w:tcPr>
           <w:p>
-            <w:pPr>
-              <w:rPr>
-                <w:rFonts w:cs="Times New Roman"/>
-              </w:rPr>
-            </w:pPr>
-            <w:r>
-              <w:rPr>
-                <w:rFonts w:cs="Times New Roman"/>
-              </w:rPr>
+            <w:r>
               <w:t xml:space="preserve">Width </w:t>
             </w:r>
           </w:p>
         </w:tc>
         <w:tc>
           <w:tcPr>
-            <w:tcW w:w="3117" w:type="dxa"/>
+            <w:tcW w:w="3780" w:type="dxa"/>
           </w:tcPr>
           <w:p>
-            <w:pPr>
-              <w:rPr>
-                <w:rFonts w:cs="Times New Roman"/>
-              </w:rPr>
-            </w:pPr>
-            <w:r>
-              <w:rPr>
-                <w:rFonts w:cs="Times New Roman"/>
-              </w:rPr>
+            <w:r>
               <w:t xml:space="preserve">Value = </w:t>
             </w:r>
             <w:r>
-              <w:rPr>
-                <w:rFonts w:cs="Times New Roman"/>
-              </w:rPr>
               <w:t>0</w:t>
             </w:r>
           </w:p>
           <w:p>
-            <w:pPr>
-              <w:rPr>
-                <w:rFonts w:cs="Times New Roman"/>
-              </w:rPr>
-            </w:pPr>
-            <w:r>
-              <w:rPr>
-                <w:rFonts w:cs="Times New Roman"/>
-              </w:rPr>
+            <w:r>
               <w:t xml:space="preserve">Why = </w:t>
+            </w:r>
+            <w:r>
+              <w:t xml:space="preserve">This corresponds to 1, or 8 bytes. </w:t>
+            </w:r>
+            <w:proofErr w:type="spellStart"/>
+            <w:r>
+              <w:t>A</w:t>
+            </w:r>
+            <w:proofErr w:type="spellEnd"/>
+            <w:r>
+              <w:t xml:space="preserve"> larger width corresponds to longer cycle times and </w:t>
+            </w:r>
+            <w:r>
+              <w:t xml:space="preserve">it is optimized at the lowest value. </w:t>
             </w:r>
           </w:p>
         </w:tc>
         <w:tc>
           <w:tcPr>
-            <w:tcW w:w="3117" w:type="dxa"/>
+            <w:tcW w:w="3775" w:type="dxa"/>
           </w:tcPr>
           <w:p>
-            <w:pPr>
-              <w:rPr>
-                <w:rFonts w:cs="Times New Roman"/>
-              </w:rPr>
-            </w:pPr>
-            <w:r>
-              <w:rPr>
-                <w:rFonts w:cs="Times New Roman"/>
-              </w:rPr>
+            <w:r>
               <w:t xml:space="preserve">Value = </w:t>
             </w:r>
             <w:r>
-              <w:rPr>
-                <w:rFonts w:cs="Times New Roman"/>
-              </w:rPr>
               <w:t>0</w:t>
             </w:r>
           </w:p>
           <w:p>
-            <w:pPr>
-              <w:rPr>
-                <w:rFonts w:cs="Times New Roman"/>
-              </w:rPr>
-            </w:pPr>
-            <w:r>
-              <w:rPr>
-                <w:rFonts w:cs="Times New Roman"/>
-              </w:rPr>
+            <w:r>
               <w:t xml:space="preserve">Why = </w:t>
+            </w:r>
+            <w:r>
+              <w:t xml:space="preserve">This corresponds to 1, or 8 bytes. </w:t>
+            </w:r>
+            <w:r>
+              <w:t xml:space="preserve">A larger width corresponds to </w:t>
+            </w:r>
+            <w:r>
+              <w:t>more power being used so</w:t>
+            </w:r>
+            <w:r>
+              <w:t xml:space="preserve"> it is optimized at the lowest value.</w:t>
             </w:r>
           </w:p>
         </w:tc>
@@ -800,93 +638,56 @@
       <w:tr>
         <w:tc>
           <w:tcPr>
-            <w:tcW w:w="3116" w:type="dxa"/>
+            <w:tcW w:w="1795" w:type="dxa"/>
           </w:tcPr>
           <w:p>
-            <w:pPr>
-              <w:rPr>
-                <w:rFonts w:cs="Times New Roman"/>
-              </w:rPr>
-            </w:pPr>
-            <w:r>
-              <w:rPr>
-                <w:rFonts w:cs="Times New Roman"/>
-              </w:rPr>
+            <w:r>
               <w:t>Scheduling</w:t>
             </w:r>
           </w:p>
         </w:tc>
         <w:tc>
           <w:tcPr>
-            <w:tcW w:w="3117" w:type="dxa"/>
+            <w:tcW w:w="3780" w:type="dxa"/>
           </w:tcPr>
           <w:p>
-            <w:pPr>
-              <w:rPr>
-                <w:rFonts w:cs="Times New Roman"/>
-              </w:rPr>
-            </w:pPr>
-            <w:r>
-              <w:rPr>
-                <w:rFonts w:cs="Times New Roman"/>
-              </w:rPr>
+            <w:r>
               <w:t xml:space="preserve">Value = </w:t>
             </w:r>
             <w:r>
-              <w:rPr>
-                <w:rFonts w:cs="Times New Roman"/>
-              </w:rPr>
               <w:t>0</w:t>
             </w:r>
           </w:p>
           <w:p>
-            <w:pPr>
-              <w:rPr>
-                <w:rFonts w:cs="Times New Roman"/>
-              </w:rPr>
-            </w:pPr>
-            <w:r>
-              <w:rPr>
-                <w:rFonts w:cs="Times New Roman"/>
-              </w:rPr>
+            <w:r>
               <w:t xml:space="preserve">Why = </w:t>
+            </w:r>
+            <w:r>
+              <w:t>This means that it is in order so instructions received first are acted on first</w:t>
             </w:r>
           </w:p>
         </w:tc>
         <w:tc>
           <w:tcPr>
-            <w:tcW w:w="3117" w:type="dxa"/>
+            <w:tcW w:w="3775" w:type="dxa"/>
           </w:tcPr>
           <w:p>
-            <w:pPr>
-              <w:rPr>
-                <w:rFonts w:cs="Times New Roman"/>
-              </w:rPr>
-            </w:pPr>
-            <w:r>
-              <w:rPr>
-                <w:rFonts w:cs="Times New Roman"/>
-              </w:rPr>
+            <w:r>
               <w:t xml:space="preserve">Value = </w:t>
             </w:r>
             <w:r>
-              <w:rPr>
-                <w:rFonts w:cs="Times New Roman"/>
-              </w:rPr>
               <w:t>0</w:t>
             </w:r>
           </w:p>
           <w:p>
-            <w:pPr>
-              <w:rPr>
-                <w:rFonts w:cs="Times New Roman"/>
-              </w:rPr>
-            </w:pPr>
-            <w:r>
-              <w:rPr>
-                <w:rFonts w:cs="Times New Roman"/>
-              </w:rPr>
+            <w:r>
               <w:t xml:space="preserve">Why = </w:t>
+            </w:r>
+            <w:r>
+              <w:t xml:space="preserve">This means that it is in order </w:t>
+            </w:r>
+            <w:r>
+              <w:t xml:space="preserve">and thus it uses less power. </w:t>
             </w:r>
           </w:p>
         </w:tc>
@@ -894,93 +695,56 @@
       <w:tr>
         <w:tc>
           <w:tcPr>
-            <w:tcW w:w="3116" w:type="dxa"/>
+            <w:tcW w:w="1795" w:type="dxa"/>
           </w:tcPr>
           <w:p>
-            <w:pPr>
-              <w:rPr>
-                <w:rFonts w:cs="Times New Roman"/>
-              </w:rPr>
-            </w:pPr>
-            <w:r>
-              <w:rPr>
-                <w:rFonts w:cs="Times New Roman"/>
-              </w:rPr>
+            <w:r>
               <w:t xml:space="preserve">L1block </w:t>
             </w:r>
           </w:p>
         </w:tc>
         <w:tc>
           <w:tcPr>
-            <w:tcW w:w="3117" w:type="dxa"/>
+            <w:tcW w:w="3780" w:type="dxa"/>
           </w:tcPr>
           <w:p>
-            <w:pPr>
-              <w:rPr>
-                <w:rFonts w:cs="Times New Roman"/>
-              </w:rPr>
-            </w:pPr>
-            <w:r>
-              <w:rPr>
-                <w:rFonts w:cs="Times New Roman"/>
-              </w:rPr>
+            <w:r>
               <w:t xml:space="preserve">Value = </w:t>
             </w:r>
             <w:r>
-              <w:rPr>
-                <w:rFonts w:cs="Times New Roman"/>
-              </w:rPr>
               <w:t>2</w:t>
             </w:r>
           </w:p>
           <w:p>
-            <w:pPr>
-              <w:rPr>
-                <w:rFonts w:cs="Times New Roman"/>
-              </w:rPr>
-            </w:pPr>
-            <w:r>
-              <w:rPr>
-                <w:rFonts w:cs="Times New Roman"/>
-              </w:rPr>
+            <w:r>
               <w:t xml:space="preserve">Why = </w:t>
+            </w:r>
+            <w:r>
+              <w:t xml:space="preserve">This corresponds to 32 bytes. </w:t>
+            </w:r>
+            <w:r>
+              <w:t>It must be at least the size of the width.</w:t>
             </w:r>
           </w:p>
         </w:tc>
         <w:tc>
           <w:tcPr>
-            <w:tcW w:w="3117" w:type="dxa"/>
+            <w:tcW w:w="3775" w:type="dxa"/>
           </w:tcPr>
           <w:p>
-            <w:pPr>
-              <w:rPr>
-                <w:rFonts w:cs="Times New Roman"/>
-              </w:rPr>
-            </w:pPr>
-            <w:r>
-              <w:rPr>
-                <w:rFonts w:cs="Times New Roman"/>
-              </w:rPr>
+            <w:r>
               <w:t xml:space="preserve">Value = </w:t>
             </w:r>
             <w:r>
-              <w:rPr>
-                <w:rFonts w:cs="Times New Roman"/>
-              </w:rPr>
               <w:t>2</w:t>
             </w:r>
           </w:p>
           <w:p>
-            <w:pPr>
-              <w:rPr>
-                <w:rFonts w:cs="Times New Roman"/>
-              </w:rPr>
-            </w:pPr>
-            <w:r>
-              <w:rPr>
-                <w:rFonts w:cs="Times New Roman"/>
-              </w:rPr>
+            <w:r>
               <w:t xml:space="preserve">Why = </w:t>
+            </w:r>
+            <w:r>
+              <w:t>This corresponds to 32 bytes. It must be at least the size of the width.</w:t>
             </w:r>
           </w:p>
         </w:tc>
@@ -988,93 +752,59 @@
       <w:tr>
         <w:tc>
           <w:tcPr>
-            <w:tcW w:w="3116" w:type="dxa"/>
+            <w:tcW w:w="1795" w:type="dxa"/>
           </w:tcPr>
           <w:p>
-            <w:pPr>
-              <w:rPr>
-                <w:rFonts w:cs="Times New Roman"/>
-              </w:rPr>
-            </w:pPr>
-            <w:r>
-              <w:rPr>
-                <w:rFonts w:cs="Times New Roman"/>
-              </w:rPr>
+            <w:r>
               <w:t>Dl1sets</w:t>
             </w:r>
           </w:p>
         </w:tc>
         <w:tc>
           <w:tcPr>
-            <w:tcW w:w="3117" w:type="dxa"/>
+            <w:tcW w:w="3780" w:type="dxa"/>
           </w:tcPr>
           <w:p>
-            <w:pPr>
-              <w:rPr>
-                <w:rFonts w:cs="Times New Roman"/>
-              </w:rPr>
-            </w:pPr>
-            <w:r>
-              <w:rPr>
-                <w:rFonts w:cs="Times New Roman"/>
-              </w:rPr>
+            <w:r>
               <w:t xml:space="preserve">Value = </w:t>
             </w:r>
             <w:r>
-              <w:rPr>
-                <w:rFonts w:cs="Times New Roman"/>
-              </w:rPr>
               <w:t>2</w:t>
             </w:r>
           </w:p>
           <w:p>
-            <w:pPr>
-              <w:rPr>
-                <w:rFonts w:cs="Times New Roman"/>
-              </w:rPr>
-            </w:pPr>
-            <w:r>
-              <w:rPr>
-                <w:rFonts w:cs="Times New Roman"/>
-              </w:rPr>
+            <w:r>
               <w:t xml:space="preserve">Why = </w:t>
+            </w:r>
+            <w:r>
+              <w:t>This means there are 128 sets in L1 Data.</w:t>
             </w:r>
           </w:p>
         </w:tc>
         <w:tc>
           <w:tcPr>
-            <w:tcW w:w="3117" w:type="dxa"/>
+            <w:tcW w:w="3775" w:type="dxa"/>
           </w:tcPr>
           <w:p>
-            <w:pPr>
-              <w:rPr>
-                <w:rFonts w:cs="Times New Roman"/>
-              </w:rPr>
-            </w:pPr>
-            <w:r>
-              <w:rPr>
-                <w:rFonts w:cs="Times New Roman"/>
-              </w:rPr>
+            <w:r>
               <w:t xml:space="preserve">Value = </w:t>
             </w:r>
             <w:r>
-              <w:rPr>
-                <w:rFonts w:cs="Times New Roman"/>
-              </w:rPr>
               <w:t>2</w:t>
             </w:r>
           </w:p>
           <w:p>
-            <w:pPr>
-              <w:rPr>
-                <w:rFonts w:cs="Times New Roman"/>
-              </w:rPr>
-            </w:pPr>
-            <w:r>
-              <w:rPr>
-                <w:rFonts w:cs="Times New Roman"/>
-              </w:rPr>
+            <w:r>
               <w:t xml:space="preserve">Why = </w:t>
+            </w:r>
+            <w:r>
+              <w:t>This means there are 128 sets in L1</w:t>
+            </w:r>
+            <w:r>
+              <w:t xml:space="preserve"> Data</w:t>
+            </w:r>
+            <w:r>
+              <w:t>.</w:t>
             </w:r>
           </w:p>
         </w:tc>
@@ -1082,93 +812,53 @@
       <w:tr>
         <w:tc>
           <w:tcPr>
-            <w:tcW w:w="3116" w:type="dxa"/>
+            <w:tcW w:w="1795" w:type="dxa"/>
           </w:tcPr>
           <w:p>
-            <w:pPr>
-              <w:rPr>
-                <w:rFonts w:cs="Times New Roman"/>
-              </w:rPr>
-            </w:pPr>
-            <w:r>
-              <w:rPr>
-                <w:rFonts w:cs="Times New Roman"/>
-              </w:rPr>
+            <w:r>
               <w:t>Dl1assoc</w:t>
             </w:r>
           </w:p>
         </w:tc>
         <w:tc>
           <w:tcPr>
-            <w:tcW w:w="3117" w:type="dxa"/>
+            <w:tcW w:w="3780" w:type="dxa"/>
           </w:tcPr>
           <w:p>
-            <w:pPr>
-              <w:rPr>
-                <w:rFonts w:cs="Times New Roman"/>
-              </w:rPr>
-            </w:pPr>
-            <w:r>
-              <w:rPr>
-                <w:rFonts w:cs="Times New Roman"/>
-              </w:rPr>
+            <w:r>
               <w:t xml:space="preserve">Value = </w:t>
             </w:r>
             <w:r>
-              <w:rPr>
-                <w:rFonts w:cs="Times New Roman"/>
-              </w:rPr>
               <w:t>0</w:t>
             </w:r>
           </w:p>
           <w:p>
-            <w:pPr>
-              <w:rPr>
-                <w:rFonts w:cs="Times New Roman"/>
-              </w:rPr>
-            </w:pPr>
-            <w:r>
-              <w:rPr>
-                <w:rFonts w:cs="Times New Roman"/>
-              </w:rPr>
+            <w:r>
               <w:t xml:space="preserve">Why = </w:t>
+            </w:r>
+            <w:r>
+              <w:t>This means the associativity is 1.</w:t>
             </w:r>
           </w:p>
         </w:tc>
         <w:tc>
           <w:tcPr>
-            <w:tcW w:w="3117" w:type="dxa"/>
+            <w:tcW w:w="3775" w:type="dxa"/>
           </w:tcPr>
           <w:p>
-            <w:pPr>
-              <w:rPr>
-                <w:rFonts w:cs="Times New Roman"/>
-              </w:rPr>
-            </w:pPr>
-            <w:r>
-              <w:rPr>
-                <w:rFonts w:cs="Times New Roman"/>
-              </w:rPr>
+            <w:r>
               <w:t xml:space="preserve">Value = </w:t>
             </w:r>
             <w:r>
-              <w:rPr>
-                <w:rFonts w:cs="Times New Roman"/>
-              </w:rPr>
               <w:t>0</w:t>
             </w:r>
           </w:p>
           <w:p>
-            <w:pPr>
-              <w:rPr>
-                <w:rFonts w:cs="Times New Roman"/>
-              </w:rPr>
-            </w:pPr>
-            <w:r>
-              <w:rPr>
-                <w:rFonts w:cs="Times New Roman"/>
-              </w:rPr>
+            <w:r>
               <w:t xml:space="preserve">Why = </w:t>
+            </w:r>
+            <w:r>
+              <w:t xml:space="preserve">This means the associativity is 1. </w:t>
             </w:r>
           </w:p>
         </w:tc>
@@ -1176,93 +866,53 @@
       <w:tr>
         <w:tc>
           <w:tcPr>
-            <w:tcW w:w="3116" w:type="dxa"/>
+            <w:tcW w:w="1795" w:type="dxa"/>
           </w:tcPr>
           <w:p>
-            <w:pPr>
-              <w:rPr>
-                <w:rFonts w:cs="Times New Roman"/>
-              </w:rPr>
-            </w:pPr>
-            <w:r>
-              <w:rPr>
-                <w:rFonts w:cs="Times New Roman"/>
-              </w:rPr>
+            <w:r>
               <w:t>Il1sets</w:t>
             </w:r>
           </w:p>
         </w:tc>
         <w:tc>
           <w:tcPr>
-            <w:tcW w:w="3117" w:type="dxa"/>
+            <w:tcW w:w="3780" w:type="dxa"/>
           </w:tcPr>
           <w:p>
-            <w:pPr>
-              <w:rPr>
-                <w:rFonts w:cs="Times New Roman"/>
-              </w:rPr>
-            </w:pPr>
-            <w:r>
-              <w:rPr>
-                <w:rFonts w:cs="Times New Roman"/>
-              </w:rPr>
+            <w:r>
               <w:t xml:space="preserve">Value = </w:t>
             </w:r>
             <w:r>
-              <w:rPr>
-                <w:rFonts w:cs="Times New Roman"/>
-              </w:rPr>
               <w:t>6</w:t>
             </w:r>
           </w:p>
           <w:p>
-            <w:pPr>
-              <w:rPr>
-                <w:rFonts w:cs="Times New Roman"/>
-              </w:rPr>
-            </w:pPr>
-            <w:r>
-              <w:rPr>
-                <w:rFonts w:cs="Times New Roman"/>
-              </w:rPr>
+            <w:r>
               <w:t xml:space="preserve">Why = </w:t>
+            </w:r>
+            <w:r>
+              <w:t>This means there are 2048 sets in L1 Instruction.</w:t>
             </w:r>
           </w:p>
         </w:tc>
         <w:tc>
           <w:tcPr>
-            <w:tcW w:w="3117" w:type="dxa"/>
+            <w:tcW w:w="3775" w:type="dxa"/>
           </w:tcPr>
           <w:p>
-            <w:pPr>
-              <w:rPr>
-                <w:rFonts w:cs="Times New Roman"/>
-              </w:rPr>
-            </w:pPr>
-            <w:r>
-              <w:rPr>
-                <w:rFonts w:cs="Times New Roman"/>
-              </w:rPr>
+            <w:r>
               <w:t xml:space="preserve">Value = </w:t>
             </w:r>
             <w:r>
-              <w:rPr>
-                <w:rFonts w:cs="Times New Roman"/>
-              </w:rPr>
               <w:t>5</w:t>
             </w:r>
           </w:p>
           <w:p>
-            <w:pPr>
-              <w:rPr>
-                <w:rFonts w:cs="Times New Roman"/>
-              </w:rPr>
-            </w:pPr>
-            <w:r>
-              <w:rPr>
-                <w:rFonts w:cs="Times New Roman"/>
-              </w:rPr>
+            <w:r>
               <w:t xml:space="preserve">Why = </w:t>
+            </w:r>
+            <w:r>
+              <w:t>This means there are 1024 sets in L1 Instruction.</w:t>
             </w:r>
           </w:p>
         </w:tc>
@@ -1270,93 +920,59 @@
       <w:tr>
         <w:tc>
           <w:tcPr>
-            <w:tcW w:w="3116" w:type="dxa"/>
+            <w:tcW w:w="1795" w:type="dxa"/>
           </w:tcPr>
           <w:p>
-            <w:pPr>
-              <w:rPr>
-                <w:rFonts w:cs="Times New Roman"/>
-              </w:rPr>
-            </w:pPr>
-            <w:r>
-              <w:rPr>
-                <w:rFonts w:cs="Times New Roman"/>
-              </w:rPr>
+            <w:r>
               <w:t>Il1assoc</w:t>
             </w:r>
           </w:p>
         </w:tc>
         <w:tc>
           <w:tcPr>
-            <w:tcW w:w="3117" w:type="dxa"/>
+            <w:tcW w:w="3780" w:type="dxa"/>
           </w:tcPr>
           <w:p>
-            <w:pPr>
-              <w:rPr>
-                <w:rFonts w:cs="Times New Roman"/>
-              </w:rPr>
-            </w:pPr>
-            <w:r>
-              <w:rPr>
-                <w:rFonts w:cs="Times New Roman"/>
-              </w:rPr>
+            <w:r>
               <w:t xml:space="preserve">Value = </w:t>
             </w:r>
             <w:r>
-              <w:rPr>
-                <w:rFonts w:cs="Times New Roman"/>
-              </w:rPr>
               <w:t>0</w:t>
             </w:r>
           </w:p>
           <w:p>
-            <w:pPr>
-              <w:rPr>
-                <w:rFonts w:cs="Times New Roman"/>
-              </w:rPr>
-            </w:pPr>
-            <w:r>
-              <w:rPr>
-                <w:rFonts w:cs="Times New Roman"/>
-              </w:rPr>
+            <w:r>
+              <w:lastRenderedPageBreak/>
               <w:t xml:space="preserve">Why = </w:t>
+            </w:r>
+            <w:r>
+              <w:t xml:space="preserve">This means the associativity of </w:t>
+            </w:r>
+            <w:r>
+              <w:t>L1 is 1.</w:t>
             </w:r>
           </w:p>
         </w:tc>
         <w:tc>
           <w:tcPr>
-            <w:tcW w:w="3117" w:type="dxa"/>
+            <w:tcW w:w="3775" w:type="dxa"/>
           </w:tcPr>
           <w:p>
-            <w:pPr>
-              <w:rPr>
-                <w:rFonts w:cs="Times New Roman"/>
-              </w:rPr>
-            </w:pPr>
-            <w:r>
-              <w:rPr>
-                <w:rFonts w:cs="Times New Roman"/>
-              </w:rPr>
+            <w:r>
+              <w:lastRenderedPageBreak/>
               <w:t xml:space="preserve">Value = </w:t>
             </w:r>
             <w:r>
-              <w:rPr>
-                <w:rFonts w:cs="Times New Roman"/>
-              </w:rPr>
               <w:t>0</w:t>
             </w:r>
           </w:p>
           <w:p>
-            <w:pPr>
-              <w:rPr>
-                <w:rFonts w:cs="Times New Roman"/>
-              </w:rPr>
-            </w:pPr>
-            <w:r>
-              <w:rPr>
-                <w:rFonts w:cs="Times New Roman"/>
-              </w:rPr>
+            <w:r>
+              <w:lastRenderedPageBreak/>
               <w:t xml:space="preserve">Why = </w:t>
+            </w:r>
+            <w:r>
+              <w:t xml:space="preserve">This means the associativity of L1 is 1. </w:t>
             </w:r>
           </w:p>
         </w:tc>
@@ -1364,93 +980,54 @@
       <w:tr>
         <w:tc>
           <w:tcPr>
-            <w:tcW w:w="3116" w:type="dxa"/>
+            <w:tcW w:w="1795" w:type="dxa"/>
           </w:tcPr>
           <w:p>
-            <w:pPr>
-              <w:rPr>
-                <w:rFonts w:cs="Times New Roman"/>
-              </w:rPr>
-            </w:pPr>
-            <w:r>
-              <w:rPr>
-                <w:rFonts w:cs="Times New Roman"/>
-              </w:rPr>
+            <w:r>
+              <w:lastRenderedPageBreak/>
               <w:t>Ul2sets</w:t>
             </w:r>
           </w:p>
         </w:tc>
         <w:tc>
           <w:tcPr>
-            <w:tcW w:w="3117" w:type="dxa"/>
+            <w:tcW w:w="3780" w:type="dxa"/>
           </w:tcPr>
           <w:p>
-            <w:pPr>
-              <w:rPr>
-                <w:rFonts w:cs="Times New Roman"/>
-              </w:rPr>
-            </w:pPr>
-            <w:r>
-              <w:rPr>
-                <w:rFonts w:cs="Times New Roman"/>
-              </w:rPr>
+            <w:r>
               <w:t xml:space="preserve">Value = </w:t>
             </w:r>
             <w:r>
-              <w:rPr>
-                <w:rFonts w:cs="Times New Roman"/>
-              </w:rPr>
               <w:t>2</w:t>
             </w:r>
           </w:p>
           <w:p>
-            <w:pPr>
-              <w:rPr>
-                <w:rFonts w:cs="Times New Roman"/>
-              </w:rPr>
-            </w:pPr>
-            <w:r>
-              <w:rPr>
-                <w:rFonts w:cs="Times New Roman"/>
-              </w:rPr>
+            <w:r>
               <w:t xml:space="preserve">Why = </w:t>
+            </w:r>
+            <w:r>
+              <w:t>The number of sets in Unified L2 is 1024.</w:t>
             </w:r>
           </w:p>
         </w:tc>
         <w:tc>
           <w:tcPr>
-            <w:tcW w:w="3117" w:type="dxa"/>
+            <w:tcW w:w="3775" w:type="dxa"/>
           </w:tcPr>
           <w:p>
-            <w:pPr>
-              <w:rPr>
-                <w:rFonts w:cs="Times New Roman"/>
-              </w:rPr>
-            </w:pPr>
-            <w:r>
-              <w:rPr>
-                <w:rFonts w:cs="Times New Roman"/>
-              </w:rPr>
+            <w:r>
               <w:t xml:space="preserve">Value = </w:t>
             </w:r>
             <w:r>
-              <w:rPr>
-                <w:rFonts w:cs="Times New Roman"/>
-              </w:rPr>
-              <w:t>1</w:t>
-            </w:r>
-          </w:p>
-          <w:p>
-            <w:pPr>
-              <w:rPr>
-                <w:rFonts w:cs="Times New Roman"/>
-              </w:rPr>
-            </w:pPr>
-            <w:r>
-              <w:rPr>
-                <w:rFonts w:cs="Times New Roman"/>
-              </w:rPr>
+              <w:t>l</w:t>
+            </w:r>
+          </w:p>
+          <w:p>
+            <w:r>
               <w:t xml:space="preserve">Why = </w:t>
+            </w:r>
+            <w:r>
+              <w:t xml:space="preserve">The number of sets in Unified L2 is 512. </w:t>
             </w:r>
           </w:p>
         </w:tc>
@@ -1458,93 +1035,53 @@
       <w:tr>
         <w:tc>
           <w:tcPr>
-            <w:tcW w:w="3116" w:type="dxa"/>
+            <w:tcW w:w="1795" w:type="dxa"/>
           </w:tcPr>
           <w:p>
-            <w:pPr>
-              <w:rPr>
-                <w:rFonts w:cs="Times New Roman"/>
-              </w:rPr>
-            </w:pPr>
-            <w:r>
-              <w:rPr>
-                <w:rFonts w:cs="Times New Roman"/>
-              </w:rPr>
+            <w:r>
               <w:t>Ul2block</w:t>
             </w:r>
           </w:p>
         </w:tc>
         <w:tc>
           <w:tcPr>
-            <w:tcW w:w="3117" w:type="dxa"/>
+            <w:tcW w:w="3780" w:type="dxa"/>
           </w:tcPr>
           <w:p>
-            <w:pPr>
-              <w:rPr>
-                <w:rFonts w:cs="Times New Roman"/>
-              </w:rPr>
-            </w:pPr>
-            <w:r>
-              <w:rPr>
-                <w:rFonts w:cs="Times New Roman"/>
-              </w:rPr>
+            <w:r>
               <w:t xml:space="preserve">Value = </w:t>
             </w:r>
             <w:r>
-              <w:rPr>
-                <w:rFonts w:cs="Times New Roman"/>
-              </w:rPr>
               <w:t>3</w:t>
             </w:r>
           </w:p>
           <w:p>
-            <w:pPr>
-              <w:rPr>
-                <w:rFonts w:cs="Times New Roman"/>
-              </w:rPr>
-            </w:pPr>
-            <w:r>
-              <w:rPr>
-                <w:rFonts w:cs="Times New Roman"/>
-              </w:rPr>
+            <w:r>
               <w:t xml:space="preserve">Why = </w:t>
+            </w:r>
+            <w:r>
+              <w:t xml:space="preserve">The number of bytes in Unified L2 is 128. </w:t>
             </w:r>
           </w:p>
         </w:tc>
         <w:tc>
           <w:tcPr>
-            <w:tcW w:w="3117" w:type="dxa"/>
+            <w:tcW w:w="3775" w:type="dxa"/>
           </w:tcPr>
           <w:p>
-            <w:pPr>
-              <w:rPr>
-                <w:rFonts w:cs="Times New Roman"/>
-              </w:rPr>
-            </w:pPr>
-            <w:r>
-              <w:rPr>
-                <w:rFonts w:cs="Times New Roman"/>
-              </w:rPr>
+            <w:r>
               <w:t xml:space="preserve">Value = </w:t>
             </w:r>
             <w:r>
-              <w:rPr>
-                <w:rFonts w:cs="Times New Roman"/>
-              </w:rPr>
               <w:t>3</w:t>
             </w:r>
           </w:p>
           <w:p>
-            <w:pPr>
-              <w:rPr>
-                <w:rFonts w:cs="Times New Roman"/>
-              </w:rPr>
-            </w:pPr>
-            <w:r>
-              <w:rPr>
-                <w:rFonts w:cs="Times New Roman"/>
-              </w:rPr>
+            <w:r>
               <w:t xml:space="preserve">Why = </w:t>
+            </w:r>
+            <w:r>
+              <w:t>The number of byes in Unified L2 is 128.</w:t>
             </w:r>
           </w:p>
         </w:tc>
@@ -1552,93 +1089,53 @@
       <w:tr>
         <w:tc>
           <w:tcPr>
-            <w:tcW w:w="3116" w:type="dxa"/>
+            <w:tcW w:w="1795" w:type="dxa"/>
           </w:tcPr>
           <w:p>
-            <w:pPr>
-              <w:rPr>
-                <w:rFonts w:cs="Times New Roman"/>
-              </w:rPr>
-            </w:pPr>
-            <w:r>
-              <w:rPr>
-                <w:rFonts w:cs="Times New Roman"/>
-              </w:rPr>
+            <w:r>
               <w:t>Ul2assoc</w:t>
             </w:r>
           </w:p>
         </w:tc>
         <w:tc>
           <w:tcPr>
-            <w:tcW w:w="3117" w:type="dxa"/>
+            <w:tcW w:w="3780" w:type="dxa"/>
           </w:tcPr>
           <w:p>
-            <w:pPr>
-              <w:rPr>
-                <w:rFonts w:cs="Times New Roman"/>
-              </w:rPr>
-            </w:pPr>
-            <w:r>
-              <w:rPr>
-                <w:rFonts w:cs="Times New Roman"/>
-              </w:rPr>
+            <w:r>
               <w:t xml:space="preserve">Value = </w:t>
             </w:r>
             <w:r>
-              <w:rPr>
-                <w:rFonts w:cs="Times New Roman"/>
-              </w:rPr>
               <w:t>1</w:t>
             </w:r>
           </w:p>
           <w:p>
-            <w:pPr>
-              <w:rPr>
-                <w:rFonts w:cs="Times New Roman"/>
-              </w:rPr>
-            </w:pPr>
-            <w:r>
-              <w:rPr>
-                <w:rFonts w:cs="Times New Roman"/>
-              </w:rPr>
+            <w:r>
               <w:t xml:space="preserve">Why = </w:t>
+            </w:r>
+            <w:r>
+              <w:t xml:space="preserve">The associativity of Unified L2 is 2. </w:t>
             </w:r>
           </w:p>
         </w:tc>
         <w:tc>
           <w:tcPr>
-            <w:tcW w:w="3117" w:type="dxa"/>
+            <w:tcW w:w="3775" w:type="dxa"/>
           </w:tcPr>
           <w:p>
-            <w:pPr>
-              <w:rPr>
-                <w:rFonts w:cs="Times New Roman"/>
-              </w:rPr>
-            </w:pPr>
-            <w:r>
-              <w:rPr>
-                <w:rFonts w:cs="Times New Roman"/>
-              </w:rPr>
+            <w:r>
               <w:t xml:space="preserve">Value = </w:t>
             </w:r>
             <w:r>
-              <w:rPr>
-                <w:rFonts w:cs="Times New Roman"/>
-              </w:rPr>
               <w:t>1</w:t>
             </w:r>
           </w:p>
           <w:p>
-            <w:pPr>
-              <w:rPr>
-                <w:rFonts w:cs="Times New Roman"/>
-              </w:rPr>
-            </w:pPr>
-            <w:r>
-              <w:rPr>
-                <w:rFonts w:cs="Times New Roman"/>
-              </w:rPr>
+            <w:r>
               <w:t xml:space="preserve">Why = </w:t>
+            </w:r>
+            <w:r>
+              <w:t>The associativity of Unified L2 is 2.</w:t>
             </w:r>
           </w:p>
         </w:tc>
@@ -1646,19 +1143,11 @@
       <w:tr>
         <w:tc>
           <w:tcPr>
-            <w:tcW w:w="3116" w:type="dxa"/>
+            <w:tcW w:w="1795" w:type="dxa"/>
           </w:tcPr>
           <w:p>
-            <w:pPr>
-              <w:rPr>
-                <w:rFonts w:cs="Times New Roman"/>
-              </w:rPr>
-            </w:pPr>
             <w:proofErr w:type="spellStart"/>
             <w:r>
-              <w:rPr>
-                <w:rFonts w:cs="Times New Roman"/>
-              </w:rPr>
               <w:t>Replacepolicy</w:t>
             </w:r>
             <w:proofErr w:type="spellEnd"/>
@@ -1666,78 +1155,46 @@
         </w:tc>
         <w:tc>
           <w:tcPr>
-            <w:tcW w:w="3117" w:type="dxa"/>
+            <w:tcW w:w="3780" w:type="dxa"/>
           </w:tcPr>
           <w:p>
-            <w:pPr>
-              <w:rPr>
-                <w:rFonts w:cs="Times New Roman"/>
-              </w:rPr>
-            </w:pPr>
-            <w:r>
-              <w:rPr>
-                <w:rFonts w:cs="Times New Roman"/>
-              </w:rPr>
+            <w:r>
               <w:t xml:space="preserve">Value = </w:t>
             </w:r>
             <w:r>
-              <w:rPr>
-                <w:rFonts w:cs="Times New Roman"/>
-              </w:rPr>
               <w:t>0</w:t>
             </w:r>
           </w:p>
           <w:p>
-            <w:pPr>
-              <w:rPr>
-                <w:rFonts w:cs="Times New Roman"/>
-              </w:rPr>
-            </w:pPr>
-            <w:r>
-              <w:rPr>
-                <w:rFonts w:cs="Times New Roman"/>
-              </w:rPr>
-              <w:lastRenderedPageBreak/>
+            <w:r>
               <w:t xml:space="preserve">Why = </w:t>
+            </w:r>
+            <w:r>
+              <w:t xml:space="preserve">This corresponds to the Least Recently Used replacement policy </w:t>
+            </w:r>
+            <w:r>
+              <w:t>which makes more sense than FIFO or random because it is likely that if the memory is accessed it is likely to be accessed again</w:t>
             </w:r>
           </w:p>
         </w:tc>
         <w:tc>
           <w:tcPr>
-            <w:tcW w:w="3117" w:type="dxa"/>
+            <w:tcW w:w="3775" w:type="dxa"/>
           </w:tcPr>
           <w:p>
-            <w:pPr>
-              <w:rPr>
-                <w:rFonts w:cs="Times New Roman"/>
-              </w:rPr>
-            </w:pPr>
-            <w:r>
-              <w:rPr>
-                <w:rFonts w:cs="Times New Roman"/>
-              </w:rPr>
-              <w:lastRenderedPageBreak/>
+            <w:r>
               <w:t xml:space="preserve">Value = </w:t>
             </w:r>
             <w:r>
-              <w:rPr>
-                <w:rFonts w:cs="Times New Roman"/>
-              </w:rPr>
               <w:t>0</w:t>
             </w:r>
           </w:p>
           <w:p>
-            <w:pPr>
-              <w:rPr>
-                <w:rFonts w:cs="Times New Roman"/>
-              </w:rPr>
-            </w:pPr>
-            <w:r>
-              <w:rPr>
-                <w:rFonts w:cs="Times New Roman"/>
-              </w:rPr>
-              <w:lastRenderedPageBreak/>
+            <w:r>
               <w:t xml:space="preserve">Why = </w:t>
+            </w:r>
+            <w:r>
+              <w:t>This corresponds to the Least Recently Used replacement policy which makes more sense than FIFO or random because it is likely that if the memory is accessed it is likely to be accessed again</w:t>
             </w:r>
           </w:p>
         </w:tc>
@@ -1745,20 +1202,11 @@
       <w:tr>
         <w:tc>
           <w:tcPr>
-            <w:tcW w:w="3116" w:type="dxa"/>
+            <w:tcW w:w="1795" w:type="dxa"/>
           </w:tcPr>
           <w:p>
-            <w:pPr>
-              <w:rPr>
-                <w:rFonts w:cs="Times New Roman"/>
-              </w:rPr>
-            </w:pPr>
             <w:proofErr w:type="spellStart"/>
             <w:r>
-              <w:rPr>
-                <w:rFonts w:cs="Times New Roman"/>
-              </w:rPr>
-              <w:lastRenderedPageBreak/>
               <w:t>Fpwidth</w:t>
             </w:r>
             <w:proofErr w:type="spellEnd"/>
@@ -1766,75 +1214,58 @@
         </w:tc>
         <w:tc>
           <w:tcPr>
-            <w:tcW w:w="3117" w:type="dxa"/>
+            <w:tcW w:w="3780" w:type="dxa"/>
           </w:tcPr>
           <w:p>
-            <w:pPr>
-              <w:rPr>
-                <w:rFonts w:cs="Times New Roman"/>
-              </w:rPr>
-            </w:pPr>
-            <w:r>
-              <w:rPr>
-                <w:rFonts w:cs="Times New Roman"/>
-              </w:rPr>
+            <w:r>
               <w:t xml:space="preserve">Value = </w:t>
             </w:r>
             <w:r>
-              <w:rPr>
-                <w:rFonts w:cs="Times New Roman"/>
-              </w:rPr>
               <w:t>0</w:t>
             </w:r>
           </w:p>
           <w:p>
-            <w:pPr>
-              <w:rPr>
-                <w:rFonts w:cs="Times New Roman"/>
-              </w:rPr>
-            </w:pPr>
-            <w:r>
-              <w:rPr>
-                <w:rFonts w:cs="Times New Roman"/>
-              </w:rPr>
+            <w:r>
               <w:t xml:space="preserve">Why = </w:t>
+            </w:r>
+            <w:r>
+              <w:t>This is the first value that we are exploring</w:t>
+            </w:r>
+            <w:r>
+              <w:t xml:space="preserve"> and the larger this is the longer the cycle time is so it is optimized at the lowest value.</w:t>
             </w:r>
           </w:p>
         </w:tc>
         <w:tc>
           <w:tcPr>
-            <w:tcW w:w="3117" w:type="dxa"/>
+            <w:tcW w:w="3775" w:type="dxa"/>
           </w:tcPr>
           <w:p>
-            <w:pPr>
-              <w:rPr>
-                <w:rFonts w:cs="Times New Roman"/>
-              </w:rPr>
-            </w:pPr>
-            <w:r>
-              <w:rPr>
-                <w:rFonts w:cs="Times New Roman"/>
-              </w:rPr>
+            <w:r>
               <w:t xml:space="preserve">Value = </w:t>
             </w:r>
             <w:r>
-              <w:rPr>
-                <w:rFonts w:cs="Times New Roman"/>
-              </w:rPr>
               <w:t>0</w:t>
             </w:r>
           </w:p>
           <w:p>
-            <w:pPr>
-              <w:rPr>
-                <w:rFonts w:cs="Times New Roman"/>
-              </w:rPr>
-            </w:pPr>
-            <w:r>
-              <w:rPr>
-                <w:rFonts w:cs="Times New Roman"/>
-              </w:rPr>
+            <w:r>
               <w:t xml:space="preserve">Why = </w:t>
+            </w:r>
+            <w:r>
+              <w:t>This is the first value that we are exploring</w:t>
+            </w:r>
+            <w:r>
+              <w:t xml:space="preserve"> </w:t>
+            </w:r>
+            <w:r>
+              <w:t xml:space="preserve">and the larger this is the </w:t>
+            </w:r>
+            <w:r>
+              <w:t>more pipeline leakage there</w:t>
+            </w:r>
+            <w:r>
+              <w:t xml:space="preserve"> is so it is optimized at the lowest value.</w:t>
             </w:r>
           </w:p>
         </w:tc>
@@ -1842,19 +1273,11 @@
       <w:tr>
         <w:tc>
           <w:tcPr>
-            <w:tcW w:w="3116" w:type="dxa"/>
+            <w:tcW w:w="1795" w:type="dxa"/>
           </w:tcPr>
           <w:p>
-            <w:pPr>
-              <w:rPr>
-                <w:rFonts w:cs="Times New Roman"/>
-              </w:rPr>
-            </w:pPr>
             <w:proofErr w:type="spellStart"/>
             <w:r>
-              <w:rPr>
-                <w:rFonts w:cs="Times New Roman"/>
-              </w:rPr>
               <w:t>branchsettings</w:t>
             </w:r>
             <w:proofErr w:type="spellEnd"/>
@@ -1862,83 +1285,70 @@
         </w:tc>
         <w:tc>
           <w:tcPr>
-            <w:tcW w:w="3117" w:type="dxa"/>
+            <w:tcW w:w="3780" w:type="dxa"/>
           </w:tcPr>
           <w:p>
-            <w:pPr>
-              <w:rPr>
-                <w:rFonts w:cs="Times New Roman"/>
-              </w:rPr>
-            </w:pPr>
-            <w:r>
-              <w:rPr>
-                <w:rFonts w:cs="Times New Roman"/>
-              </w:rPr>
+            <w:commentRangeStart w:id="7"/>
+            <w:r>
               <w:t xml:space="preserve">Value = </w:t>
             </w:r>
             <w:r>
-              <w:rPr>
-                <w:rFonts w:cs="Times New Roman"/>
-              </w:rPr>
               <w:t>4</w:t>
             </w:r>
           </w:p>
           <w:p>
-            <w:pPr>
-              <w:rPr>
-                <w:rFonts w:cs="Times New Roman"/>
-              </w:rPr>
-            </w:pPr>
+            <w:r>
+              <w:t xml:space="preserve">Why = </w:t>
+            </w:r>
             <w:proofErr w:type="spellStart"/>
             <w:r>
-              <w:rPr>
-                <w:rFonts w:cs="Times New Roman"/>
-              </w:rPr>
-              <w:t xml:space="preserve">Why </w:t>
+              <w:t>bpred</w:t>
             </w:r>
             <w:proofErr w:type="spellEnd"/>
             <w:r>
-              <w:rPr>
-                <w:rFonts w:cs="Times New Roman"/>
-              </w:rPr>
-              <w:t xml:space="preserve">= </w:t>
+              <w:t xml:space="preserve"> comb -</w:t>
+            </w:r>
+            <w:proofErr w:type="spellStart"/>
+            <w:r>
+              <w:t>bpred:comb</w:t>
+            </w:r>
+            <w:proofErr w:type="spellEnd"/>
+            <w:r>
+              <w:t xml:space="preserve"> 1024</w:t>
             </w:r>
           </w:p>
         </w:tc>
         <w:tc>
           <w:tcPr>
-            <w:tcW w:w="3117" w:type="dxa"/>
+            <w:tcW w:w="3775" w:type="dxa"/>
           </w:tcPr>
           <w:p>
-            <w:pPr>
+            <w:r>
+              <w:t xml:space="preserve">Value = </w:t>
+            </w:r>
+            <w:r>
+              <w:t>3</w:t>
+            </w:r>
+          </w:p>
+          <w:p>
+            <w:r>
+              <w:t xml:space="preserve">Why = </w:t>
+            </w:r>
+            <w:proofErr w:type="spellStart"/>
+            <w:r>
+              <w:t>bpred</w:t>
+            </w:r>
+            <w:proofErr w:type="spellEnd"/>
+            <w:r>
+              <w:t xml:space="preserve"> 2lev -bpred:2lev 4 256 8 0</w:t>
+            </w:r>
+            <w:commentRangeEnd w:id="7"/>
+            <w:r>
               <w:rPr>
-                <w:rFonts w:cs="Times New Roman"/>
+                <w:rStyle w:val="CommentReference"/>
+                <w:rFonts w:eastAsiaTheme="minorHAnsi" w:cstheme="minorBidi"/>
               </w:rPr>
-            </w:pPr>
-            <w:r>
-              <w:rPr>
-                <w:rFonts w:cs="Times New Roman"/>
-              </w:rPr>
-              <w:t xml:space="preserve">Value = </w:t>
-            </w:r>
-            <w:r>
-              <w:rPr>
-                <w:rFonts w:cs="Times New Roman"/>
-              </w:rPr>
-              <w:t>3</w:t>
-            </w:r>
-          </w:p>
-          <w:p>
-            <w:pPr>
-              <w:rPr>
-                <w:rFonts w:cs="Times New Roman"/>
-              </w:rPr>
-            </w:pPr>
-            <w:r>
-              <w:rPr>
-                <w:rFonts w:cs="Times New Roman"/>
-              </w:rPr>
-              <w:t xml:space="preserve">Why = </w:t>
+              <w:commentReference w:id="7"/>
             </w:r>
           </w:p>
         </w:tc>
@@ -1946,111 +1356,62 @@
       <w:tr>
         <w:tc>
           <w:tcPr>
-            <w:tcW w:w="3116" w:type="dxa"/>
+            <w:tcW w:w="1795" w:type="dxa"/>
           </w:tcPr>
           <w:p>
-            <w:pPr>
-              <w:rPr>
-                <w:rFonts w:cs="Times New Roman"/>
-              </w:rPr>
-            </w:pPr>
-            <w:r>
-              <w:rPr>
-                <w:rFonts w:cs="Times New Roman"/>
-              </w:rPr>
+            <w:r>
               <w:t>Ras</w:t>
             </w:r>
             <w:r>
-              <w:rPr>
-                <w:rFonts w:cs="Times New Roman"/>
-              </w:rPr>
-              <w:t xml:space="preserve"> (return address stack)</w:t>
+              <w:t xml:space="preserve"> </w:t>
             </w:r>
           </w:p>
         </w:tc>
         <w:tc>
           <w:tcPr>
-            <w:tcW w:w="3117" w:type="dxa"/>
+            <w:tcW w:w="3780" w:type="dxa"/>
           </w:tcPr>
           <w:p>
-            <w:pPr>
-              <w:rPr>
-                <w:rFonts w:cs="Times New Roman"/>
-              </w:rPr>
-            </w:pPr>
-            <w:r>
-              <w:rPr>
-                <w:rFonts w:cs="Times New Roman"/>
-              </w:rPr>
+            <w:r>
               <w:t>Va</w:t>
             </w:r>
             <w:r>
-              <w:rPr>
-                <w:rFonts w:cs="Times New Roman"/>
-              </w:rPr>
               <w:t>l</w:t>
             </w:r>
             <w:r>
-              <w:rPr>
-                <w:rFonts w:cs="Times New Roman"/>
-              </w:rPr>
               <w:t xml:space="preserve">ue = </w:t>
             </w:r>
             <w:r>
-              <w:rPr>
-                <w:rFonts w:cs="Times New Roman"/>
-              </w:rPr>
               <w:t>2</w:t>
             </w:r>
           </w:p>
           <w:p>
-            <w:pPr>
-              <w:rPr>
-                <w:rFonts w:cs="Times New Roman"/>
-              </w:rPr>
-            </w:pPr>
-            <w:r>
-              <w:rPr>
-                <w:rFonts w:cs="Times New Roman"/>
-              </w:rPr>
+            <w:r>
               <w:t xml:space="preserve">Why = </w:t>
+            </w:r>
+            <w:r>
+              <w:t xml:space="preserve">The return address stack has a size of 4 entries. </w:t>
             </w:r>
           </w:p>
         </w:tc>
         <w:tc>
           <w:tcPr>
-            <w:tcW w:w="3117" w:type="dxa"/>
+            <w:tcW w:w="3775" w:type="dxa"/>
           </w:tcPr>
           <w:p>
-            <w:pPr>
-              <w:rPr>
-                <w:rFonts w:cs="Times New Roman"/>
-              </w:rPr>
-            </w:pPr>
-            <w:r>
-              <w:rPr>
-                <w:rFonts w:cs="Times New Roman"/>
-              </w:rPr>
+            <w:r>
               <w:t xml:space="preserve">Value = </w:t>
             </w:r>
             <w:r>
-              <w:rPr>
-                <w:rFonts w:cs="Times New Roman"/>
-              </w:rPr>
               <w:t>3</w:t>
             </w:r>
           </w:p>
           <w:p>
-            <w:pPr>
-              <w:rPr>
-                <w:rFonts w:cs="Times New Roman"/>
-              </w:rPr>
-            </w:pPr>
-            <w:r>
-              <w:rPr>
-                <w:rFonts w:cs="Times New Roman"/>
-              </w:rPr>
+            <w:r>
               <w:t xml:space="preserve">Why = </w:t>
+            </w:r>
+            <w:r>
+              <w:t xml:space="preserve">The return address stack has a size of </w:t>
             </w:r>
           </w:p>
         </w:tc>
@@ -2058,101 +1419,58 @@
       <w:tr>
         <w:tc>
           <w:tcPr>
-            <w:tcW w:w="3116" w:type="dxa"/>
+            <w:tcW w:w="1795" w:type="dxa"/>
           </w:tcPr>
           <w:p>
-            <w:pPr>
-              <w:rPr>
-                <w:rFonts w:cs="Times New Roman"/>
-              </w:rPr>
-            </w:pPr>
             <w:proofErr w:type="spellStart"/>
             <w:r>
-              <w:rPr>
-                <w:rFonts w:cs="Times New Roman"/>
-              </w:rPr>
               <w:t>Btb</w:t>
             </w:r>
             <w:proofErr w:type="spellEnd"/>
             <w:r>
-              <w:rPr>
-                <w:rFonts w:cs="Times New Roman"/>
-              </w:rPr>
-              <w:t xml:space="preserve"> (branch target buffer)</w:t>
+              <w:t xml:space="preserve"> </w:t>
             </w:r>
           </w:p>
         </w:tc>
         <w:tc>
           <w:tcPr>
-            <w:tcW w:w="3117" w:type="dxa"/>
+            <w:tcW w:w="3780" w:type="dxa"/>
           </w:tcPr>
           <w:p>
-            <w:pPr>
-              <w:rPr>
-                <w:rFonts w:cs="Times New Roman"/>
-              </w:rPr>
-            </w:pPr>
-            <w:r>
-              <w:rPr>
-                <w:rFonts w:cs="Times New Roman"/>
-              </w:rPr>
+            <w:r>
               <w:t xml:space="preserve">Value = </w:t>
             </w:r>
             <w:r>
-              <w:rPr>
-                <w:rFonts w:cs="Times New Roman"/>
-              </w:rPr>
               <w:t>3</w:t>
             </w:r>
           </w:p>
           <w:p>
-            <w:pPr>
-              <w:rPr>
-                <w:rFonts w:cs="Times New Roman"/>
-              </w:rPr>
-            </w:pPr>
-            <w:r>
-              <w:rPr>
-                <w:rFonts w:cs="Times New Roman"/>
-              </w:rPr>
+            <w:r>
               <w:t xml:space="preserve">Why = </w:t>
+            </w:r>
+            <w:r>
+              <w:t>The branch target buffer is 514 sets with an associativity of 4.</w:t>
             </w:r>
           </w:p>
         </w:tc>
         <w:tc>
           <w:tcPr>
-            <w:tcW w:w="3117" w:type="dxa"/>
+            <w:tcW w:w="3775" w:type="dxa"/>
           </w:tcPr>
           <w:p>
-            <w:pPr>
-              <w:rPr>
-                <w:rFonts w:cs="Times New Roman"/>
-              </w:rPr>
-            </w:pPr>
-            <w:r>
-              <w:rPr>
-                <w:rFonts w:cs="Times New Roman"/>
-              </w:rPr>
+            <w:r>
               <w:t xml:space="preserve">Value = </w:t>
             </w:r>
             <w:r>
-              <w:rPr>
-                <w:rFonts w:cs="Times New Roman"/>
-              </w:rPr>
               <w:t>2</w:t>
             </w:r>
           </w:p>
           <w:p>
-            <w:pPr>
-              <w:rPr>
-                <w:rFonts w:cs="Times New Roman"/>
-              </w:rPr>
-            </w:pPr>
-            <w:r>
-              <w:rPr>
-                <w:rFonts w:cs="Times New Roman"/>
-              </w:rPr>
+            <w:r>
               <w:t xml:space="preserve">Why = </w:t>
+            </w:r>
+            <w:r>
+              <w:t>The branch target buffer is 256 sets with an associativity of 8.</w:t>
             </w:r>
           </w:p>
         </w:tc>
@@ -2160,93 +1478,71 @@
       <w:tr>
         <w:tc>
           <w:tcPr>
-            <w:tcW w:w="3116" w:type="dxa"/>
+            <w:tcW w:w="1795" w:type="dxa"/>
           </w:tcPr>
           <w:p>
-            <w:pPr>
-              <w:rPr>
-                <w:rFonts w:cs="Times New Roman"/>
-              </w:rPr>
-            </w:pPr>
-            <w:r>
-              <w:rPr>
-                <w:rFonts w:cs="Times New Roman"/>
-              </w:rPr>
+            <w:r>
               <w:t>Dl1lat</w:t>
             </w:r>
           </w:p>
         </w:tc>
         <w:tc>
           <w:tcPr>
-            <w:tcW w:w="3117" w:type="dxa"/>
+            <w:tcW w:w="3780" w:type="dxa"/>
           </w:tcPr>
           <w:p>
-            <w:pPr>
-              <w:rPr>
-                <w:rFonts w:cs="Times New Roman"/>
-              </w:rPr>
-            </w:pPr>
-            <w:r>
-              <w:rPr>
-                <w:rFonts w:cs="Times New Roman"/>
-              </w:rPr>
+            <w:commentRangeStart w:id="8"/>
+            <w:r>
               <w:t xml:space="preserve">Value = </w:t>
             </w:r>
             <w:r>
-              <w:rPr>
-                <w:rFonts w:cs="Times New Roman"/>
-              </w:rPr>
               <w:t>1</w:t>
             </w:r>
           </w:p>
           <w:p>
-            <w:pPr>
-              <w:rPr>
-                <w:rFonts w:cs="Times New Roman"/>
-              </w:rPr>
-            </w:pPr>
-            <w:r>
-              <w:rPr>
-                <w:rFonts w:cs="Times New Roman"/>
-              </w:rPr>
+            <w:r>
               <w:t xml:space="preserve">Why = </w:t>
+            </w:r>
+            <w:r>
+              <w:t>The L1 D latency is 2</w:t>
+            </w:r>
+            <w:r>
+              <w:t xml:space="preserve"> because the Dl size is 4.</w:t>
             </w:r>
           </w:p>
         </w:tc>
         <w:tc>
           <w:tcPr>
-            <w:tcW w:w="3117" w:type="dxa"/>
+            <w:tcW w:w="3775" w:type="dxa"/>
           </w:tcPr>
           <w:p>
-            <w:pPr>
+            <w:r>
+              <w:t xml:space="preserve">Value = </w:t>
+            </w:r>
+            <w:r>
+              <w:t>1</w:t>
+            </w:r>
+          </w:p>
+          <w:p>
+            <w:r>
+              <w:t xml:space="preserve">Why = </w:t>
+            </w:r>
+            <w:r>
+              <w:t>The L1 D latency is 2</w:t>
+            </w:r>
+            <w:r>
+              <w:t xml:space="preserve"> </w:t>
+            </w:r>
+            <w:r>
+              <w:t>because the Dl size is 4.</w:t>
+            </w:r>
+            <w:commentRangeEnd w:id="8"/>
+            <w:r>
               <w:rPr>
-                <w:rFonts w:cs="Times New Roman"/>
+                <w:rStyle w:val="CommentReference"/>
+                <w:rFonts w:eastAsiaTheme="minorHAnsi" w:cstheme="minorBidi"/>
               </w:rPr>
-            </w:pPr>
-            <w:r>
-              <w:rPr>
-                <w:rFonts w:cs="Times New Roman"/>
-              </w:rPr>
-              <w:t xml:space="preserve">Value = </w:t>
-            </w:r>
-            <w:r>
-              <w:rPr>
-                <w:rFonts w:cs="Times New Roman"/>
-              </w:rPr>
-              <w:t>1</w:t>
-            </w:r>
-          </w:p>
-          <w:p>
-            <w:pPr>
-              <w:rPr>
-                <w:rFonts w:cs="Times New Roman"/>
-              </w:rPr>
-            </w:pPr>
-            <w:r>
-              <w:rPr>
-                <w:rFonts w:cs="Times New Roman"/>
-              </w:rPr>
-              <w:t xml:space="preserve">Why = </w:t>
+              <w:commentReference w:id="8"/>
             </w:r>
           </w:p>
         </w:tc>
@@ -2254,93 +1550,59 @@
       <w:tr>
         <w:tc>
           <w:tcPr>
-            <w:tcW w:w="3116" w:type="dxa"/>
+            <w:tcW w:w="1795" w:type="dxa"/>
           </w:tcPr>
           <w:p>
-            <w:pPr>
-              <w:rPr>
-                <w:rFonts w:cs="Times New Roman"/>
-              </w:rPr>
-            </w:pPr>
-            <w:r>
-              <w:rPr>
-                <w:rFonts w:cs="Times New Roman"/>
-              </w:rPr>
+            <w:r>
               <w:t>Il1lat</w:t>
             </w:r>
           </w:p>
         </w:tc>
         <w:tc>
           <w:tcPr>
-            <w:tcW w:w="3117" w:type="dxa"/>
+            <w:tcW w:w="3780" w:type="dxa"/>
           </w:tcPr>
           <w:p>
-            <w:pPr>
-              <w:rPr>
-                <w:rFonts w:cs="Times New Roman"/>
-              </w:rPr>
-            </w:pPr>
-            <w:r>
-              <w:rPr>
-                <w:rFonts w:cs="Times New Roman"/>
-              </w:rPr>
+            <w:r>
               <w:t xml:space="preserve">Value = </w:t>
             </w:r>
             <w:r>
-              <w:rPr>
-                <w:rFonts w:cs="Times New Roman"/>
-              </w:rPr>
               <w:t>5</w:t>
             </w:r>
           </w:p>
           <w:p>
-            <w:pPr>
-              <w:rPr>
-                <w:rFonts w:cs="Times New Roman"/>
-              </w:rPr>
-            </w:pPr>
-            <w:r>
-              <w:rPr>
-                <w:rFonts w:cs="Times New Roman"/>
-              </w:rPr>
-              <w:t xml:space="preserve">Why = </w:t>
+            <w:r>
+              <w:t>Why =</w:t>
+            </w:r>
+            <w:r>
+              <w:t xml:space="preserve"> This value is entirely dependent on the Il1block size, which is 32 bytes so the latency is 5. </w:t>
             </w:r>
           </w:p>
         </w:tc>
         <w:tc>
           <w:tcPr>
-            <w:tcW w:w="3117" w:type="dxa"/>
+            <w:tcW w:w="3775" w:type="dxa"/>
           </w:tcPr>
           <w:p>
-            <w:pPr>
+            <w:commentRangeStart w:id="9"/>
+            <w:r>
+              <w:t xml:space="preserve">Value = </w:t>
+            </w:r>
+            <w:r>
+              <w:t>4</w:t>
+            </w:r>
+          </w:p>
+          <w:p>
+            <w:r>
+              <w:t xml:space="preserve">Why = </w:t>
+            </w:r>
+            <w:commentRangeEnd w:id="9"/>
+            <w:r>
               <w:rPr>
-                <w:rFonts w:cs="Times New Roman"/>
+                <w:rStyle w:val="CommentReference"/>
+                <w:rFonts w:eastAsiaTheme="minorHAnsi" w:cstheme="minorBidi"/>
               </w:rPr>
-            </w:pPr>
-            <w:r>
-              <w:rPr>
-                <w:rFonts w:cs="Times New Roman"/>
-              </w:rPr>
-              <w:t xml:space="preserve">Value = </w:t>
-            </w:r>
-            <w:r>
-              <w:rPr>
-                <w:rFonts w:cs="Times New Roman"/>
-              </w:rPr>
-              <w:t>4</w:t>
-            </w:r>
-          </w:p>
-          <w:p>
-            <w:pPr>
-              <w:rPr>
-                <w:rFonts w:cs="Times New Roman"/>
-              </w:rPr>
-            </w:pPr>
-            <w:r>
-              <w:rPr>
-                <w:rFonts w:cs="Times New Roman"/>
-              </w:rPr>
-              <w:t xml:space="preserve">Why = </w:t>
+              <w:commentReference w:id="9"/>
             </w:r>
           </w:p>
         </w:tc>
@@ -2348,103 +1610,146 @@
       <w:tr>
         <w:tc>
           <w:tcPr>
-            <w:tcW w:w="3116" w:type="dxa"/>
+            <w:tcW w:w="1795" w:type="dxa"/>
           </w:tcPr>
           <w:p>
-            <w:pPr>
-              <w:rPr>
-                <w:rFonts w:cs="Times New Roman"/>
-              </w:rPr>
-            </w:pPr>
-            <w:r>
-              <w:rPr>
-                <w:rFonts w:cs="Times New Roman"/>
-              </w:rPr>
+            <w:r>
               <w:t xml:space="preserve">Ul2lat </w:t>
             </w:r>
           </w:p>
         </w:tc>
         <w:tc>
           <w:tcPr>
-            <w:tcW w:w="3117" w:type="dxa"/>
+            <w:tcW w:w="3780" w:type="dxa"/>
           </w:tcPr>
           <w:p>
-            <w:pPr>
-              <w:rPr>
-                <w:rFonts w:cs="Times New Roman"/>
-              </w:rPr>
-            </w:pPr>
-            <w:r>
-              <w:rPr>
-                <w:rFonts w:cs="Times New Roman"/>
-              </w:rPr>
+            <w:commentRangeStart w:id="10"/>
+            <w:r>
               <w:t xml:space="preserve">Value = </w:t>
             </w:r>
             <w:r>
-              <w:rPr>
-                <w:rFonts w:cs="Times New Roman"/>
-              </w:rPr>
               <w:t>4</w:t>
             </w:r>
           </w:p>
           <w:p>
-            <w:pPr>
-              <w:rPr>
-                <w:rFonts w:cs="Times New Roman"/>
-              </w:rPr>
-            </w:pPr>
-            <w:r>
-              <w:rPr>
-                <w:rFonts w:cs="Times New Roman"/>
-              </w:rPr>
+            <w:r>
               <w:t xml:space="preserve">Why = </w:t>
+            </w:r>
+            <w:r>
+              <w:t xml:space="preserve">The Ul2 latency is 9 because the Ul12 size is 512. </w:t>
             </w:r>
           </w:p>
         </w:tc>
         <w:tc>
           <w:tcPr>
-            <w:tcW w:w="3117" w:type="dxa"/>
+            <w:tcW w:w="3775" w:type="dxa"/>
           </w:tcPr>
           <w:p>
-            <w:pPr>
+            <w:r>
+              <w:t xml:space="preserve">Value = </w:t>
+            </w:r>
+            <w:r>
+              <w:t>3</w:t>
+            </w:r>
+          </w:p>
+          <w:p>
+            <w:r>
+              <w:t xml:space="preserve">Why = </w:t>
+            </w:r>
+            <w:r>
+              <w:t xml:space="preserve">The Ul2 latency is </w:t>
+            </w:r>
+            <w:r>
+              <w:t>8</w:t>
+            </w:r>
+            <w:r>
+              <w:t xml:space="preserve"> because the Ul12 size is 512.</w:t>
+            </w:r>
+            <w:commentRangeEnd w:id="10"/>
+            <w:r>
               <w:rPr>
-                <w:rFonts w:cs="Times New Roman"/>
+                <w:rStyle w:val="CommentReference"/>
+                <w:rFonts w:eastAsiaTheme="minorHAnsi" w:cstheme="minorBidi"/>
               </w:rPr>
-            </w:pPr>
-            <w:r>
-              <w:rPr>
-                <w:rFonts w:cs="Times New Roman"/>
-              </w:rPr>
-              <w:t xml:space="preserve">Value = </w:t>
-            </w:r>
-            <w:r>
-              <w:rPr>
-                <w:rFonts w:cs="Times New Roman"/>
-              </w:rPr>
-              <w:t>3</w:t>
-            </w:r>
-          </w:p>
-          <w:p>
-            <w:pPr>
-              <w:rPr>
-                <w:rFonts w:cs="Times New Roman"/>
-              </w:rPr>
-            </w:pPr>
-            <w:r>
-              <w:rPr>
-                <w:rFonts w:cs="Times New Roman"/>
-              </w:rPr>
-              <w:t xml:space="preserve">Why = </w:t>
+              <w:commentReference w:id="10"/>
             </w:r>
           </w:p>
         </w:tc>
       </w:tr>
     </w:tbl>
+    <w:p/>
     <w:p>
       <w:pPr>
+        <w:pStyle w:val="Heading1"/>
+      </w:pPr>
+      <w:r>
+        <w:lastRenderedPageBreak/>
+        <w:t>More Sophisticated Heuristic</w:t>
+      </w:r>
+    </w:p>
+    <w:p>
+      <w:pPr>
+        <w:spacing w:line="480" w:lineRule="auto"/>
+        <w:ind w:firstLine="720"/>
+      </w:pPr>
+      <w:r>
+        <w:t>If we continued with our heuristic but instead of ‘freezing’ values after we found the optimal one, we tested every single combination, we would find the best design. However, t</w:t>
+      </w:r>
+      <w:r>
+        <w:t>his is a difficult problem because of the constraint on the number of design spaces we can explore (1000). It is necessary because otherwise, exploring them could take a very long time, up to tens of years to try every single combination of the parameters listed here. In that time, technology could improve and the results would then be meaningless. Not to mention, the inefficiency of that process. [3]</w:t>
+      </w:r>
+    </w:p>
+    <w:p>
+      <w:pPr>
+        <w:spacing w:line="480" w:lineRule="auto"/>
+        <w:ind w:firstLine="720"/>
+      </w:pPr>
+      <w:commentRangeStart w:id="11"/>
+      <w:r>
+        <w:t xml:space="preserve">A better heuristic to more efficiently explore the design space might be </w:t>
+      </w:r>
+      <w:r>
+        <w:t xml:space="preserve">to look at the adjustments that made the largest impact in performance and EDP for our heuristic and focus more on those, and less on the other parameters. For example, the branch target buffer had a significant impact, so it may be worth exploring that more, and the width a little bit less. </w:t>
+      </w:r>
+      <w:commentRangeEnd w:id="11"/>
+      <w:r>
         <w:rPr>
-          <w:rFonts w:cs="Times New Roman"/>
+          <w:rStyle w:val="CommentReference"/>
+          <w:rFonts w:eastAsiaTheme="minorHAnsi" w:cstheme="minorBidi"/>
         </w:rPr>
+        <w:commentReference w:id="11"/>
+      </w:r>
+    </w:p>
+    <w:p>
+      <w:pPr>
+        <w:spacing w:line="480" w:lineRule="auto"/>
+        <w:ind w:firstLine="720"/>
+      </w:pPr>
+      <w:commentRangeStart w:id="12"/>
+      <w:r>
+        <w:t xml:space="preserve">Additionally, this is a problem that has been researched before, </w:t>
+      </w:r>
+      <w:proofErr w:type="spellStart"/>
+      <w:r>
+        <w:t>JavasheelGowda</w:t>
+      </w:r>
+      <w:proofErr w:type="spellEnd"/>
+      <w:r>
+        <w:t xml:space="preserve"> wrote her thesis about Design Space Exploration, looking specifically at high level synthesis or HLS. Which is a tool that can considerably speed up the process in an efficient way. [1][2]</w:t>
+      </w:r>
+      <w:commentRangeEnd w:id="12"/>
+      <w:r>
+        <w:rPr>
+          <w:rStyle w:val="CommentReference"/>
+          <w:rFonts w:eastAsiaTheme="minorHAnsi" w:cstheme="minorBidi"/>
+        </w:rPr>
+        <w:commentReference w:id="12"/>
+      </w:r>
+    </w:p>
+    <w:p>
+      <w:pPr>
+        <w:spacing w:line="480" w:lineRule="auto"/>
+        <w:ind w:firstLine="720"/>
       </w:pPr>
     </w:p>
     <w:p>
@@ -2452,244 +1757,220 @@
         <w:pStyle w:val="Heading1"/>
       </w:pPr>
       <w:r>
-        <w:t>More Sophisticated Heuristic</w:t>
+        <w:t xml:space="preserve">Insights </w:t>
       </w:r>
     </w:p>
     <w:p>
       <w:pPr>
+        <w:spacing w:line="480" w:lineRule="auto"/>
         <w:ind w:firstLine="720"/>
+      </w:pPr>
+      <w:r>
+        <w:t xml:space="preserve">Some insights we gained while working on this project is </w:t>
+      </w:r>
+      <w:r>
+        <w:t xml:space="preserve">how long it can take to run these tests. When designing hardware, these are important considerations </w:t>
+      </w:r>
+      <w:r>
+        <w:t xml:space="preserve">to creating a reliable and consistent </w:t>
+      </w:r>
+      <w:r>
+        <w:t xml:space="preserve">design that uses resources in an efficient and timely </w:t>
+      </w:r>
+      <w:commentRangeStart w:id="13"/>
+      <w:r>
+        <w:t>manner</w:t>
+      </w:r>
+      <w:commentRangeEnd w:id="13"/>
+      <w:r>
         <w:rPr>
-          <w:rFonts w:cs="Times New Roman"/>
+          <w:rStyle w:val="CommentReference"/>
+          <w:rFonts w:eastAsiaTheme="minorHAnsi" w:cstheme="minorBidi"/>
         </w:rPr>
-      </w:pPr>
-      <w:r>
-        <w:rPr>
-          <w:rFonts w:cs="Times New Roman"/>
-        </w:rPr>
-        <w:t xml:space="preserve">A better heuristic to more efficiently explore the design space might be </w:t>
+        <w:commentReference w:id="13"/>
+      </w:r>
+      <w:r>
+        <w:t xml:space="preserve"> so it really important to use intelligent algorithms to explore the necessary parameters</w:t>
+      </w:r>
+      <w:r>
+        <w:t xml:space="preserve">. </w:t>
       </w:r>
     </w:p>
-    <w:p>
-      <w:pPr>
-        <w:pStyle w:val="ListParagraph"/>
-        <w:numPr>
-          <w:ilvl w:val="0"/>
-          <w:numId w:val="1"/>
-        </w:numPr>
-        <w:rPr>
-          <w:rFonts w:cs="Times New Roman"/>
-        </w:rPr>
-      </w:pPr>
-      <w:r>
-        <w:rPr>
-          <w:rFonts w:cs="Times New Roman"/>
-        </w:rPr>
-        <w:t xml:space="preserve">Increase each value until it does not make it better and then stop </w:t>
-      </w:r>
-    </w:p>
-    <w:p>
-      <w:pPr>
-        <w:pStyle w:val="ListParagraph"/>
-        <w:numPr>
-          <w:ilvl w:val="1"/>
-          <w:numId w:val="1"/>
-        </w:numPr>
-        <w:rPr>
-          <w:rFonts w:cs="Times New Roman"/>
-        </w:rPr>
-      </w:pPr>
-      <w:r>
-        <w:rPr>
-          <w:rFonts w:cs="Times New Roman"/>
-        </w:rPr>
-        <w:t xml:space="preserve">Instead of testing each one in each section </w:t>
-      </w:r>
-    </w:p>
-    <w:p>
-      <w:pPr>
-        <w:pStyle w:val="ListParagraph"/>
-        <w:numPr>
-          <w:ilvl w:val="0"/>
-          <w:numId w:val="1"/>
-        </w:numPr>
-        <w:rPr>
-          <w:rFonts w:cs="Times New Roman"/>
-        </w:rPr>
-      </w:pPr>
-      <w:proofErr w:type="spellStart"/>
-      <w:r>
-        <w:rPr>
-          <w:rFonts w:cs="Times New Roman"/>
-        </w:rPr>
-        <w:t>Btb</w:t>
-      </w:r>
-      <w:proofErr w:type="spellEnd"/>
-      <w:r>
-        <w:rPr>
-          <w:rFonts w:cs="Times New Roman"/>
-        </w:rPr>
-        <w:t xml:space="preserve"> </w:t>
-      </w:r>
-    </w:p>
-    <w:p>
-      <w:pPr>
-        <w:pStyle w:val="ListParagraph"/>
-        <w:numPr>
-          <w:ilvl w:val="1"/>
-          <w:numId w:val="1"/>
-        </w:numPr>
-        <w:rPr>
-          <w:rFonts w:cs="Times New Roman"/>
-        </w:rPr>
-      </w:pPr>
-      <w:r>
-        <w:rPr>
-          <w:rFonts w:cs="Times New Roman"/>
-        </w:rPr>
-        <w:t xml:space="preserve">For both performance and energy this was the most </w:t>
-      </w:r>
-      <w:proofErr w:type="spellStart"/>
-      <w:r>
-        <w:rPr>
-          <w:rFonts w:cs="Times New Roman"/>
-        </w:rPr>
-        <w:t>influencial</w:t>
-      </w:r>
-      <w:proofErr w:type="spellEnd"/>
-      <w:r>
-        <w:rPr>
-          <w:rFonts w:cs="Times New Roman"/>
-        </w:rPr>
-        <w:t xml:space="preserve"> for the timing </w:t>
-      </w:r>
-    </w:p>
+    <w:p/>
     <w:p>
       <w:pPr>
         <w:pStyle w:val="Heading1"/>
       </w:pPr>
       <w:r>
         <w:lastRenderedPageBreak/>
-        <w:t xml:space="preserve">Insights </w:t>
+        <w:t>Resources</w:t>
       </w:r>
     </w:p>
     <w:p>
       <w:pPr>
-        <w:ind w:firstLine="720"/>
-        <w:rPr>
-          <w:rFonts w:cs="Times New Roman"/>
-        </w:rPr>
+        <w:ind w:left="720" w:hanging="720"/>
       </w:pPr>
       <w:r>
-        <w:rPr>
-          <w:rFonts w:cs="Times New Roman"/>
-        </w:rPr>
-        <w:t xml:space="preserve">Some insights we gained while working on this project is </w:t>
-      </w:r>
-      <w:r>
-        <w:rPr>
-          <w:rFonts w:cs="Times New Roman"/>
-        </w:rPr>
-        <w:t xml:space="preserve">how long it can take to run these tests. When designing hardware, these are important considerations </w:t>
-      </w:r>
-      <w:r>
-        <w:rPr>
-          <w:rFonts w:cs="Times New Roman"/>
-        </w:rPr>
-        <w:t xml:space="preserve">to creating a reliable and consistent </w:t>
+        <w:t xml:space="preserve">[1] </w:t>
+      </w:r>
+      <w:r>
+        <w:t xml:space="preserve">L. Ferretti, G. </w:t>
+      </w:r>
+      <w:proofErr w:type="spellStart"/>
+      <w:r>
+        <w:t>Ansaloni</w:t>
+      </w:r>
+      <w:proofErr w:type="spellEnd"/>
+      <w:r>
+        <w:t xml:space="preserve"> and L. </w:t>
+      </w:r>
+      <w:proofErr w:type="spellStart"/>
+      <w:r>
+        <w:t>Pozzi</w:t>
+      </w:r>
+      <w:proofErr w:type="spellEnd"/>
+      <w:r>
+        <w:t xml:space="preserve">, "Cluster-Based Heuristic for High Level Synthesis Design Space Exploration," in IEEE Transactions on Emerging Topics in Computing, vol. 9, no. 1, pp. 35-43, 1 Jan.-March 2021, </w:t>
+      </w:r>
+      <w:proofErr w:type="spellStart"/>
+      <w:r>
+        <w:t>doi</w:t>
+      </w:r>
+      <w:proofErr w:type="spellEnd"/>
+      <w:r>
+        <w:t>: 10.1109/TETC.2018.2794068.</w:t>
       </w:r>
     </w:p>
     <w:p>
       <w:pPr>
-        <w:ind w:firstLine="720"/>
+        <w:pStyle w:val="NormalWeb"/>
+        <w:ind w:left="720" w:hanging="720"/>
+      </w:pPr>
+      <w:r>
+        <w:t xml:space="preserve">[2] </w:t>
+      </w:r>
+      <w:proofErr w:type="spellStart"/>
+      <w:r>
+        <w:t>JayasheelGowda</w:t>
+      </w:r>
+      <w:proofErr w:type="spellEnd"/>
+      <w:r>
+        <w:t xml:space="preserve">, Monica. “Design Space Exploration Using Heuristic Algorithms.” </w:t>
+      </w:r>
+      <w:r>
         <w:rPr>
-          <w:rFonts w:cs="Times New Roman"/>
+          <w:i/>
+          <w:iCs/>
         </w:rPr>
+        <w:t>Eugene McDermott Library</w:t>
+      </w:r>
+      <w:r>
+        <w:t xml:space="preserve">, The University of Texas at Dallas , Aug. 2018, utd-ir.tdl.org/handle/10735.1/6256. </w:t>
+      </w:r>
+    </w:p>
+    <w:p>
+      <w:pPr>
+        <w:ind w:left="720" w:hanging="720"/>
       </w:pPr>
+      <w:r>
+        <w:rPr>
+          <w:spacing w:val="4"/>
+          <w:shd w:val="clear" w:color="auto" w:fill="FCFCFC"/>
+        </w:rPr>
+        <w:t xml:space="preserve">[3] </w:t>
+      </w:r>
+      <w:proofErr w:type="spellStart"/>
+      <w:r>
+        <w:rPr>
+          <w:spacing w:val="4"/>
+          <w:shd w:val="clear" w:color="auto" w:fill="FCFCFC"/>
+        </w:rPr>
+        <w:t>Panerati</w:t>
+      </w:r>
+      <w:proofErr w:type="spellEnd"/>
+      <w:r>
+        <w:rPr>
+          <w:spacing w:val="4"/>
+          <w:shd w:val="clear" w:color="auto" w:fill="FCFCFC"/>
+        </w:rPr>
+        <w:t xml:space="preserve"> J., </w:t>
+      </w:r>
+      <w:proofErr w:type="spellStart"/>
+      <w:r>
+        <w:rPr>
+          <w:spacing w:val="4"/>
+          <w:shd w:val="clear" w:color="auto" w:fill="FCFCFC"/>
+        </w:rPr>
+        <w:t>Sciuto</w:t>
+      </w:r>
+      <w:proofErr w:type="spellEnd"/>
+      <w:r>
+        <w:rPr>
+          <w:spacing w:val="4"/>
+          <w:shd w:val="clear" w:color="auto" w:fill="FCFCFC"/>
+        </w:rPr>
+        <w:t xml:space="preserve"> D., </w:t>
+      </w:r>
+      <w:proofErr w:type="spellStart"/>
+      <w:r>
+        <w:rPr>
+          <w:spacing w:val="4"/>
+          <w:shd w:val="clear" w:color="auto" w:fill="FCFCFC"/>
+        </w:rPr>
+        <w:t>Beltrame</w:t>
+      </w:r>
+      <w:proofErr w:type="spellEnd"/>
+      <w:r>
+        <w:rPr>
+          <w:spacing w:val="4"/>
+          <w:shd w:val="clear" w:color="auto" w:fill="FCFCFC"/>
+        </w:rPr>
+        <w:t xml:space="preserve"> G. (2017) Optimization Strategies in Design Space Exploration. In: Ha S., </w:t>
+      </w:r>
+      <w:proofErr w:type="spellStart"/>
+      <w:r>
+        <w:rPr>
+          <w:spacing w:val="4"/>
+          <w:shd w:val="clear" w:color="auto" w:fill="FCFCFC"/>
+        </w:rPr>
+        <w:t>Teich</w:t>
+      </w:r>
+      <w:proofErr w:type="spellEnd"/>
+      <w:r>
+        <w:rPr>
+          <w:spacing w:val="4"/>
+          <w:shd w:val="clear" w:color="auto" w:fill="FCFCFC"/>
+        </w:rPr>
+        <w:t xml:space="preserve"> J. (eds) Handbook of Hardware/Software Codesign. Springer, Dordrecht. https://doi.org/10.1007/978-94-017-7267-9_7</w:t>
+      </w:r>
     </w:p>
+    <w:p/>
     <w:p>
       <w:pPr>
         <w:pStyle w:val="Heading1"/>
       </w:pPr>
       <w:r>
-        <w:t>Resources</w:t>
+        <w:t>Closing Comments</w:t>
       </w:r>
     </w:p>
     <w:p>
       <w:pPr>
-        <w:ind w:firstLine="720"/>
-        <w:rPr>
-          <w:rFonts w:cs="Times New Roman"/>
-        </w:rPr>
+        <w:spacing w:line="480" w:lineRule="auto"/>
       </w:pPr>
-      <w:r>
-        <w:rPr>
-          <w:rFonts w:cs="Times New Roman"/>
-        </w:rPr>
-        <w:t xml:space="preserve">Resources we used are </w:t>
-      </w:r>
-    </w:p>
-    <w:p>
-      <w:pPr>
-        <w:pStyle w:val="ListParagraph"/>
-        <w:numPr>
-          <w:ilvl w:val="0"/>
-          <w:numId w:val="1"/>
-        </w:numPr>
-        <w:rPr>
-          <w:rFonts w:cs="Times New Roman"/>
-        </w:rPr>
-      </w:pPr>
-      <w:r>
-        <w:rPr>
-          <w:rFonts w:cs="Times New Roman"/>
-        </w:rPr>
-        <w:t xml:space="preserve">I just want to find some stuff here because it will look more like we </w:t>
-      </w:r>
-      <w:proofErr w:type="spellStart"/>
-      <w:r>
-        <w:rPr>
-          <w:rFonts w:cs="Times New Roman"/>
-        </w:rPr>
-        <w:t>kinda</w:t>
-      </w:r>
-      <w:proofErr w:type="spellEnd"/>
-      <w:r>
-        <w:rPr>
-          <w:rFonts w:cs="Times New Roman"/>
-        </w:rPr>
-        <w:t xml:space="preserve"> know what we are doing </w:t>
-      </w:r>
-    </w:p>
-    <w:p>
-      <w:pPr>
-        <w:rPr>
-          <w:rFonts w:cs="Times New Roman"/>
-        </w:rPr>
-      </w:pPr>
-    </w:p>
-    <w:p>
-      <w:pPr>
-        <w:pStyle w:val="Heading1"/>
-      </w:pPr>
-      <w:r>
-        <w:t>Closing Comments</w:t>
-      </w:r>
-    </w:p>
-    <w:p>
       <w:r>
         <w:tab/>
         <w:t xml:space="preserve">The code for our design space exploration was correct, but due to some instability in the simulation software, it yielded some odd </w:t>
       </w:r>
-      <w:commentRangeStart w:id="6"/>
+      <w:commentRangeStart w:id="14"/>
       <w:r>
         <w:t>results</w:t>
       </w:r>
-      <w:commentRangeEnd w:id="6"/>
+      <w:commentRangeEnd w:id="14"/>
       <w:r>
         <w:rPr>
           <w:rStyle w:val="CommentReference"/>
         </w:rPr>
-        <w:commentReference w:id="6"/>
+        <w:commentReference w:id="14"/>
       </w:r>
       <w:r>
         <w:t xml:space="preserve">. </w:t>
@@ -2735,7 +2016,18 @@
         <w:annotationRef/>
       </w:r>
       <w:r>
-        <w:t xml:space="preserve">Not sure what else to say here, also I think they want us to talk about the configuration in a different way but I’m not really sure how to do that and it’s all listed in the table below so… </w:t>
+        <w:t xml:space="preserve">Not sure what else to say here, also I think they want us to talk about the configuration in a different way </w:t>
+      </w:r>
+      <w:r>
+        <w:t>which is why I included the table, but I don’t know if I like it</w:t>
+      </w:r>
+    </w:p>
+    <w:p>
+      <w:pPr>
+        <w:pStyle w:val="CommentText"/>
+      </w:pPr>
+      <w:r>
+        <w:t xml:space="preserve"> </w:t>
       </w:r>
     </w:p>
   </w:comment>
@@ -2803,7 +2095,171 @@
       </w:r>
     </w:p>
   </w:comment>
-  <w:comment w:id="6" w:author="Tickner, Sarah" w:date="2021-04-09T10:58:00Z" w:initials="TS">
+  <w:comment w:id="6" w:author="Tickner, Sarah" w:date="2021-04-09T11:21:00Z" w:initials="TS">
+    <w:p>
+      <w:pPr>
+        <w:pStyle w:val="CommentText"/>
+      </w:pPr>
+      <w:r>
+        <w:rPr>
+          <w:rStyle w:val="CommentReference"/>
+        </w:rPr>
+        <w:annotationRef/>
+      </w:r>
+      <w:r>
+        <w:t>I’m really not sure if the “why” is correct here…</w:t>
+      </w:r>
+      <w:r>
+        <w:t xml:space="preserve"> Sometimes I’m just like this is what this means, it’s not really an explanation. </w:t>
+      </w:r>
+      <w:r>
+        <w:t xml:space="preserve"> </w:t>
+      </w:r>
+      <w:r>
+        <w:t>For most of them, I just put the same thing for performance and EDP</w:t>
+      </w:r>
+      <w:r>
+        <w:t xml:space="preserve">. </w:t>
+      </w:r>
+    </w:p>
+    <w:p>
+      <w:pPr>
+        <w:pStyle w:val="CommentText"/>
+      </w:pPr>
+    </w:p>
+    <w:p>
+      <w:pPr>
+        <w:pStyle w:val="CommentText"/>
+      </w:pPr>
+      <w:r>
+        <w:t xml:space="preserve">Also, it is done using array style right? So the first entry of the string is 0, second is 1, </w:t>
+      </w:r>
+      <w:proofErr w:type="spellStart"/>
+      <w:r>
+        <w:t>etc</w:t>
+      </w:r>
+      <w:proofErr w:type="spellEnd"/>
+      <w:r>
+        <w:t>?</w:t>
+      </w:r>
+    </w:p>
+  </w:comment>
+  <w:comment w:id="7" w:author="Tickner, Sarah" w:date="2021-04-09T11:51:00Z" w:initials="TS">
+    <w:p>
+      <w:pPr>
+        <w:pStyle w:val="CommentText"/>
+      </w:pPr>
+      <w:r>
+        <w:rPr>
+          <w:rStyle w:val="CommentReference"/>
+        </w:rPr>
+        <w:annotationRef/>
+      </w:r>
+      <w:r>
+        <w:t xml:space="preserve">I have no idea what this stuff is </w:t>
+      </w:r>
+    </w:p>
+  </w:comment>
+  <w:comment w:id="8" w:author="Tickner, Sarah" w:date="2021-04-09T12:03:00Z" w:initials="TS">
+    <w:p>
+      <w:pPr>
+        <w:pStyle w:val="CommentText"/>
+      </w:pPr>
+      <w:r>
+        <w:rPr>
+          <w:rStyle w:val="CommentReference"/>
+        </w:rPr>
+        <w:annotationRef/>
+      </w:r>
+      <w:r>
+        <w:t>Is this true?</w:t>
+      </w:r>
+    </w:p>
+  </w:comment>
+  <w:comment w:id="9" w:author="Tickner, Sarah" w:date="2021-04-09T11:41:00Z" w:initials="TS">
+    <w:p>
+      <w:pPr>
+        <w:pStyle w:val="CommentText"/>
+      </w:pPr>
+      <w:r>
+        <w:rPr>
+          <w:rStyle w:val="CommentReference"/>
+        </w:rPr>
+        <w:annotationRef/>
+      </w:r>
+      <w:r>
+        <w:t>This seems to conflict with the validation constraints???</w:t>
+      </w:r>
+    </w:p>
+  </w:comment>
+  <w:comment w:id="10" w:author="Tickner, Sarah" w:date="2021-04-09T12:05:00Z" w:initials="TS">
+    <w:p>
+      <w:pPr>
+        <w:pStyle w:val="CommentText"/>
+      </w:pPr>
+      <w:r>
+        <w:rPr>
+          <w:rStyle w:val="CommentReference"/>
+        </w:rPr>
+        <w:annotationRef/>
+      </w:r>
+      <w:r>
+        <w:t>Not sure if this is true, I think associativity needs to be calculated in there too somehow?</w:t>
+      </w:r>
+    </w:p>
+  </w:comment>
+  <w:comment w:id="11" w:author="Tickner, Sarah" w:date="2021-04-09T12:25:00Z" w:initials="TS">
+    <w:p>
+      <w:pPr>
+        <w:pStyle w:val="CommentText"/>
+      </w:pPr>
+      <w:r>
+        <w:rPr>
+          <w:rStyle w:val="CommentReference"/>
+        </w:rPr>
+        <w:annotationRef/>
+      </w:r>
+      <w:r>
+        <w:t xml:space="preserve">I also don’t think this is great but I don’t know a better way to do </w:t>
+      </w:r>
+      <w:r>
+        <w:t>it</w:t>
+      </w:r>
+    </w:p>
+  </w:comment>
+  <w:comment w:id="12" w:author="Tickner, Sarah" w:date="2021-04-09T12:25:00Z" w:initials="TS">
+    <w:p>
+      <w:pPr>
+        <w:pStyle w:val="CommentText"/>
+      </w:pPr>
+      <w:r>
+        <w:rPr>
+          <w:rStyle w:val="CommentReference"/>
+        </w:rPr>
+        <w:annotationRef/>
+      </w:r>
+      <w:r>
+        <w:t xml:space="preserve">I don’t really understand it enough to explain it more but hopefully we’ll get points for looking beyond? </w:t>
+      </w:r>
+    </w:p>
+  </w:comment>
+  <w:comment w:id="13" w:author="Tickner, Sarah" w:date="2021-04-09T11:19:00Z" w:initials="TS">
+    <w:p>
+      <w:pPr>
+        <w:pStyle w:val="CommentText"/>
+      </w:pPr>
+      <w:r>
+        <w:rPr>
+          <w:rStyle w:val="CommentReference"/>
+        </w:rPr>
+        <w:annotationRef/>
+      </w:r>
+      <w:r>
+        <w:t xml:space="preserve">We need a second insight as well </w:t>
+      </w:r>
+    </w:p>
+  </w:comment>
+  <w:comment w:id="14" w:author="Tickner, Sarah" w:date="2021-04-09T10:58:00Z" w:initials="TS">
     <w:p>
       <w:pPr>
         <w:pStyle w:val="CommentText"/>
@@ -2830,6 +2286,14 @@
   <w15:commentEx w15:paraId="419E4C20" w15:done="0"/>
   <w15:commentEx w15:paraId="7574C489" w15:done="0"/>
   <w15:commentEx w15:paraId="197BB329" w15:done="0"/>
+  <w15:commentEx w15:paraId="5B774E5F" w15:done="0"/>
+  <w15:commentEx w15:paraId="79FA6F55" w15:done="0"/>
+  <w15:commentEx w15:paraId="686EB2E1" w15:done="0"/>
+  <w15:commentEx w15:paraId="7B946323" w15:done="0"/>
+  <w15:commentEx w15:paraId="7AED057B" w15:done="0"/>
+  <w15:commentEx w15:paraId="100E2B2A" w15:done="0"/>
+  <w15:commentEx w15:paraId="34EFC8A8" w15:done="0"/>
+  <w15:commentEx w15:paraId="095A16FC" w15:done="0"/>
   <w15:commentEx w15:paraId="10567CF7" w15:done="0"/>
 </w15:commentsEx>
 </file>
@@ -2842,6 +2306,14 @@
   <w16cex:commentExtensible w16cex:durableId="241AAA4B" w16cex:dateUtc="2021-04-09T14:26:00Z"/>
   <w16cex:commentExtensible w16cex:durableId="241AAC03" w16cex:dateUtc="2021-04-09T14:33:00Z"/>
   <w16cex:commentExtensible w16cex:durableId="241AAC3E" w16cex:dateUtc="2021-04-09T14:34:00Z"/>
+  <w16cex:commentExtensible w16cex:durableId="241AB71F" w16cex:dateUtc="2021-04-09T15:21:00Z"/>
+  <w16cex:commentExtensible w16cex:durableId="241ABE5B" w16cex:dateUtc="2021-04-09T15:51:00Z"/>
+  <w16cex:commentExtensible w16cex:durableId="241AC112" w16cex:dateUtc="2021-04-09T16:03:00Z"/>
+  <w16cex:commentExtensible w16cex:durableId="241ABBE6" w16cex:dateUtc="2021-04-09T15:41:00Z"/>
+  <w16cex:commentExtensible w16cex:durableId="241AC192" w16cex:dateUtc="2021-04-09T16:05:00Z"/>
+  <w16cex:commentExtensible w16cex:durableId="241AC644" w16cex:dateUtc="2021-04-09T16:25:00Z"/>
+  <w16cex:commentExtensible w16cex:durableId="241AC626" w16cex:dateUtc="2021-04-09T16:25:00Z"/>
+  <w16cex:commentExtensible w16cex:durableId="241AB6A7" w16cex:dateUtc="2021-04-09T15:19:00Z"/>
   <w16cex:commentExtensible w16cex:durableId="241AB1C2" w16cex:dateUtc="2021-04-09T14:58:00Z"/>
 </w16cex:commentsExtensible>
 </file>
@@ -2854,6 +2326,14 @@
   <w16cid:commentId w16cid:paraId="419E4C20" w16cid:durableId="241AAA4B"/>
   <w16cid:commentId w16cid:paraId="7574C489" w16cid:durableId="241AAC03"/>
   <w16cid:commentId w16cid:paraId="197BB329" w16cid:durableId="241AAC3E"/>
+  <w16cid:commentId w16cid:paraId="5B774E5F" w16cid:durableId="241AB71F"/>
+  <w16cid:commentId w16cid:paraId="79FA6F55" w16cid:durableId="241ABE5B"/>
+  <w16cid:commentId w16cid:paraId="686EB2E1" w16cid:durableId="241AC112"/>
+  <w16cid:commentId w16cid:paraId="7B946323" w16cid:durableId="241ABBE6"/>
+  <w16cid:commentId w16cid:paraId="7AED057B" w16cid:durableId="241AC192"/>
+  <w16cid:commentId w16cid:paraId="100E2B2A" w16cid:durableId="241AC644"/>
+  <w16cid:commentId w16cid:paraId="34EFC8A8" w16cid:durableId="241AC626"/>
+  <w16cid:commentId w16cid:paraId="095A16FC" w16cid:durableId="241AB6A7"/>
   <w16cid:commentId w16cid:paraId="10567CF7" w16cid:durableId="241AB1C2"/>
 </w16cid:commentsIds>
 </file>
@@ -3381,12 +2861,9 @@
   <w:style w:type="paragraph" w:default="1" w:styleId="Normal">
     <w:name w:val="Normal"/>
     <w:qFormat/>
-    <w:rsid w:val="009426FD"/>
-    <w:pPr>
-      <w:spacing w:line="480" w:lineRule="auto"/>
-    </w:pPr>
+    <w:rsid w:val="0057113F"/>
     <w:rPr>
-      <w:rFonts w:ascii="Times New Roman" w:hAnsi="Times New Roman"/>
+      <w:rFonts w:ascii="Times New Roman" w:eastAsia="Times New Roman" w:hAnsi="Times New Roman" w:cs="Times New Roman"/>
     </w:rPr>
   </w:style>
   <w:style w:type="paragraph" w:styleId="Heading1">
@@ -3400,7 +2877,7 @@
     <w:pPr>
       <w:keepNext/>
       <w:keepLines/>
-      <w:spacing w:before="240"/>
+      <w:spacing w:before="240" w:line="480" w:lineRule="auto"/>
       <w:outlineLvl w:val="0"/>
     </w:pPr>
     <w:rPr>
@@ -3460,9 +2937,13 @@
     <w:qFormat/>
     <w:rsid w:val="00771D63"/>
     <w:pPr>
+      <w:spacing w:line="480" w:lineRule="auto"/>
       <w:ind w:left="720"/>
       <w:contextualSpacing/>
     </w:pPr>
+    <w:rPr>
+      <w:rFonts w:eastAsiaTheme="minorHAnsi" w:cstheme="minorBidi"/>
+    </w:rPr>
   </w:style>
   <w:style w:type="character" w:styleId="CommentReference">
     <w:name w:val="annotation reference"/>
@@ -3484,7 +2965,11 @@
     <w:semiHidden/>
     <w:unhideWhenUsed/>
     <w:rsid w:val="006B6FB1"/>
+    <w:pPr>
+      <w:spacing w:line="480" w:lineRule="auto"/>
+    </w:pPr>
     <w:rPr>
+      <w:rFonts w:eastAsiaTheme="minorHAnsi" w:cstheme="minorBidi"/>
       <w:sz w:val="20"/>
       <w:szCs w:val="20"/>
     </w:rPr>
@@ -3541,6 +3026,17 @@
       <w:sz w:val="28"/>
       <w:szCs w:val="32"/>
     </w:rPr>
+  </w:style>
+  <w:style w:type="paragraph" w:styleId="NormalWeb">
+    <w:name w:val="Normal (Web)"/>
+    <w:basedOn w:val="Normal"/>
+    <w:uiPriority w:val="99"/>
+    <w:semiHidden/>
+    <w:unhideWhenUsed/>
+    <w:rsid w:val="005A340A"/>
+    <w:pPr>
+      <w:spacing w:before="100" w:beforeAutospacing="1" w:after="100" w:afterAutospacing="1"/>
+    </w:pPr>
   </w:style>
 </w:styles>
 </file>

</xml_diff>